<commit_message>
- Update notification document.
</commit_message>
<xml_diff>
--- a/002 - DOCUMENT/API Documentation/Olives/Notification/api_endpoints_notification.docx
+++ b/002 - DOCUMENT/API Documentation/Olives/Notification/api_endpoints_notification.docx
@@ -27,7 +27,18 @@
           <w:szCs w:val="40"/>
           <w:highlight w:val="yellow"/>
         </w:rPr>
-        <w:t>Appointment notification</w:t>
+        <w:t>N</w:t>
+      </w:r>
+      <w:r>
+        <w:rPr>
+          <w:rFonts w:ascii="Times New Roman" w:hAnsi="Times New Roman" w:cs="Times New Roman"/>
+          <w:b/>
+          <w:color w:val="000000" w:themeColor="text1"/>
+          <w:sz w:val="40"/>
+          <w:szCs w:val="40"/>
+          <w:highlight w:val="yellow"/>
+        </w:rPr>
+        <w:t>otification</w:t>
       </w:r>
       <w:r>
         <w:rPr>
@@ -76,7 +87,7 @@
           <w:sz w:val="28"/>
           <w:szCs w:val="28"/>
         </w:rPr>
-        <w:t>Make appointment notification seen</w:t>
+        <w:t>Make notification seen</w:t>
       </w:r>
     </w:p>
     <w:p>
@@ -1025,74 +1036,24 @@
               <w:autoSpaceDN w:val="0"/>
               <w:adjustRightInd w:val="0"/>
               <w:rPr>
-                <w:rFonts w:ascii="Times New Roman" w:hAnsi="Times New Roman" w:cs="Times New Roman"/>
-                <w:color w:val="000000" w:themeColor="text1"/>
-                <w:sz w:val="20"/>
-                <w:szCs w:val="20"/>
-              </w:rPr>
-            </w:pPr>
-          </w:p>
-        </w:tc>
-      </w:tr>
-      <w:tr>
-        <w:tc>
-          <w:tcPr>
-            <w:tcW w:w="1560" w:type="dxa"/>
-            <w:shd w:val="clear" w:color="auto" w:fill="auto"/>
-            <w:vAlign w:val="center"/>
-          </w:tcPr>
-          <w:p>
-            <w:pPr>
-              <w:pStyle w:val="ListParagraph"/>
-              <w:ind w:left="0"/>
-              <w:jc w:val="center"/>
-              <w:rPr>
-                <w:rFonts w:ascii="Times New Roman" w:hAnsi="Times New Roman" w:cs="Times New Roman"/>
-                <w:b/>
-                <w:color w:val="FF0000"/>
-                <w:sz w:val="20"/>
-                <w:szCs w:val="20"/>
-              </w:rPr>
-            </w:pPr>
-            <w:r>
-              <w:rPr>
-                <w:rFonts w:ascii="Times New Roman" w:hAnsi="Times New Roman" w:cs="Times New Roman"/>
-                <w:b/>
-                <w:color w:val="FF0000"/>
-                <w:sz w:val="20"/>
-                <w:szCs w:val="20"/>
-              </w:rPr>
-              <w:t>401</w:t>
-            </w:r>
-          </w:p>
-          <w:p>
-            <w:pPr>
-              <w:pStyle w:val="ListParagraph"/>
-              <w:ind w:left="0"/>
-              <w:rPr>
-                <w:rFonts w:ascii="Times New Roman" w:hAnsi="Times New Roman" w:cs="Times New Roman"/>
-                <w:color w:val="000000" w:themeColor="text1"/>
-                <w:sz w:val="20"/>
-                <w:szCs w:val="20"/>
-              </w:rPr>
-            </w:pPr>
-            <w:r>
-              <w:rPr>
-                <w:rFonts w:ascii="Times New Roman" w:hAnsi="Times New Roman" w:cs="Times New Roman"/>
-                <w:color w:val="000000" w:themeColor="text1"/>
-                <w:sz w:val="20"/>
-                <w:szCs w:val="20"/>
-              </w:rPr>
-              <w:t>No email or password contained in request header. Front-end should redirect user to login page.</w:t>
-            </w:r>
-          </w:p>
-        </w:tc>
-        <w:tc>
-          <w:tcPr>
-            <w:tcW w:w="9355" w:type="dxa"/>
-            <w:shd w:val="clear" w:color="auto" w:fill="auto"/>
-            <w:vAlign w:val="center"/>
-          </w:tcPr>
+                <w:rFonts w:ascii="Consolas" w:hAnsi="Consolas" w:cs="Consolas"/>
+                <w:color w:val="000000"/>
+                <w:sz w:val="19"/>
+                <w:szCs w:val="19"/>
+                <w:highlight w:val="white"/>
+              </w:rPr>
+            </w:pPr>
+            <w:r>
+              <w:rPr>
+                <w:rFonts w:ascii="Consolas" w:hAnsi="Consolas" w:cs="Consolas"/>
+                <w:color w:val="000000"/>
+                <w:sz w:val="19"/>
+                <w:szCs w:val="19"/>
+                <w:highlight w:val="white"/>
+              </w:rPr>
+              <w:t>{</w:t>
+            </w:r>
+          </w:p>
           <w:p>
             <w:pPr>
               <w:autoSpaceDE w:val="0"/>
@@ -1104,19 +1065,37 @@
                 <w:sz w:val="19"/>
                 <w:szCs w:val="19"/>
                 <w:highlight w:val="white"/>
-                <w:lang w:val="vi-VN"/>
-              </w:rPr>
-            </w:pPr>
-            <w:r>
-              <w:rPr>
-                <w:rFonts w:ascii="Consolas" w:hAnsi="Consolas" w:cs="Consolas"/>
-                <w:color w:val="000000"/>
-                <w:sz w:val="19"/>
-                <w:szCs w:val="19"/>
-                <w:highlight w:val="white"/>
-                <w:lang w:val="vi-VN"/>
-              </w:rPr>
-              <w:t>{</w:t>
+              </w:rPr>
+            </w:pPr>
+            <w:r>
+              <w:rPr>
+                <w:rFonts w:ascii="Consolas" w:hAnsi="Consolas" w:cs="Consolas"/>
+                <w:color w:val="000000"/>
+                <w:sz w:val="19"/>
+                <w:szCs w:val="19"/>
+                <w:highlight w:val="white"/>
+              </w:rPr>
+              <w:t xml:space="preserve">  </w:t>
+            </w:r>
+            <w:r>
+              <w:rPr>
+                <w:rFonts w:ascii="Consolas" w:hAnsi="Consolas" w:cs="Consolas"/>
+                <w:color w:val="2E75B6"/>
+                <w:sz w:val="19"/>
+                <w:szCs w:val="19"/>
+                <w:highlight w:val="white"/>
+              </w:rPr>
+              <w:t>"Notification"</w:t>
+            </w:r>
+            <w:r>
+              <w:rPr>
+                <w:rFonts w:ascii="Consolas" w:hAnsi="Consolas" w:cs="Consolas"/>
+                <w:color w:val="000000"/>
+                <w:sz w:val="19"/>
+                <w:szCs w:val="19"/>
+                <w:highlight w:val="white"/>
+              </w:rPr>
+              <w:t>: {</w:t>
             </w:r>
           </w:p>
           <w:p>
@@ -1130,19 +1109,17 @@
                 <w:sz w:val="19"/>
                 <w:szCs w:val="19"/>
                 <w:highlight w:val="white"/>
-                <w:lang w:val="vi-VN"/>
-              </w:rPr>
-            </w:pPr>
-            <w:r>
-              <w:rPr>
-                <w:rFonts w:ascii="Consolas" w:hAnsi="Consolas" w:cs="Consolas"/>
-                <w:color w:val="000000"/>
-                <w:sz w:val="19"/>
-                <w:szCs w:val="19"/>
-                <w:highlight w:val="white"/>
-                <w:lang w:val="vi-VN"/>
-              </w:rPr>
-              <w:t xml:space="preserve">  </w:t>
+              </w:rPr>
+            </w:pPr>
+            <w:r>
+              <w:rPr>
+                <w:rFonts w:ascii="Consolas" w:hAnsi="Consolas" w:cs="Consolas"/>
+                <w:color w:val="000000"/>
+                <w:sz w:val="19"/>
+                <w:szCs w:val="19"/>
+                <w:highlight w:val="white"/>
+              </w:rPr>
+              <w:t xml:space="preserve">    </w:t>
             </w:r>
             <w:r>
               <w:rPr>
@@ -1151,116 +1128,20 @@
                 <w:sz w:val="19"/>
                 <w:szCs w:val="19"/>
                 <w:highlight w:val="white"/>
-                <w:lang w:val="vi-VN"/>
-              </w:rPr>
-              <w:t>"Error"</w:t>
-            </w:r>
-            <w:r>
-              <w:rPr>
-                <w:rFonts w:ascii="Consolas" w:hAnsi="Consolas" w:cs="Consolas"/>
-                <w:color w:val="000000"/>
-                <w:sz w:val="19"/>
-                <w:szCs w:val="19"/>
-                <w:highlight w:val="white"/>
-                <w:lang w:val="vi-VN"/>
-              </w:rPr>
-              <w:t xml:space="preserve">: </w:t>
-            </w:r>
-            <w:r>
-              <w:rPr>
-                <w:rFonts w:ascii="Consolas" w:hAnsi="Consolas" w:cs="Consolas"/>
-                <w:color w:val="A31515"/>
-                <w:sz w:val="19"/>
-                <w:szCs w:val="19"/>
-                <w:highlight w:val="white"/>
-                <w:lang w:val="vi-VN"/>
-              </w:rPr>
-              <w:t>"W012"</w:t>
-            </w:r>
-          </w:p>
-          <w:p>
-            <w:pPr>
-              <w:rPr>
-                <w:rStyle w:val="sbrace"/>
-                <w:rFonts w:ascii="Times New Roman" w:hAnsi="Times New Roman" w:cs="Times New Roman"/>
-                <w:color w:val="000000" w:themeColor="text1"/>
-                <w:sz w:val="20"/>
-                <w:szCs w:val="20"/>
-              </w:rPr>
-            </w:pPr>
-            <w:r>
-              <w:rPr>
-                <w:rFonts w:ascii="Consolas" w:hAnsi="Consolas" w:cs="Consolas"/>
-                <w:color w:val="000000"/>
-                <w:sz w:val="19"/>
-                <w:szCs w:val="19"/>
-                <w:highlight w:val="white"/>
-                <w:lang w:val="vi-VN"/>
-              </w:rPr>
-              <w:t>}</w:t>
-            </w:r>
-          </w:p>
-        </w:tc>
-      </w:tr>
-      <w:tr>
-        <w:tc>
-          <w:tcPr>
-            <w:tcW w:w="1560" w:type="dxa"/>
-            <w:shd w:val="clear" w:color="auto" w:fill="auto"/>
-            <w:vAlign w:val="center"/>
-          </w:tcPr>
-          <w:p>
-            <w:pPr>
-              <w:pStyle w:val="ListParagraph"/>
-              <w:ind w:left="0"/>
-              <w:jc w:val="center"/>
-              <w:rPr>
-                <w:rFonts w:ascii="Times New Roman" w:hAnsi="Times New Roman" w:cs="Times New Roman"/>
-                <w:b/>
-                <w:color w:val="FF0000"/>
-                <w:sz w:val="20"/>
-                <w:szCs w:val="20"/>
-              </w:rPr>
-            </w:pPr>
-            <w:r>
-              <w:rPr>
-                <w:rFonts w:ascii="Times New Roman" w:hAnsi="Times New Roman" w:cs="Times New Roman"/>
-                <w:b/>
-                <w:color w:val="FF0000"/>
-                <w:sz w:val="20"/>
-                <w:szCs w:val="20"/>
-              </w:rPr>
-              <w:t>401</w:t>
-            </w:r>
-          </w:p>
-          <w:p>
-            <w:pPr>
-              <w:pStyle w:val="ListParagraph"/>
-              <w:ind w:left="0"/>
-              <w:rPr>
-                <w:rFonts w:ascii="Times New Roman" w:hAnsi="Times New Roman" w:cs="Times New Roman"/>
-                <w:color w:val="000000" w:themeColor="text1"/>
-                <w:sz w:val="20"/>
-                <w:szCs w:val="20"/>
-              </w:rPr>
-            </w:pPr>
-            <w:r>
-              <w:rPr>
-                <w:rFonts w:ascii="Times New Roman" w:hAnsi="Times New Roman" w:cs="Times New Roman"/>
-                <w:color w:val="000000" w:themeColor="text1"/>
-                <w:sz w:val="20"/>
-                <w:szCs w:val="20"/>
-              </w:rPr>
-              <w:t>Account has been disabled.</w:t>
-            </w:r>
-          </w:p>
-        </w:tc>
-        <w:tc>
-          <w:tcPr>
-            <w:tcW w:w="9355" w:type="dxa"/>
-            <w:shd w:val="clear" w:color="auto" w:fill="auto"/>
-            <w:vAlign w:val="center"/>
-          </w:tcPr>
+              </w:rPr>
+              <w:t>"Id"</w:t>
+            </w:r>
+            <w:r>
+              <w:rPr>
+                <w:rFonts w:ascii="Consolas" w:hAnsi="Consolas" w:cs="Consolas"/>
+                <w:color w:val="000000"/>
+                <w:sz w:val="19"/>
+                <w:szCs w:val="19"/>
+                <w:highlight w:val="white"/>
+              </w:rPr>
+              <w:t>: 0,</w:t>
+            </w:r>
+          </w:p>
           <w:p>
             <w:pPr>
               <w:autoSpaceDE w:val="0"/>
@@ -1272,19 +1153,37 @@
                 <w:sz w:val="19"/>
                 <w:szCs w:val="19"/>
                 <w:highlight w:val="white"/>
-                <w:lang w:val="vi-VN"/>
-              </w:rPr>
-            </w:pPr>
-            <w:r>
-              <w:rPr>
-                <w:rFonts w:ascii="Consolas" w:hAnsi="Consolas" w:cs="Consolas"/>
-                <w:color w:val="000000"/>
-                <w:sz w:val="19"/>
-                <w:szCs w:val="19"/>
-                <w:highlight w:val="white"/>
-                <w:lang w:val="vi-VN"/>
-              </w:rPr>
-              <w:t>{</w:t>
+              </w:rPr>
+            </w:pPr>
+            <w:r>
+              <w:rPr>
+                <w:rFonts w:ascii="Consolas" w:hAnsi="Consolas" w:cs="Consolas"/>
+                <w:color w:val="000000"/>
+                <w:sz w:val="19"/>
+                <w:szCs w:val="19"/>
+                <w:highlight w:val="white"/>
+              </w:rPr>
+              <w:t xml:space="preserve">    </w:t>
+            </w:r>
+            <w:r>
+              <w:rPr>
+                <w:rFonts w:ascii="Consolas" w:hAnsi="Consolas" w:cs="Consolas"/>
+                <w:color w:val="2E75B6"/>
+                <w:sz w:val="19"/>
+                <w:szCs w:val="19"/>
+                <w:highlight w:val="white"/>
+              </w:rPr>
+              <w:t>"Type"</w:t>
+            </w:r>
+            <w:r>
+              <w:rPr>
+                <w:rFonts w:ascii="Consolas" w:hAnsi="Consolas" w:cs="Consolas"/>
+                <w:color w:val="000000"/>
+                <w:sz w:val="19"/>
+                <w:szCs w:val="19"/>
+                <w:highlight w:val="white"/>
+              </w:rPr>
+              <w:t>: 0,</w:t>
             </w:r>
           </w:p>
           <w:p>
@@ -1298,19 +1197,17 @@
                 <w:sz w:val="19"/>
                 <w:szCs w:val="19"/>
                 <w:highlight w:val="white"/>
-                <w:lang w:val="vi-VN"/>
-              </w:rPr>
-            </w:pPr>
-            <w:r>
-              <w:rPr>
-                <w:rFonts w:ascii="Consolas" w:hAnsi="Consolas" w:cs="Consolas"/>
-                <w:color w:val="000000"/>
-                <w:sz w:val="19"/>
-                <w:szCs w:val="19"/>
-                <w:highlight w:val="white"/>
-                <w:lang w:val="vi-VN"/>
-              </w:rPr>
-              <w:t xml:space="preserve">  </w:t>
+              </w:rPr>
+            </w:pPr>
+            <w:r>
+              <w:rPr>
+                <w:rFonts w:ascii="Consolas" w:hAnsi="Consolas" w:cs="Consolas"/>
+                <w:color w:val="000000"/>
+                <w:sz w:val="19"/>
+                <w:szCs w:val="19"/>
+                <w:highlight w:val="white"/>
+              </w:rPr>
+              <w:t xml:space="preserve">    </w:t>
             </w:r>
             <w:r>
               <w:rPr>
@@ -1319,52 +1216,18 @@
                 <w:sz w:val="19"/>
                 <w:szCs w:val="19"/>
                 <w:highlight w:val="white"/>
-                <w:lang w:val="vi-VN"/>
-              </w:rPr>
-              <w:t>"Error"</w:t>
-            </w:r>
-            <w:r>
-              <w:rPr>
-                <w:rFonts w:ascii="Consolas" w:hAnsi="Consolas" w:cs="Consolas"/>
-                <w:color w:val="000000"/>
-                <w:sz w:val="19"/>
-                <w:szCs w:val="19"/>
-                <w:highlight w:val="white"/>
-                <w:lang w:val="vi-VN"/>
-              </w:rPr>
-              <w:t xml:space="preserve">: </w:t>
-            </w:r>
-            <w:r>
-              <w:rPr>
-                <w:rFonts w:ascii="Consolas" w:hAnsi="Consolas" w:cs="Consolas"/>
-                <w:color w:val="A31515"/>
-                <w:sz w:val="19"/>
-                <w:szCs w:val="19"/>
-                <w:highlight w:val="white"/>
-                <w:lang w:val="vi-VN"/>
-              </w:rPr>
-              <w:t>"</w:t>
-            </w:r>
-            <w:r>
-              <w:rPr>
-                <w:rFonts w:ascii="Consolas" w:hAnsi="Consolas" w:cs="Consolas"/>
-                <w:color w:val="A31515"/>
-                <w:sz w:val="19"/>
-                <w:szCs w:val="19"/>
-                <w:highlight w:val="white"/>
-              </w:rPr>
-              <w:t>W002</w:t>
-            </w:r>
-            <w:r>
-              <w:rPr>
-                <w:rFonts w:ascii="Consolas" w:hAnsi="Consolas" w:cs="Consolas"/>
-                <w:color w:val="A31515"/>
-                <w:sz w:val="19"/>
-                <w:szCs w:val="19"/>
-                <w:highlight w:val="white"/>
-                <w:lang w:val="vi-VN"/>
-              </w:rPr>
-              <w:t>"</w:t>
+              </w:rPr>
+              <w:t>"Topic"</w:t>
+            </w:r>
+            <w:r>
+              <w:rPr>
+                <w:rFonts w:ascii="Consolas" w:hAnsi="Consolas" w:cs="Consolas"/>
+                <w:color w:val="000000"/>
+                <w:sz w:val="19"/>
+                <w:szCs w:val="19"/>
+                <w:highlight w:val="white"/>
+              </w:rPr>
+              <w:t>: 0,</w:t>
             </w:r>
           </w:p>
           <w:p>
@@ -1378,91 +1241,39 @@
                 <w:sz w:val="19"/>
                 <w:szCs w:val="19"/>
                 <w:highlight w:val="white"/>
-                <w:lang w:val="vi-VN"/>
-              </w:rPr>
-            </w:pPr>
-            <w:r>
-              <w:rPr>
-                <w:rFonts w:ascii="Consolas" w:hAnsi="Consolas" w:cs="Consolas"/>
-                <w:color w:val="000000"/>
-                <w:sz w:val="19"/>
-                <w:szCs w:val="19"/>
-                <w:highlight w:val="white"/>
-                <w:lang w:val="vi-VN"/>
-              </w:rPr>
-              <w:t>}</w:t>
-            </w:r>
-          </w:p>
-        </w:tc>
-      </w:tr>
-      <w:tr>
-        <w:tc>
-          <w:tcPr>
-            <w:tcW w:w="1560" w:type="dxa"/>
-            <w:shd w:val="clear" w:color="auto" w:fill="auto"/>
-            <w:vAlign w:val="center"/>
-          </w:tcPr>
-          <w:p>
-            <w:pPr>
-              <w:pStyle w:val="ListParagraph"/>
-              <w:ind w:left="0"/>
-              <w:jc w:val="center"/>
-              <w:rPr>
-                <w:rFonts w:ascii="Times New Roman" w:hAnsi="Times New Roman" w:cs="Times New Roman"/>
-                <w:b/>
-                <w:color w:val="FF0000"/>
-                <w:sz w:val="20"/>
-                <w:szCs w:val="20"/>
-              </w:rPr>
-            </w:pPr>
-            <w:r>
-              <w:rPr>
-                <w:rFonts w:ascii="Times New Roman" w:hAnsi="Times New Roman" w:cs="Times New Roman"/>
-                <w:b/>
-                <w:color w:val="FF0000"/>
-                <w:sz w:val="20"/>
-                <w:szCs w:val="20"/>
-              </w:rPr>
-              <w:t>401</w:t>
-            </w:r>
-          </w:p>
-          <w:p>
-            <w:pPr>
-              <w:pStyle w:val="ListParagraph"/>
-              <w:ind w:left="0"/>
-              <w:rPr>
-                <w:rFonts w:ascii="Times New Roman" w:hAnsi="Times New Roman" w:cs="Times New Roman"/>
-                <w:color w:val="000000" w:themeColor="text1"/>
-                <w:sz w:val="20"/>
-                <w:szCs w:val="20"/>
-              </w:rPr>
-            </w:pPr>
-            <w:r>
-              <w:rPr>
-                <w:rFonts w:ascii="Times New Roman" w:hAnsi="Times New Roman" w:cs="Times New Roman"/>
-                <w:color w:val="000000" w:themeColor="text1"/>
-                <w:sz w:val="20"/>
-                <w:szCs w:val="20"/>
-              </w:rPr>
-              <w:t>Account is pending</w:t>
-            </w:r>
-            <w:r>
-              <w:rPr>
-                <w:rFonts w:ascii="Times New Roman" w:hAnsi="Times New Roman" w:cs="Times New Roman"/>
-                <w:color w:val="000000" w:themeColor="text1"/>
-                <w:sz w:val="20"/>
-                <w:szCs w:val="20"/>
-              </w:rPr>
-              <w:t>.</w:t>
-            </w:r>
-          </w:p>
-        </w:tc>
-        <w:tc>
-          <w:tcPr>
-            <w:tcW w:w="9355" w:type="dxa"/>
-            <w:shd w:val="clear" w:color="auto" w:fill="auto"/>
-            <w:vAlign w:val="center"/>
-          </w:tcPr>
+              </w:rPr>
+            </w:pPr>
+            <w:r>
+              <w:rPr>
+                <w:rFonts w:ascii="Consolas" w:hAnsi="Consolas" w:cs="Consolas"/>
+                <w:color w:val="000000"/>
+                <w:sz w:val="19"/>
+                <w:szCs w:val="19"/>
+                <w:highlight w:val="white"/>
+              </w:rPr>
+              <w:t xml:space="preserve">    </w:t>
+            </w:r>
+            <w:r>
+              <w:rPr>
+                <w:rFonts w:ascii="Consolas" w:hAnsi="Consolas" w:cs="Consolas"/>
+                <w:color w:val="2E75B6"/>
+                <w:sz w:val="19"/>
+                <w:szCs w:val="19"/>
+                <w:highlight w:val="white"/>
+              </w:rPr>
+              <w:t>"Broadcaster"</w:t>
+            </w:r>
+            <w:r>
+              <w:rPr>
+                <w:rFonts w:ascii="Consolas" w:hAnsi="Consolas" w:cs="Consolas"/>
+                <w:color w:val="000000"/>
+                <w:sz w:val="19"/>
+                <w:szCs w:val="19"/>
+                <w:highlight w:val="white"/>
+              </w:rPr>
+              <w:t>: 0,</w:t>
+            </w:r>
+          </w:p>
           <w:p>
             <w:pPr>
               <w:autoSpaceDE w:val="0"/>
@@ -1474,19 +1285,37 @@
                 <w:sz w:val="19"/>
                 <w:szCs w:val="19"/>
                 <w:highlight w:val="white"/>
-                <w:lang w:val="vi-VN"/>
-              </w:rPr>
-            </w:pPr>
-            <w:r>
-              <w:rPr>
-                <w:rFonts w:ascii="Consolas" w:hAnsi="Consolas" w:cs="Consolas"/>
-                <w:color w:val="000000"/>
-                <w:sz w:val="19"/>
-                <w:szCs w:val="19"/>
-                <w:highlight w:val="white"/>
-                <w:lang w:val="vi-VN"/>
-              </w:rPr>
-              <w:t>{</w:t>
+              </w:rPr>
+            </w:pPr>
+            <w:r>
+              <w:rPr>
+                <w:rFonts w:ascii="Consolas" w:hAnsi="Consolas" w:cs="Consolas"/>
+                <w:color w:val="000000"/>
+                <w:sz w:val="19"/>
+                <w:szCs w:val="19"/>
+                <w:highlight w:val="white"/>
+              </w:rPr>
+              <w:t xml:space="preserve">    </w:t>
+            </w:r>
+            <w:r>
+              <w:rPr>
+                <w:rFonts w:ascii="Consolas" w:hAnsi="Consolas" w:cs="Consolas"/>
+                <w:color w:val="2E75B6"/>
+                <w:sz w:val="19"/>
+                <w:szCs w:val="19"/>
+                <w:highlight w:val="white"/>
+              </w:rPr>
+              <w:t>"Recipient"</w:t>
+            </w:r>
+            <w:r>
+              <w:rPr>
+                <w:rFonts w:ascii="Consolas" w:hAnsi="Consolas" w:cs="Consolas"/>
+                <w:color w:val="000000"/>
+                <w:sz w:val="19"/>
+                <w:szCs w:val="19"/>
+                <w:highlight w:val="white"/>
+              </w:rPr>
+              <w:t>: 0,</w:t>
             </w:r>
           </w:p>
           <w:p>
@@ -1500,19 +1329,17 @@
                 <w:sz w:val="19"/>
                 <w:szCs w:val="19"/>
                 <w:highlight w:val="white"/>
-                <w:lang w:val="vi-VN"/>
-              </w:rPr>
-            </w:pPr>
-            <w:r>
-              <w:rPr>
-                <w:rFonts w:ascii="Consolas" w:hAnsi="Consolas" w:cs="Consolas"/>
-                <w:color w:val="000000"/>
-                <w:sz w:val="19"/>
-                <w:szCs w:val="19"/>
-                <w:highlight w:val="white"/>
-                <w:lang w:val="vi-VN"/>
-              </w:rPr>
-              <w:t xml:space="preserve">  </w:t>
+              </w:rPr>
+            </w:pPr>
+            <w:r>
+              <w:rPr>
+                <w:rFonts w:ascii="Consolas" w:hAnsi="Consolas" w:cs="Consolas"/>
+                <w:color w:val="000000"/>
+                <w:sz w:val="19"/>
+                <w:szCs w:val="19"/>
+                <w:highlight w:val="white"/>
+              </w:rPr>
+              <w:t xml:space="preserve">    </w:t>
             </w:r>
             <w:r>
               <w:rPr>
@@ -1521,52 +1348,18 @@
                 <w:sz w:val="19"/>
                 <w:szCs w:val="19"/>
                 <w:highlight w:val="white"/>
-                <w:lang w:val="vi-VN"/>
-              </w:rPr>
-              <w:t>"Error"</w:t>
-            </w:r>
-            <w:r>
-              <w:rPr>
-                <w:rFonts w:ascii="Consolas" w:hAnsi="Consolas" w:cs="Consolas"/>
-                <w:color w:val="000000"/>
-                <w:sz w:val="19"/>
-                <w:szCs w:val="19"/>
-                <w:highlight w:val="white"/>
-                <w:lang w:val="vi-VN"/>
-              </w:rPr>
-              <w:t xml:space="preserve">: </w:t>
-            </w:r>
-            <w:r>
-              <w:rPr>
-                <w:rFonts w:ascii="Consolas" w:hAnsi="Consolas" w:cs="Consolas"/>
-                <w:color w:val="A31515"/>
-                <w:sz w:val="19"/>
-                <w:szCs w:val="19"/>
-                <w:highlight w:val="white"/>
-                <w:lang w:val="vi-VN"/>
-              </w:rPr>
-              <w:t>"</w:t>
-            </w:r>
-            <w:r>
-              <w:rPr>
-                <w:rFonts w:ascii="Consolas" w:hAnsi="Consolas" w:cs="Consolas"/>
-                <w:color w:val="A31515"/>
-                <w:sz w:val="19"/>
-                <w:szCs w:val="19"/>
-                <w:highlight w:val="white"/>
-              </w:rPr>
-              <w:t>W001</w:t>
-            </w:r>
-            <w:r>
-              <w:rPr>
-                <w:rFonts w:ascii="Consolas" w:hAnsi="Consolas" w:cs="Consolas"/>
-                <w:color w:val="A31515"/>
-                <w:sz w:val="19"/>
-                <w:szCs w:val="19"/>
-                <w:highlight w:val="white"/>
-                <w:lang w:val="vi-VN"/>
-              </w:rPr>
-              <w:t>"</w:t>
+              </w:rPr>
+              <w:t>"Record"</w:t>
+            </w:r>
+            <w:r>
+              <w:rPr>
+                <w:rFonts w:ascii="Consolas" w:hAnsi="Consolas" w:cs="Consolas"/>
+                <w:color w:val="000000"/>
+                <w:sz w:val="19"/>
+                <w:szCs w:val="19"/>
+                <w:highlight w:val="white"/>
+              </w:rPr>
+              <w:t>: 0,</w:t>
             </w:r>
           </w:p>
           <w:p>
@@ -1580,82 +1373,59 @@
                 <w:sz w:val="19"/>
                 <w:szCs w:val="19"/>
                 <w:highlight w:val="white"/>
-                <w:lang w:val="vi-VN"/>
-              </w:rPr>
-            </w:pPr>
-            <w:r>
-              <w:rPr>
-                <w:rFonts w:ascii="Consolas" w:hAnsi="Consolas" w:cs="Consolas"/>
-                <w:color w:val="000000"/>
-                <w:sz w:val="19"/>
-                <w:szCs w:val="19"/>
-                <w:highlight w:val="white"/>
-                <w:lang w:val="vi-VN"/>
-              </w:rPr>
-              <w:t>}</w:t>
-            </w:r>
-          </w:p>
-        </w:tc>
-      </w:tr>
-      <w:tr>
-        <w:tc>
-          <w:tcPr>
-            <w:tcW w:w="1560" w:type="dxa"/>
-            <w:shd w:val="clear" w:color="auto" w:fill="auto"/>
-            <w:vAlign w:val="center"/>
-          </w:tcPr>
-          <w:p>
-            <w:pPr>
-              <w:pStyle w:val="ListParagraph"/>
-              <w:ind w:left="0"/>
-              <w:jc w:val="center"/>
-              <w:rPr>
-                <w:rFonts w:ascii="Times New Roman" w:hAnsi="Times New Roman" w:cs="Times New Roman"/>
-                <w:b/>
-                <w:color w:val="FF0000"/>
-                <w:sz w:val="20"/>
-                <w:szCs w:val="20"/>
-              </w:rPr>
-            </w:pPr>
-            <w:r>
-              <w:rPr>
-                <w:rFonts w:ascii="Times New Roman" w:hAnsi="Times New Roman" w:cs="Times New Roman"/>
-                <w:b/>
-                <w:color w:val="FF0000"/>
-                <w:sz w:val="20"/>
-                <w:szCs w:val="20"/>
-              </w:rPr>
-              <w:t>403</w:t>
-            </w:r>
-          </w:p>
-          <w:p>
-            <w:pPr>
-              <w:pStyle w:val="ListParagraph"/>
-              <w:ind w:left="0"/>
-              <w:rPr>
-                <w:rFonts w:ascii="Times New Roman" w:hAnsi="Times New Roman" w:cs="Times New Roman"/>
-                <w:color w:val="000000" w:themeColor="text1"/>
-                <w:sz w:val="20"/>
-                <w:szCs w:val="20"/>
-              </w:rPr>
-            </w:pPr>
-            <w:r>
-              <w:rPr>
-                <w:rFonts w:ascii="Times New Roman" w:hAnsi="Times New Roman" w:cs="Times New Roman"/>
-                <w:color w:val="000000" w:themeColor="text1"/>
-                <w:sz w:val="20"/>
-                <w:szCs w:val="20"/>
-              </w:rPr>
-              <w:t>Account is not allowed to access the function.</w:t>
-            </w:r>
-          </w:p>
-        </w:tc>
-        <w:tc>
-          <w:tcPr>
-            <w:tcW w:w="9355" w:type="dxa"/>
-            <w:shd w:val="clear" w:color="auto" w:fill="auto"/>
-            <w:vAlign w:val="center"/>
-          </w:tcPr>
+              </w:rPr>
+            </w:pPr>
+            <w:r>
+              <w:rPr>
+                <w:rFonts w:ascii="Consolas" w:hAnsi="Consolas" w:cs="Consolas"/>
+                <w:color w:val="000000"/>
+                <w:sz w:val="19"/>
+                <w:szCs w:val="19"/>
+                <w:highlight w:val="white"/>
+              </w:rPr>
+              <w:t xml:space="preserve">    </w:t>
+            </w:r>
+            <w:r>
+              <w:rPr>
+                <w:rFonts w:ascii="Consolas" w:hAnsi="Consolas" w:cs="Consolas"/>
+                <w:color w:val="2E75B6"/>
+                <w:sz w:val="19"/>
+                <w:szCs w:val="19"/>
+                <w:highlight w:val="white"/>
+              </w:rPr>
+              <w:t>"Message"</w:t>
+            </w:r>
+            <w:r>
+              <w:rPr>
+                <w:rFonts w:ascii="Consolas" w:hAnsi="Consolas" w:cs="Consolas"/>
+                <w:color w:val="000000"/>
+                <w:sz w:val="19"/>
+                <w:szCs w:val="19"/>
+                <w:highlight w:val="white"/>
+              </w:rPr>
+              <w:t xml:space="preserve">: </w:t>
+            </w:r>
+            <w:r>
+              <w:rPr>
+                <w:rFonts w:ascii="Consolas" w:hAnsi="Consolas" w:cs="Consolas"/>
+                <w:color w:val="A31515"/>
+                <w:sz w:val="19"/>
+                <w:szCs w:val="19"/>
+                <w:highlight w:val="white"/>
+              </w:rPr>
+              <w:t>""</w:t>
+            </w:r>
+            <w:r>
+              <w:rPr>
+                <w:rFonts w:ascii="Consolas" w:hAnsi="Consolas" w:cs="Consolas"/>
+                <w:color w:val="000000"/>
+                <w:sz w:val="19"/>
+                <w:szCs w:val="19"/>
+                <w:highlight w:val="white"/>
+              </w:rPr>
+              <w:t>,</w:t>
+            </w:r>
+          </w:p>
           <w:p>
             <w:pPr>
               <w:autoSpaceDE w:val="0"/>
@@ -1667,19 +1437,37 @@
                 <w:sz w:val="19"/>
                 <w:szCs w:val="19"/>
                 <w:highlight w:val="white"/>
-                <w:lang w:val="vi-VN"/>
-              </w:rPr>
-            </w:pPr>
-            <w:r>
-              <w:rPr>
-                <w:rFonts w:ascii="Consolas" w:hAnsi="Consolas" w:cs="Consolas"/>
-                <w:color w:val="000000"/>
-                <w:sz w:val="19"/>
-                <w:szCs w:val="19"/>
-                <w:highlight w:val="white"/>
-                <w:lang w:val="vi-VN"/>
-              </w:rPr>
-              <w:t>{</w:t>
+              </w:rPr>
+            </w:pPr>
+            <w:r>
+              <w:rPr>
+                <w:rFonts w:ascii="Consolas" w:hAnsi="Consolas" w:cs="Consolas"/>
+                <w:color w:val="000000"/>
+                <w:sz w:val="19"/>
+                <w:szCs w:val="19"/>
+                <w:highlight w:val="white"/>
+              </w:rPr>
+              <w:t xml:space="preserve">    </w:t>
+            </w:r>
+            <w:r>
+              <w:rPr>
+                <w:rFonts w:ascii="Consolas" w:hAnsi="Consolas" w:cs="Consolas"/>
+                <w:color w:val="2E75B6"/>
+                <w:sz w:val="19"/>
+                <w:szCs w:val="19"/>
+                <w:highlight w:val="white"/>
+              </w:rPr>
+              <w:t>"Created"</w:t>
+            </w:r>
+            <w:r>
+              <w:rPr>
+                <w:rFonts w:ascii="Consolas" w:hAnsi="Consolas" w:cs="Consolas"/>
+                <w:color w:val="000000"/>
+                <w:sz w:val="19"/>
+                <w:szCs w:val="19"/>
+                <w:highlight w:val="white"/>
+              </w:rPr>
+              <w:t>: 0,</w:t>
             </w:r>
           </w:p>
           <w:p>
@@ -1693,19 +1481,17 @@
                 <w:sz w:val="19"/>
                 <w:szCs w:val="19"/>
                 <w:highlight w:val="white"/>
-                <w:lang w:val="vi-VN"/>
-              </w:rPr>
-            </w:pPr>
-            <w:r>
-              <w:rPr>
-                <w:rFonts w:ascii="Consolas" w:hAnsi="Consolas" w:cs="Consolas"/>
-                <w:color w:val="000000"/>
-                <w:sz w:val="19"/>
-                <w:szCs w:val="19"/>
-                <w:highlight w:val="white"/>
-                <w:lang w:val="vi-VN"/>
-              </w:rPr>
-              <w:t xml:space="preserve">  </w:t>
+              </w:rPr>
+            </w:pPr>
+            <w:r>
+              <w:rPr>
+                <w:rFonts w:ascii="Consolas" w:hAnsi="Consolas" w:cs="Consolas"/>
+                <w:color w:val="000000"/>
+                <w:sz w:val="19"/>
+                <w:szCs w:val="19"/>
+                <w:highlight w:val="white"/>
+              </w:rPr>
+              <w:t xml:space="preserve">    </w:t>
             </w:r>
             <w:r>
               <w:rPr>
@@ -1714,146 +1500,30 @@
                 <w:sz w:val="19"/>
                 <w:szCs w:val="19"/>
                 <w:highlight w:val="white"/>
-                <w:lang w:val="vi-VN"/>
-              </w:rPr>
-              <w:t>"Error"</w:t>
-            </w:r>
-            <w:r>
-              <w:rPr>
-                <w:rFonts w:ascii="Consolas" w:hAnsi="Consolas" w:cs="Consolas"/>
-                <w:color w:val="000000"/>
-                <w:sz w:val="19"/>
-                <w:szCs w:val="19"/>
-                <w:highlight w:val="white"/>
-                <w:lang w:val="vi-VN"/>
+              </w:rPr>
+              <w:t>"IsSeen"</w:t>
+            </w:r>
+            <w:r>
+              <w:rPr>
+                <w:rFonts w:ascii="Consolas" w:hAnsi="Consolas" w:cs="Consolas"/>
+                <w:color w:val="000000"/>
+                <w:sz w:val="19"/>
+                <w:szCs w:val="19"/>
+                <w:highlight w:val="white"/>
               </w:rPr>
               <w:t xml:space="preserve">: </w:t>
             </w:r>
             <w:r>
               <w:rPr>
                 <w:rFonts w:ascii="Consolas" w:hAnsi="Consolas" w:cs="Consolas"/>
-                <w:color w:val="A31515"/>
-                <w:sz w:val="19"/>
-                <w:szCs w:val="19"/>
-                <w:highlight w:val="white"/>
-                <w:lang w:val="vi-VN"/>
-              </w:rPr>
-              <w:t>"</w:t>
-            </w:r>
-            <w:r>
-              <w:rPr>
-                <w:rFonts w:ascii="Consolas" w:hAnsi="Consolas" w:cs="Consolas"/>
-                <w:color w:val="A31515"/>
-                <w:sz w:val="19"/>
-                <w:szCs w:val="19"/>
-                <w:highlight w:val="white"/>
-              </w:rPr>
-              <w:t>W013</w:t>
-            </w:r>
-            <w:r>
-              <w:rPr>
-                <w:rFonts w:ascii="Consolas" w:hAnsi="Consolas" w:cs="Consolas"/>
-                <w:color w:val="A31515"/>
-                <w:sz w:val="19"/>
-                <w:szCs w:val="19"/>
-                <w:highlight w:val="white"/>
-                <w:lang w:val="vi-VN"/>
-              </w:rPr>
-              <w:t>"</w:t>
-            </w:r>
-          </w:p>
-          <w:p>
-            <w:pPr>
-              <w:rPr>
-                <w:rStyle w:val="sbrace"/>
-                <w:rFonts w:ascii="Times New Roman" w:hAnsi="Times New Roman" w:cs="Times New Roman"/>
-                <w:color w:val="000000" w:themeColor="text1"/>
-                <w:sz w:val="20"/>
-                <w:szCs w:val="20"/>
-              </w:rPr>
-            </w:pPr>
-            <w:r>
-              <w:rPr>
-                <w:rFonts w:ascii="Consolas" w:hAnsi="Consolas" w:cs="Consolas"/>
-                <w:color w:val="000000"/>
-                <w:sz w:val="19"/>
-                <w:szCs w:val="19"/>
-                <w:highlight w:val="white"/>
-                <w:lang w:val="vi-VN"/>
-              </w:rPr>
-              <w:t>}</w:t>
-            </w:r>
-          </w:p>
-        </w:tc>
-      </w:tr>
-      <w:tr>
-        <w:tc>
-          <w:tcPr>
-            <w:tcW w:w="1560" w:type="dxa"/>
-            <w:shd w:val="clear" w:color="auto" w:fill="auto"/>
-            <w:vAlign w:val="center"/>
-          </w:tcPr>
-          <w:p>
-            <w:pPr>
-              <w:pStyle w:val="ListParagraph"/>
-              <w:ind w:left="0"/>
-              <w:jc w:val="center"/>
-              <w:rPr>
-                <w:rFonts w:ascii="Times New Roman" w:hAnsi="Times New Roman" w:cs="Times New Roman"/>
-                <w:b/>
-                <w:color w:val="FF0000"/>
-                <w:sz w:val="20"/>
-                <w:szCs w:val="20"/>
-              </w:rPr>
-            </w:pPr>
-            <w:r>
-              <w:rPr>
-                <w:rFonts w:ascii="Times New Roman" w:hAnsi="Times New Roman" w:cs="Times New Roman"/>
-                <w:b/>
-                <w:color w:val="FF0000"/>
-                <w:sz w:val="20"/>
-                <w:szCs w:val="20"/>
-              </w:rPr>
-              <w:t>404</w:t>
-            </w:r>
-          </w:p>
-          <w:p>
-            <w:pPr>
-              <w:pStyle w:val="ListParagraph"/>
-              <w:ind w:left="0"/>
-              <w:rPr>
-                <w:rFonts w:ascii="Times New Roman" w:hAnsi="Times New Roman" w:cs="Times New Roman"/>
-                <w:color w:val="000000" w:themeColor="text1"/>
-                <w:sz w:val="20"/>
-                <w:szCs w:val="20"/>
-              </w:rPr>
-            </w:pPr>
-            <w:r>
-              <w:rPr>
-                <w:rFonts w:ascii="Times New Roman" w:hAnsi="Times New Roman" w:cs="Times New Roman"/>
-                <w:color w:val="000000" w:themeColor="text1"/>
-                <w:sz w:val="20"/>
-                <w:szCs w:val="20"/>
-              </w:rPr>
-              <w:t>Notification is not found</w:t>
-            </w:r>
-            <w:r>
-              <w:rPr>
-                <w:rFonts w:ascii="Times New Roman" w:hAnsi="Times New Roman" w:cs="Times New Roman"/>
-                <w:color w:val="000000" w:themeColor="text1"/>
-                <w:sz w:val="20"/>
-                <w:szCs w:val="20"/>
-              </w:rPr>
-              <w:t>.</w:t>
-            </w:r>
-          </w:p>
-        </w:tc>
-        <w:tc>
-          <w:tcPr>
-            <w:tcW w:w="9355" w:type="dxa"/>
-            <w:shd w:val="clear" w:color="auto" w:fill="auto"/>
-            <w:vAlign w:val="center"/>
-          </w:tcPr>
+                <w:color w:val="0000FF"/>
+                <w:sz w:val="19"/>
+                <w:szCs w:val="19"/>
+                <w:highlight w:val="white"/>
+              </w:rPr>
+              <w:t>false</w:t>
+            </w:r>
+          </w:p>
           <w:p>
             <w:pPr>
               <w:autoSpaceDE w:val="0"/>
@@ -1865,19 +1535,17 @@
                 <w:sz w:val="19"/>
                 <w:szCs w:val="19"/>
                 <w:highlight w:val="white"/>
-                <w:lang w:val="vi-VN"/>
-              </w:rPr>
-            </w:pPr>
-            <w:r>
-              <w:rPr>
-                <w:rFonts w:ascii="Consolas" w:hAnsi="Consolas" w:cs="Consolas"/>
-                <w:color w:val="000000"/>
-                <w:sz w:val="19"/>
-                <w:szCs w:val="19"/>
-                <w:highlight w:val="white"/>
-                <w:lang w:val="vi-VN"/>
-              </w:rPr>
-              <w:t>{</w:t>
+              </w:rPr>
+            </w:pPr>
+            <w:r>
+              <w:rPr>
+                <w:rFonts w:ascii="Consolas" w:hAnsi="Consolas" w:cs="Consolas"/>
+                <w:color w:val="000000"/>
+                <w:sz w:val="19"/>
+                <w:szCs w:val="19"/>
+                <w:highlight w:val="white"/>
+              </w:rPr>
+              <w:t xml:space="preserve">  }</w:t>
             </w:r>
           </w:p>
           <w:p>
@@ -1886,6 +1554,877 @@
               <w:autoSpaceDN w:val="0"/>
               <w:adjustRightInd w:val="0"/>
               <w:rPr>
+                <w:rFonts w:ascii="Times New Roman" w:hAnsi="Times New Roman" w:cs="Times New Roman"/>
+                <w:color w:val="000000" w:themeColor="text1"/>
+                <w:sz w:val="20"/>
+                <w:szCs w:val="20"/>
+              </w:rPr>
+            </w:pPr>
+            <w:r>
+              <w:rPr>
+                <w:rFonts w:ascii="Consolas" w:hAnsi="Consolas" w:cs="Consolas"/>
+                <w:color w:val="000000"/>
+                <w:sz w:val="19"/>
+                <w:szCs w:val="19"/>
+                <w:highlight w:val="white"/>
+              </w:rPr>
+              <w:t>}</w:t>
+            </w:r>
+          </w:p>
+        </w:tc>
+      </w:tr>
+      <w:tr>
+        <w:tc>
+          <w:tcPr>
+            <w:tcW w:w="1560" w:type="dxa"/>
+            <w:shd w:val="clear" w:color="auto" w:fill="auto"/>
+            <w:vAlign w:val="center"/>
+          </w:tcPr>
+          <w:p>
+            <w:pPr>
+              <w:pStyle w:val="ListParagraph"/>
+              <w:ind w:left="0"/>
+              <w:jc w:val="center"/>
+              <w:rPr>
+                <w:rFonts w:ascii="Times New Roman" w:hAnsi="Times New Roman" w:cs="Times New Roman"/>
+                <w:b/>
+                <w:color w:val="FF0000"/>
+                <w:sz w:val="20"/>
+                <w:szCs w:val="20"/>
+              </w:rPr>
+            </w:pPr>
+            <w:r>
+              <w:rPr>
+                <w:rFonts w:ascii="Times New Roman" w:hAnsi="Times New Roman" w:cs="Times New Roman"/>
+                <w:b/>
+                <w:color w:val="FF0000"/>
+                <w:sz w:val="20"/>
+                <w:szCs w:val="20"/>
+              </w:rPr>
+              <w:t>401</w:t>
+            </w:r>
+          </w:p>
+          <w:p>
+            <w:pPr>
+              <w:pStyle w:val="ListParagraph"/>
+              <w:ind w:left="0"/>
+              <w:rPr>
+                <w:rFonts w:ascii="Times New Roman" w:hAnsi="Times New Roman" w:cs="Times New Roman"/>
+                <w:color w:val="000000" w:themeColor="text1"/>
+                <w:sz w:val="20"/>
+                <w:szCs w:val="20"/>
+              </w:rPr>
+            </w:pPr>
+            <w:r>
+              <w:rPr>
+                <w:rFonts w:ascii="Times New Roman" w:hAnsi="Times New Roman" w:cs="Times New Roman"/>
+                <w:color w:val="000000" w:themeColor="text1"/>
+                <w:sz w:val="20"/>
+                <w:szCs w:val="20"/>
+              </w:rPr>
+              <w:t>No email or password contained in request header. Front-end should redirect user to login page.</w:t>
+            </w:r>
+          </w:p>
+        </w:tc>
+        <w:tc>
+          <w:tcPr>
+            <w:tcW w:w="9355" w:type="dxa"/>
+            <w:shd w:val="clear" w:color="auto" w:fill="auto"/>
+            <w:vAlign w:val="center"/>
+          </w:tcPr>
+          <w:p>
+            <w:pPr>
+              <w:autoSpaceDE w:val="0"/>
+              <w:autoSpaceDN w:val="0"/>
+              <w:adjustRightInd w:val="0"/>
+              <w:rPr>
+                <w:rFonts w:ascii="Consolas" w:hAnsi="Consolas" w:cs="Consolas"/>
+                <w:color w:val="000000"/>
+                <w:sz w:val="19"/>
+                <w:szCs w:val="19"/>
+                <w:highlight w:val="white"/>
+                <w:lang w:val="vi-VN"/>
+              </w:rPr>
+            </w:pPr>
+            <w:r>
+              <w:rPr>
+                <w:rFonts w:ascii="Consolas" w:hAnsi="Consolas" w:cs="Consolas"/>
+                <w:color w:val="000000"/>
+                <w:sz w:val="19"/>
+                <w:szCs w:val="19"/>
+                <w:highlight w:val="white"/>
+                <w:lang w:val="vi-VN"/>
+              </w:rPr>
+              <w:t>{</w:t>
+            </w:r>
+          </w:p>
+          <w:p>
+            <w:pPr>
+              <w:autoSpaceDE w:val="0"/>
+              <w:autoSpaceDN w:val="0"/>
+              <w:adjustRightInd w:val="0"/>
+              <w:rPr>
+                <w:rFonts w:ascii="Consolas" w:hAnsi="Consolas" w:cs="Consolas"/>
+                <w:color w:val="000000"/>
+                <w:sz w:val="19"/>
+                <w:szCs w:val="19"/>
+                <w:highlight w:val="white"/>
+                <w:lang w:val="vi-VN"/>
+              </w:rPr>
+            </w:pPr>
+            <w:r>
+              <w:rPr>
+                <w:rFonts w:ascii="Consolas" w:hAnsi="Consolas" w:cs="Consolas"/>
+                <w:color w:val="000000"/>
+                <w:sz w:val="19"/>
+                <w:szCs w:val="19"/>
+                <w:highlight w:val="white"/>
+                <w:lang w:val="vi-VN"/>
+              </w:rPr>
+              <w:t xml:space="preserve">  </w:t>
+            </w:r>
+            <w:r>
+              <w:rPr>
+                <w:rFonts w:ascii="Consolas" w:hAnsi="Consolas" w:cs="Consolas"/>
+                <w:color w:val="2E75B6"/>
+                <w:sz w:val="19"/>
+                <w:szCs w:val="19"/>
+                <w:highlight w:val="white"/>
+                <w:lang w:val="vi-VN"/>
+              </w:rPr>
+              <w:t>"Error"</w:t>
+            </w:r>
+            <w:r>
+              <w:rPr>
+                <w:rFonts w:ascii="Consolas" w:hAnsi="Consolas" w:cs="Consolas"/>
+                <w:color w:val="000000"/>
+                <w:sz w:val="19"/>
+                <w:szCs w:val="19"/>
+                <w:highlight w:val="white"/>
+                <w:lang w:val="vi-VN"/>
+              </w:rPr>
+              <w:t xml:space="preserve">: </w:t>
+            </w:r>
+            <w:r>
+              <w:rPr>
+                <w:rFonts w:ascii="Consolas" w:hAnsi="Consolas" w:cs="Consolas"/>
+                <w:color w:val="A31515"/>
+                <w:sz w:val="19"/>
+                <w:szCs w:val="19"/>
+                <w:highlight w:val="white"/>
+                <w:lang w:val="vi-VN"/>
+              </w:rPr>
+              <w:t>"W012"</w:t>
+            </w:r>
+          </w:p>
+          <w:p>
+            <w:pPr>
+              <w:rPr>
+                <w:rStyle w:val="sbrace"/>
+                <w:rFonts w:ascii="Times New Roman" w:hAnsi="Times New Roman" w:cs="Times New Roman"/>
+                <w:color w:val="000000" w:themeColor="text1"/>
+                <w:sz w:val="20"/>
+                <w:szCs w:val="20"/>
+              </w:rPr>
+            </w:pPr>
+            <w:r>
+              <w:rPr>
+                <w:rFonts w:ascii="Consolas" w:hAnsi="Consolas" w:cs="Consolas"/>
+                <w:color w:val="000000"/>
+                <w:sz w:val="19"/>
+                <w:szCs w:val="19"/>
+                <w:highlight w:val="white"/>
+                <w:lang w:val="vi-VN"/>
+              </w:rPr>
+              <w:t>}</w:t>
+            </w:r>
+          </w:p>
+        </w:tc>
+      </w:tr>
+      <w:tr>
+        <w:tc>
+          <w:tcPr>
+            <w:tcW w:w="1560" w:type="dxa"/>
+            <w:shd w:val="clear" w:color="auto" w:fill="auto"/>
+            <w:vAlign w:val="center"/>
+          </w:tcPr>
+          <w:p>
+            <w:pPr>
+              <w:pStyle w:val="ListParagraph"/>
+              <w:ind w:left="0"/>
+              <w:jc w:val="center"/>
+              <w:rPr>
+                <w:rFonts w:ascii="Times New Roman" w:hAnsi="Times New Roman" w:cs="Times New Roman"/>
+                <w:b/>
+                <w:color w:val="FF0000"/>
+                <w:sz w:val="20"/>
+                <w:szCs w:val="20"/>
+              </w:rPr>
+            </w:pPr>
+            <w:r>
+              <w:rPr>
+                <w:rFonts w:ascii="Times New Roman" w:hAnsi="Times New Roman" w:cs="Times New Roman"/>
+                <w:b/>
+                <w:color w:val="FF0000"/>
+                <w:sz w:val="20"/>
+                <w:szCs w:val="20"/>
+              </w:rPr>
+              <w:t>401</w:t>
+            </w:r>
+          </w:p>
+          <w:p>
+            <w:pPr>
+              <w:pStyle w:val="ListParagraph"/>
+              <w:ind w:left="0"/>
+              <w:rPr>
+                <w:rFonts w:ascii="Times New Roman" w:hAnsi="Times New Roman" w:cs="Times New Roman"/>
+                <w:color w:val="000000" w:themeColor="text1"/>
+                <w:sz w:val="20"/>
+                <w:szCs w:val="20"/>
+              </w:rPr>
+            </w:pPr>
+            <w:r>
+              <w:rPr>
+                <w:rFonts w:ascii="Times New Roman" w:hAnsi="Times New Roman" w:cs="Times New Roman"/>
+                <w:color w:val="000000" w:themeColor="text1"/>
+                <w:sz w:val="20"/>
+                <w:szCs w:val="20"/>
+              </w:rPr>
+              <w:t>Account has been disabled.</w:t>
+            </w:r>
+          </w:p>
+        </w:tc>
+        <w:tc>
+          <w:tcPr>
+            <w:tcW w:w="9355" w:type="dxa"/>
+            <w:shd w:val="clear" w:color="auto" w:fill="auto"/>
+            <w:vAlign w:val="center"/>
+          </w:tcPr>
+          <w:p>
+            <w:pPr>
+              <w:autoSpaceDE w:val="0"/>
+              <w:autoSpaceDN w:val="0"/>
+              <w:adjustRightInd w:val="0"/>
+              <w:rPr>
+                <w:rFonts w:ascii="Consolas" w:hAnsi="Consolas" w:cs="Consolas"/>
+                <w:color w:val="000000"/>
+                <w:sz w:val="19"/>
+                <w:szCs w:val="19"/>
+                <w:highlight w:val="white"/>
+                <w:lang w:val="vi-VN"/>
+              </w:rPr>
+            </w:pPr>
+            <w:r>
+              <w:rPr>
+                <w:rFonts w:ascii="Consolas" w:hAnsi="Consolas" w:cs="Consolas"/>
+                <w:color w:val="000000"/>
+                <w:sz w:val="19"/>
+                <w:szCs w:val="19"/>
+                <w:highlight w:val="white"/>
+                <w:lang w:val="vi-VN"/>
+              </w:rPr>
+              <w:t>{</w:t>
+            </w:r>
+          </w:p>
+          <w:p>
+            <w:pPr>
+              <w:autoSpaceDE w:val="0"/>
+              <w:autoSpaceDN w:val="0"/>
+              <w:adjustRightInd w:val="0"/>
+              <w:rPr>
+                <w:rFonts w:ascii="Consolas" w:hAnsi="Consolas" w:cs="Consolas"/>
+                <w:color w:val="000000"/>
+                <w:sz w:val="19"/>
+                <w:szCs w:val="19"/>
+                <w:highlight w:val="white"/>
+                <w:lang w:val="vi-VN"/>
+              </w:rPr>
+            </w:pPr>
+            <w:r>
+              <w:rPr>
+                <w:rFonts w:ascii="Consolas" w:hAnsi="Consolas" w:cs="Consolas"/>
+                <w:color w:val="000000"/>
+                <w:sz w:val="19"/>
+                <w:szCs w:val="19"/>
+                <w:highlight w:val="white"/>
+                <w:lang w:val="vi-VN"/>
+              </w:rPr>
+              <w:t xml:space="preserve">  </w:t>
+            </w:r>
+            <w:r>
+              <w:rPr>
+                <w:rFonts w:ascii="Consolas" w:hAnsi="Consolas" w:cs="Consolas"/>
+                <w:color w:val="2E75B6"/>
+                <w:sz w:val="19"/>
+                <w:szCs w:val="19"/>
+                <w:highlight w:val="white"/>
+                <w:lang w:val="vi-VN"/>
+              </w:rPr>
+              <w:t>"Error"</w:t>
+            </w:r>
+            <w:r>
+              <w:rPr>
+                <w:rFonts w:ascii="Consolas" w:hAnsi="Consolas" w:cs="Consolas"/>
+                <w:color w:val="000000"/>
+                <w:sz w:val="19"/>
+                <w:szCs w:val="19"/>
+                <w:highlight w:val="white"/>
+                <w:lang w:val="vi-VN"/>
+              </w:rPr>
+              <w:t xml:space="preserve">: </w:t>
+            </w:r>
+            <w:r>
+              <w:rPr>
+                <w:rFonts w:ascii="Consolas" w:hAnsi="Consolas" w:cs="Consolas"/>
+                <w:color w:val="A31515"/>
+                <w:sz w:val="19"/>
+                <w:szCs w:val="19"/>
+                <w:highlight w:val="white"/>
+                <w:lang w:val="vi-VN"/>
+              </w:rPr>
+              <w:t>"</w:t>
+            </w:r>
+            <w:r>
+              <w:rPr>
+                <w:rFonts w:ascii="Consolas" w:hAnsi="Consolas" w:cs="Consolas"/>
+                <w:color w:val="A31515"/>
+                <w:sz w:val="19"/>
+                <w:szCs w:val="19"/>
+                <w:highlight w:val="white"/>
+              </w:rPr>
+              <w:t>W002</w:t>
+            </w:r>
+            <w:r>
+              <w:rPr>
+                <w:rFonts w:ascii="Consolas" w:hAnsi="Consolas" w:cs="Consolas"/>
+                <w:color w:val="A31515"/>
+                <w:sz w:val="19"/>
+                <w:szCs w:val="19"/>
+                <w:highlight w:val="white"/>
+                <w:lang w:val="vi-VN"/>
+              </w:rPr>
+              <w:t>"</w:t>
+            </w:r>
+          </w:p>
+          <w:p>
+            <w:pPr>
+              <w:autoSpaceDE w:val="0"/>
+              <w:autoSpaceDN w:val="0"/>
+              <w:adjustRightInd w:val="0"/>
+              <w:rPr>
+                <w:rFonts w:ascii="Consolas" w:hAnsi="Consolas" w:cs="Consolas"/>
+                <w:color w:val="000000"/>
+                <w:sz w:val="19"/>
+                <w:szCs w:val="19"/>
+                <w:highlight w:val="white"/>
+                <w:lang w:val="vi-VN"/>
+              </w:rPr>
+            </w:pPr>
+            <w:r>
+              <w:rPr>
+                <w:rFonts w:ascii="Consolas" w:hAnsi="Consolas" w:cs="Consolas"/>
+                <w:color w:val="000000"/>
+                <w:sz w:val="19"/>
+                <w:szCs w:val="19"/>
+                <w:highlight w:val="white"/>
+                <w:lang w:val="vi-VN"/>
+              </w:rPr>
+              <w:t>}</w:t>
+            </w:r>
+          </w:p>
+        </w:tc>
+      </w:tr>
+      <w:tr>
+        <w:tc>
+          <w:tcPr>
+            <w:tcW w:w="1560" w:type="dxa"/>
+            <w:shd w:val="clear" w:color="auto" w:fill="auto"/>
+            <w:vAlign w:val="center"/>
+          </w:tcPr>
+          <w:p>
+            <w:pPr>
+              <w:pStyle w:val="ListParagraph"/>
+              <w:ind w:left="0"/>
+              <w:jc w:val="center"/>
+              <w:rPr>
+                <w:rFonts w:ascii="Times New Roman" w:hAnsi="Times New Roman" w:cs="Times New Roman"/>
+                <w:b/>
+                <w:color w:val="FF0000"/>
+                <w:sz w:val="20"/>
+                <w:szCs w:val="20"/>
+              </w:rPr>
+            </w:pPr>
+            <w:r>
+              <w:rPr>
+                <w:rFonts w:ascii="Times New Roman" w:hAnsi="Times New Roman" w:cs="Times New Roman"/>
+                <w:b/>
+                <w:color w:val="FF0000"/>
+                <w:sz w:val="20"/>
+                <w:szCs w:val="20"/>
+              </w:rPr>
+              <w:t>401</w:t>
+            </w:r>
+          </w:p>
+          <w:p>
+            <w:pPr>
+              <w:pStyle w:val="ListParagraph"/>
+              <w:ind w:left="0"/>
+              <w:rPr>
+                <w:rFonts w:ascii="Times New Roman" w:hAnsi="Times New Roman" w:cs="Times New Roman"/>
+                <w:color w:val="000000" w:themeColor="text1"/>
+                <w:sz w:val="20"/>
+                <w:szCs w:val="20"/>
+              </w:rPr>
+            </w:pPr>
+            <w:r>
+              <w:rPr>
+                <w:rFonts w:ascii="Times New Roman" w:hAnsi="Times New Roman" w:cs="Times New Roman"/>
+                <w:color w:val="000000" w:themeColor="text1"/>
+                <w:sz w:val="20"/>
+                <w:szCs w:val="20"/>
+              </w:rPr>
+              <w:t>Account is pending</w:t>
+            </w:r>
+            <w:r>
+              <w:rPr>
+                <w:rFonts w:ascii="Times New Roman" w:hAnsi="Times New Roman" w:cs="Times New Roman"/>
+                <w:color w:val="000000" w:themeColor="text1"/>
+                <w:sz w:val="20"/>
+                <w:szCs w:val="20"/>
+              </w:rPr>
+              <w:t>.</w:t>
+            </w:r>
+          </w:p>
+        </w:tc>
+        <w:tc>
+          <w:tcPr>
+            <w:tcW w:w="9355" w:type="dxa"/>
+            <w:shd w:val="clear" w:color="auto" w:fill="auto"/>
+            <w:vAlign w:val="center"/>
+          </w:tcPr>
+          <w:p>
+            <w:pPr>
+              <w:autoSpaceDE w:val="0"/>
+              <w:autoSpaceDN w:val="0"/>
+              <w:adjustRightInd w:val="0"/>
+              <w:rPr>
+                <w:rFonts w:ascii="Consolas" w:hAnsi="Consolas" w:cs="Consolas"/>
+                <w:color w:val="000000"/>
+                <w:sz w:val="19"/>
+                <w:szCs w:val="19"/>
+                <w:highlight w:val="white"/>
+                <w:lang w:val="vi-VN"/>
+              </w:rPr>
+            </w:pPr>
+            <w:r>
+              <w:rPr>
+                <w:rFonts w:ascii="Consolas" w:hAnsi="Consolas" w:cs="Consolas"/>
+                <w:color w:val="000000"/>
+                <w:sz w:val="19"/>
+                <w:szCs w:val="19"/>
+                <w:highlight w:val="white"/>
+                <w:lang w:val="vi-VN"/>
+              </w:rPr>
+              <w:t>{</w:t>
+            </w:r>
+          </w:p>
+          <w:p>
+            <w:pPr>
+              <w:autoSpaceDE w:val="0"/>
+              <w:autoSpaceDN w:val="0"/>
+              <w:adjustRightInd w:val="0"/>
+              <w:rPr>
+                <w:rFonts w:ascii="Consolas" w:hAnsi="Consolas" w:cs="Consolas"/>
+                <w:color w:val="000000"/>
+                <w:sz w:val="19"/>
+                <w:szCs w:val="19"/>
+                <w:highlight w:val="white"/>
+                <w:lang w:val="vi-VN"/>
+              </w:rPr>
+            </w:pPr>
+            <w:r>
+              <w:rPr>
+                <w:rFonts w:ascii="Consolas" w:hAnsi="Consolas" w:cs="Consolas"/>
+                <w:color w:val="000000"/>
+                <w:sz w:val="19"/>
+                <w:szCs w:val="19"/>
+                <w:highlight w:val="white"/>
+                <w:lang w:val="vi-VN"/>
+              </w:rPr>
+              <w:t xml:space="preserve">  </w:t>
+            </w:r>
+            <w:r>
+              <w:rPr>
+                <w:rFonts w:ascii="Consolas" w:hAnsi="Consolas" w:cs="Consolas"/>
+                <w:color w:val="2E75B6"/>
+                <w:sz w:val="19"/>
+                <w:szCs w:val="19"/>
+                <w:highlight w:val="white"/>
+                <w:lang w:val="vi-VN"/>
+              </w:rPr>
+              <w:t>"Error"</w:t>
+            </w:r>
+            <w:r>
+              <w:rPr>
+                <w:rFonts w:ascii="Consolas" w:hAnsi="Consolas" w:cs="Consolas"/>
+                <w:color w:val="000000"/>
+                <w:sz w:val="19"/>
+                <w:szCs w:val="19"/>
+                <w:highlight w:val="white"/>
+                <w:lang w:val="vi-VN"/>
+              </w:rPr>
+              <w:t xml:space="preserve">: </w:t>
+            </w:r>
+            <w:r>
+              <w:rPr>
+                <w:rFonts w:ascii="Consolas" w:hAnsi="Consolas" w:cs="Consolas"/>
+                <w:color w:val="A31515"/>
+                <w:sz w:val="19"/>
+                <w:szCs w:val="19"/>
+                <w:highlight w:val="white"/>
+                <w:lang w:val="vi-VN"/>
+              </w:rPr>
+              <w:t>"</w:t>
+            </w:r>
+            <w:r>
+              <w:rPr>
+                <w:rFonts w:ascii="Consolas" w:hAnsi="Consolas" w:cs="Consolas"/>
+                <w:color w:val="A31515"/>
+                <w:sz w:val="19"/>
+                <w:szCs w:val="19"/>
+                <w:highlight w:val="white"/>
+              </w:rPr>
+              <w:t>W001</w:t>
+            </w:r>
+            <w:r>
+              <w:rPr>
+                <w:rFonts w:ascii="Consolas" w:hAnsi="Consolas" w:cs="Consolas"/>
+                <w:color w:val="A31515"/>
+                <w:sz w:val="19"/>
+                <w:szCs w:val="19"/>
+                <w:highlight w:val="white"/>
+                <w:lang w:val="vi-VN"/>
+              </w:rPr>
+              <w:t>"</w:t>
+            </w:r>
+          </w:p>
+          <w:p>
+            <w:pPr>
+              <w:autoSpaceDE w:val="0"/>
+              <w:autoSpaceDN w:val="0"/>
+              <w:adjustRightInd w:val="0"/>
+              <w:rPr>
+                <w:rFonts w:ascii="Consolas" w:hAnsi="Consolas" w:cs="Consolas"/>
+                <w:color w:val="000000"/>
+                <w:sz w:val="19"/>
+                <w:szCs w:val="19"/>
+                <w:highlight w:val="white"/>
+                <w:lang w:val="vi-VN"/>
+              </w:rPr>
+            </w:pPr>
+            <w:r>
+              <w:rPr>
+                <w:rFonts w:ascii="Consolas" w:hAnsi="Consolas" w:cs="Consolas"/>
+                <w:color w:val="000000"/>
+                <w:sz w:val="19"/>
+                <w:szCs w:val="19"/>
+                <w:highlight w:val="white"/>
+                <w:lang w:val="vi-VN"/>
+              </w:rPr>
+              <w:t>}</w:t>
+            </w:r>
+          </w:p>
+        </w:tc>
+      </w:tr>
+      <w:tr>
+        <w:tc>
+          <w:tcPr>
+            <w:tcW w:w="1560" w:type="dxa"/>
+            <w:shd w:val="clear" w:color="auto" w:fill="auto"/>
+            <w:vAlign w:val="center"/>
+          </w:tcPr>
+          <w:p>
+            <w:pPr>
+              <w:pStyle w:val="ListParagraph"/>
+              <w:ind w:left="0"/>
+              <w:jc w:val="center"/>
+              <w:rPr>
+                <w:rFonts w:ascii="Times New Roman" w:hAnsi="Times New Roman" w:cs="Times New Roman"/>
+                <w:b/>
+                <w:color w:val="FF0000"/>
+                <w:sz w:val="20"/>
+                <w:szCs w:val="20"/>
+              </w:rPr>
+            </w:pPr>
+            <w:r>
+              <w:rPr>
+                <w:rFonts w:ascii="Times New Roman" w:hAnsi="Times New Roman" w:cs="Times New Roman"/>
+                <w:b/>
+                <w:color w:val="FF0000"/>
+                <w:sz w:val="20"/>
+                <w:szCs w:val="20"/>
+              </w:rPr>
+              <w:t>403</w:t>
+            </w:r>
+          </w:p>
+          <w:p>
+            <w:pPr>
+              <w:pStyle w:val="ListParagraph"/>
+              <w:ind w:left="0"/>
+              <w:rPr>
+                <w:rFonts w:ascii="Times New Roman" w:hAnsi="Times New Roman" w:cs="Times New Roman"/>
+                <w:color w:val="000000" w:themeColor="text1"/>
+                <w:sz w:val="20"/>
+                <w:szCs w:val="20"/>
+              </w:rPr>
+            </w:pPr>
+            <w:r>
+              <w:rPr>
+                <w:rFonts w:ascii="Times New Roman" w:hAnsi="Times New Roman" w:cs="Times New Roman"/>
+                <w:color w:val="000000" w:themeColor="text1"/>
+                <w:sz w:val="20"/>
+                <w:szCs w:val="20"/>
+              </w:rPr>
+              <w:t>Account is not allowed to access the function.</w:t>
+            </w:r>
+          </w:p>
+        </w:tc>
+        <w:tc>
+          <w:tcPr>
+            <w:tcW w:w="9355" w:type="dxa"/>
+            <w:shd w:val="clear" w:color="auto" w:fill="auto"/>
+            <w:vAlign w:val="center"/>
+          </w:tcPr>
+          <w:p>
+            <w:pPr>
+              <w:autoSpaceDE w:val="0"/>
+              <w:autoSpaceDN w:val="0"/>
+              <w:adjustRightInd w:val="0"/>
+              <w:rPr>
+                <w:rFonts w:ascii="Consolas" w:hAnsi="Consolas" w:cs="Consolas"/>
+                <w:color w:val="000000"/>
+                <w:sz w:val="19"/>
+                <w:szCs w:val="19"/>
+                <w:highlight w:val="white"/>
+                <w:lang w:val="vi-VN"/>
+              </w:rPr>
+            </w:pPr>
+            <w:r>
+              <w:rPr>
+                <w:rFonts w:ascii="Consolas" w:hAnsi="Consolas" w:cs="Consolas"/>
+                <w:color w:val="000000"/>
+                <w:sz w:val="19"/>
+                <w:szCs w:val="19"/>
+                <w:highlight w:val="white"/>
+                <w:lang w:val="vi-VN"/>
+              </w:rPr>
+              <w:t>{</w:t>
+            </w:r>
+          </w:p>
+          <w:p>
+            <w:pPr>
+              <w:autoSpaceDE w:val="0"/>
+              <w:autoSpaceDN w:val="0"/>
+              <w:adjustRightInd w:val="0"/>
+              <w:rPr>
+                <w:rFonts w:ascii="Consolas" w:hAnsi="Consolas" w:cs="Consolas"/>
+                <w:color w:val="000000"/>
+                <w:sz w:val="19"/>
+                <w:szCs w:val="19"/>
+                <w:highlight w:val="white"/>
+                <w:lang w:val="vi-VN"/>
+              </w:rPr>
+            </w:pPr>
+            <w:r>
+              <w:rPr>
+                <w:rFonts w:ascii="Consolas" w:hAnsi="Consolas" w:cs="Consolas"/>
+                <w:color w:val="000000"/>
+                <w:sz w:val="19"/>
+                <w:szCs w:val="19"/>
+                <w:highlight w:val="white"/>
+                <w:lang w:val="vi-VN"/>
+              </w:rPr>
+              <w:t xml:space="preserve">  </w:t>
+            </w:r>
+            <w:r>
+              <w:rPr>
+                <w:rFonts w:ascii="Consolas" w:hAnsi="Consolas" w:cs="Consolas"/>
+                <w:color w:val="2E75B6"/>
+                <w:sz w:val="19"/>
+                <w:szCs w:val="19"/>
+                <w:highlight w:val="white"/>
+                <w:lang w:val="vi-VN"/>
+              </w:rPr>
+              <w:t>"Error"</w:t>
+            </w:r>
+            <w:r>
+              <w:rPr>
+                <w:rFonts w:ascii="Consolas" w:hAnsi="Consolas" w:cs="Consolas"/>
+                <w:color w:val="000000"/>
+                <w:sz w:val="19"/>
+                <w:szCs w:val="19"/>
+                <w:highlight w:val="white"/>
+                <w:lang w:val="vi-VN"/>
+              </w:rPr>
+              <w:t xml:space="preserve">: </w:t>
+            </w:r>
+            <w:r>
+              <w:rPr>
+                <w:rFonts w:ascii="Consolas" w:hAnsi="Consolas" w:cs="Consolas"/>
+                <w:color w:val="A31515"/>
+                <w:sz w:val="19"/>
+                <w:szCs w:val="19"/>
+                <w:highlight w:val="white"/>
+                <w:lang w:val="vi-VN"/>
+              </w:rPr>
+              <w:t>"</w:t>
+            </w:r>
+            <w:r>
+              <w:rPr>
+                <w:rFonts w:ascii="Consolas" w:hAnsi="Consolas" w:cs="Consolas"/>
+                <w:color w:val="A31515"/>
+                <w:sz w:val="19"/>
+                <w:szCs w:val="19"/>
+                <w:highlight w:val="white"/>
+              </w:rPr>
+              <w:t>W013</w:t>
+            </w:r>
+            <w:r>
+              <w:rPr>
+                <w:rFonts w:ascii="Consolas" w:hAnsi="Consolas" w:cs="Consolas"/>
+                <w:color w:val="A31515"/>
+                <w:sz w:val="19"/>
+                <w:szCs w:val="19"/>
+                <w:highlight w:val="white"/>
+                <w:lang w:val="vi-VN"/>
+              </w:rPr>
+              <w:t>"</w:t>
+            </w:r>
+          </w:p>
+          <w:p>
+            <w:pPr>
+              <w:rPr>
+                <w:rStyle w:val="sbrace"/>
+                <w:rFonts w:ascii="Times New Roman" w:hAnsi="Times New Roman" w:cs="Times New Roman"/>
+                <w:color w:val="000000" w:themeColor="text1"/>
+                <w:sz w:val="20"/>
+                <w:szCs w:val="20"/>
+              </w:rPr>
+            </w:pPr>
+            <w:r>
+              <w:rPr>
+                <w:rFonts w:ascii="Consolas" w:hAnsi="Consolas" w:cs="Consolas"/>
+                <w:color w:val="000000"/>
+                <w:sz w:val="19"/>
+                <w:szCs w:val="19"/>
+                <w:highlight w:val="white"/>
+                <w:lang w:val="vi-VN"/>
+              </w:rPr>
+              <w:t>}</w:t>
+            </w:r>
+          </w:p>
+        </w:tc>
+      </w:tr>
+      <w:tr>
+        <w:tc>
+          <w:tcPr>
+            <w:tcW w:w="1560" w:type="dxa"/>
+            <w:shd w:val="clear" w:color="auto" w:fill="auto"/>
+            <w:vAlign w:val="center"/>
+          </w:tcPr>
+          <w:p>
+            <w:pPr>
+              <w:pStyle w:val="ListParagraph"/>
+              <w:ind w:left="0"/>
+              <w:jc w:val="center"/>
+              <w:rPr>
+                <w:rFonts w:ascii="Times New Roman" w:hAnsi="Times New Roman" w:cs="Times New Roman"/>
+                <w:b/>
+                <w:color w:val="FF0000"/>
+                <w:sz w:val="20"/>
+                <w:szCs w:val="20"/>
+              </w:rPr>
+            </w:pPr>
+            <w:r>
+              <w:rPr>
+                <w:rFonts w:ascii="Times New Roman" w:hAnsi="Times New Roman" w:cs="Times New Roman"/>
+                <w:b/>
+                <w:color w:val="FF0000"/>
+                <w:sz w:val="20"/>
+                <w:szCs w:val="20"/>
+              </w:rPr>
+              <w:t>404</w:t>
+            </w:r>
+          </w:p>
+          <w:p>
+            <w:pPr>
+              <w:pStyle w:val="ListParagraph"/>
+              <w:ind w:left="0"/>
+              <w:rPr>
+                <w:rFonts w:ascii="Times New Roman" w:hAnsi="Times New Roman" w:cs="Times New Roman"/>
+                <w:color w:val="000000" w:themeColor="text1"/>
+                <w:sz w:val="20"/>
+                <w:szCs w:val="20"/>
+              </w:rPr>
+            </w:pPr>
+            <w:r>
+              <w:rPr>
+                <w:rFonts w:ascii="Times New Roman" w:hAnsi="Times New Roman" w:cs="Times New Roman"/>
+                <w:color w:val="000000" w:themeColor="text1"/>
+                <w:sz w:val="20"/>
+                <w:szCs w:val="20"/>
+              </w:rPr>
+              <w:t>Notification is not found</w:t>
+            </w:r>
+            <w:r>
+              <w:rPr>
+                <w:rFonts w:ascii="Times New Roman" w:hAnsi="Times New Roman" w:cs="Times New Roman"/>
+                <w:color w:val="000000" w:themeColor="text1"/>
+                <w:sz w:val="20"/>
+                <w:szCs w:val="20"/>
+              </w:rPr>
+              <w:t>.</w:t>
+            </w:r>
+          </w:p>
+        </w:tc>
+        <w:tc>
+          <w:tcPr>
+            <w:tcW w:w="9355" w:type="dxa"/>
+            <w:shd w:val="clear" w:color="auto" w:fill="auto"/>
+            <w:vAlign w:val="center"/>
+          </w:tcPr>
+          <w:p>
+            <w:pPr>
+              <w:autoSpaceDE w:val="0"/>
+              <w:autoSpaceDN w:val="0"/>
+              <w:adjustRightInd w:val="0"/>
+              <w:rPr>
+                <w:rFonts w:ascii="Consolas" w:hAnsi="Consolas" w:cs="Consolas"/>
+                <w:color w:val="000000"/>
+                <w:sz w:val="19"/>
+                <w:szCs w:val="19"/>
+                <w:highlight w:val="white"/>
+                <w:lang w:val="vi-VN"/>
+              </w:rPr>
+            </w:pPr>
+            <w:r>
+              <w:rPr>
+                <w:rFonts w:ascii="Consolas" w:hAnsi="Consolas" w:cs="Consolas"/>
+                <w:color w:val="000000"/>
+                <w:sz w:val="19"/>
+                <w:szCs w:val="19"/>
+                <w:highlight w:val="white"/>
+                <w:lang w:val="vi-VN"/>
+              </w:rPr>
+              <w:t>{</w:t>
+            </w:r>
+          </w:p>
+          <w:p>
+            <w:pPr>
+              <w:autoSpaceDE w:val="0"/>
+              <w:autoSpaceDN w:val="0"/>
+              <w:adjustRightInd w:val="0"/>
+              <w:rPr>
                 <w:rFonts w:ascii="Consolas" w:hAnsi="Consolas" w:cs="Consolas"/>
                 <w:color w:val="000000"/>
                 <w:sz w:val="19"/>
@@ -1985,86 +2524,6 @@
         </w:tc>
       </w:tr>
     </w:tbl>
-    <w:p>
-      <w:pPr>
-        <w:rPr>
-          <w:rFonts w:ascii="Times New Roman" w:hAnsi="Times New Roman" w:cs="Times New Roman"/>
-          <w:color w:val="000000" w:themeColor="text1"/>
-          <w:sz w:val="28"/>
-          <w:szCs w:val="28"/>
-        </w:rPr>
-      </w:pPr>
-    </w:p>
-    <w:p>
-      <w:pPr>
-        <w:rPr>
-          <w:rFonts w:ascii="Times New Roman" w:hAnsi="Times New Roman" w:cs="Times New Roman"/>
-          <w:color w:val="000000" w:themeColor="text1"/>
-          <w:sz w:val="28"/>
-          <w:szCs w:val="28"/>
-        </w:rPr>
-      </w:pPr>
-    </w:p>
-    <w:p>
-      <w:pPr>
-        <w:rPr>
-          <w:rFonts w:ascii="Times New Roman" w:hAnsi="Times New Roman" w:cs="Times New Roman"/>
-          <w:color w:val="000000" w:themeColor="text1"/>
-          <w:sz w:val="28"/>
-          <w:szCs w:val="28"/>
-        </w:rPr>
-      </w:pPr>
-    </w:p>
-    <w:p>
-      <w:pPr>
-        <w:rPr>
-          <w:rFonts w:ascii="Times New Roman" w:hAnsi="Times New Roman" w:cs="Times New Roman"/>
-          <w:color w:val="000000" w:themeColor="text1"/>
-          <w:sz w:val="28"/>
-          <w:szCs w:val="28"/>
-        </w:rPr>
-      </w:pPr>
-    </w:p>
-    <w:p>
-      <w:pPr>
-        <w:rPr>
-          <w:rFonts w:ascii="Times New Roman" w:hAnsi="Times New Roman" w:cs="Times New Roman"/>
-          <w:color w:val="000000" w:themeColor="text1"/>
-          <w:sz w:val="28"/>
-          <w:szCs w:val="28"/>
-        </w:rPr>
-      </w:pPr>
-    </w:p>
-    <w:p>
-      <w:pPr>
-        <w:rPr>
-          <w:rFonts w:ascii="Times New Roman" w:hAnsi="Times New Roman" w:cs="Times New Roman"/>
-          <w:color w:val="000000" w:themeColor="text1"/>
-          <w:sz w:val="28"/>
-          <w:szCs w:val="28"/>
-        </w:rPr>
-      </w:pPr>
-    </w:p>
-    <w:p>
-      <w:pPr>
-        <w:rPr>
-          <w:rFonts w:ascii="Times New Roman" w:hAnsi="Times New Roman" w:cs="Times New Roman"/>
-          <w:color w:val="000000" w:themeColor="text1"/>
-          <w:sz w:val="28"/>
-          <w:szCs w:val="28"/>
-        </w:rPr>
-      </w:pPr>
-    </w:p>
-    <w:p>
-      <w:pPr>
-        <w:rPr>
-          <w:rFonts w:ascii="Times New Roman" w:hAnsi="Times New Roman" w:cs="Times New Roman"/>
-          <w:color w:val="000000" w:themeColor="text1"/>
-          <w:sz w:val="28"/>
-          <w:szCs w:val="28"/>
-        </w:rPr>
-      </w:pPr>
-    </w:p>
     <w:p>
       <w:pPr>
         <w:rPr>
@@ -2099,7 +2558,19 @@
           <w:szCs w:val="28"/>
         </w:rPr>
         <w:lastRenderedPageBreak/>
-        <w:t>Filter</w:t>
+        <w:t>F</w:t>
+      </w:r>
+      <w:bookmarkStart w:id="0" w:name="_GoBack"/>
+      <w:bookmarkEnd w:id="0"/>
+      <w:r>
+        <w:rPr>
+          <w:rFonts w:ascii="Times New Roman" w:hAnsi="Times New Roman" w:cs="Times New Roman"/>
+          <w:b/>
+          <w:color w:val="000000" w:themeColor="text1"/>
+          <w:sz w:val="28"/>
+          <w:szCs w:val="28"/>
+        </w:rPr>
+        <w:t>ilter</w:t>
       </w:r>
     </w:p>
     <w:p>
@@ -4807,8 +5278,6 @@
               </w:rPr>
               <w:t>3: Topic</w:t>
             </w:r>
-            <w:bookmarkStart w:id="0" w:name="_GoBack"/>
-            <w:bookmarkEnd w:id="0"/>
           </w:p>
         </w:tc>
       </w:tr>
@@ -5682,7 +6151,7 @@
                 <w:szCs w:val="19"/>
                 <w:highlight w:val="white"/>
               </w:rPr>
-              <w:t>"AppointmentNotifications"</w:t>
+              <w:t>"Notifications"</w:t>
             </w:r>
             <w:r>
               <w:rPr>
@@ -5838,7 +6307,7 @@
                 <w:szCs w:val="19"/>
                 <w:highlight w:val="white"/>
               </w:rPr>
-              <w:t>"Invoker"</w:t>
+              <w:t>"Topic"</w:t>
             </w:r>
             <w:r>
               <w:rPr>
@@ -5882,7 +6351,7 @@
                 <w:szCs w:val="19"/>
                 <w:highlight w:val="white"/>
               </w:rPr>
-              <w:t>"Recipient"</w:t>
+              <w:t>"Broadcaster"</w:t>
             </w:r>
             <w:r>
               <w:rPr>
@@ -5926,7 +6395,7 @@
                 <w:szCs w:val="19"/>
                 <w:highlight w:val="white"/>
               </w:rPr>
-              <w:t>"Created"</w:t>
+              <w:t>"Recipient"</w:t>
             </w:r>
             <w:r>
               <w:rPr>
@@ -5970,7 +6439,7 @@
                 <w:szCs w:val="19"/>
                 <w:highlight w:val="white"/>
               </w:rPr>
-              <w:t>"Appointment"</w:t>
+              <w:t>"Record"</w:t>
             </w:r>
             <w:r>
               <w:rPr>
@@ -6014,6 +6483,114 @@
                 <w:szCs w:val="19"/>
                 <w:highlight w:val="white"/>
               </w:rPr>
+              <w:t>"Message"</w:t>
+            </w:r>
+            <w:r>
+              <w:rPr>
+                <w:rFonts w:ascii="Consolas" w:hAnsi="Consolas" w:cs="Consolas"/>
+                <w:color w:val="000000"/>
+                <w:sz w:val="19"/>
+                <w:szCs w:val="19"/>
+                <w:highlight w:val="white"/>
+              </w:rPr>
+              <w:t xml:space="preserve">: </w:t>
+            </w:r>
+            <w:r>
+              <w:rPr>
+                <w:rFonts w:ascii="Consolas" w:hAnsi="Consolas" w:cs="Consolas"/>
+                <w:color w:val="A31515"/>
+                <w:sz w:val="19"/>
+                <w:szCs w:val="19"/>
+                <w:highlight w:val="white"/>
+              </w:rPr>
+              <w:t>""</w:t>
+            </w:r>
+            <w:r>
+              <w:rPr>
+                <w:rFonts w:ascii="Consolas" w:hAnsi="Consolas" w:cs="Consolas"/>
+                <w:color w:val="000000"/>
+                <w:sz w:val="19"/>
+                <w:szCs w:val="19"/>
+                <w:highlight w:val="white"/>
+              </w:rPr>
+              <w:t>,</w:t>
+            </w:r>
+          </w:p>
+          <w:p>
+            <w:pPr>
+              <w:autoSpaceDE w:val="0"/>
+              <w:autoSpaceDN w:val="0"/>
+              <w:adjustRightInd w:val="0"/>
+              <w:rPr>
+                <w:rFonts w:ascii="Consolas" w:hAnsi="Consolas" w:cs="Consolas"/>
+                <w:color w:val="000000"/>
+                <w:sz w:val="19"/>
+                <w:szCs w:val="19"/>
+                <w:highlight w:val="white"/>
+              </w:rPr>
+            </w:pPr>
+            <w:r>
+              <w:rPr>
+                <w:rFonts w:ascii="Consolas" w:hAnsi="Consolas" w:cs="Consolas"/>
+                <w:color w:val="000000"/>
+                <w:sz w:val="19"/>
+                <w:szCs w:val="19"/>
+                <w:highlight w:val="white"/>
+              </w:rPr>
+              <w:t xml:space="preserve">      </w:t>
+            </w:r>
+            <w:r>
+              <w:rPr>
+                <w:rFonts w:ascii="Consolas" w:hAnsi="Consolas" w:cs="Consolas"/>
+                <w:color w:val="2E75B6"/>
+                <w:sz w:val="19"/>
+                <w:szCs w:val="19"/>
+                <w:highlight w:val="white"/>
+              </w:rPr>
+              <w:t>"Created"</w:t>
+            </w:r>
+            <w:r>
+              <w:rPr>
+                <w:rFonts w:ascii="Consolas" w:hAnsi="Consolas" w:cs="Consolas"/>
+                <w:color w:val="000000"/>
+                <w:sz w:val="19"/>
+                <w:szCs w:val="19"/>
+                <w:highlight w:val="white"/>
+              </w:rPr>
+              <w:t>: 0,</w:t>
+            </w:r>
+          </w:p>
+          <w:p>
+            <w:pPr>
+              <w:autoSpaceDE w:val="0"/>
+              <w:autoSpaceDN w:val="0"/>
+              <w:adjustRightInd w:val="0"/>
+              <w:rPr>
+                <w:rFonts w:ascii="Consolas" w:hAnsi="Consolas" w:cs="Consolas"/>
+                <w:color w:val="000000"/>
+                <w:sz w:val="19"/>
+                <w:szCs w:val="19"/>
+                <w:highlight w:val="white"/>
+              </w:rPr>
+            </w:pPr>
+            <w:r>
+              <w:rPr>
+                <w:rFonts w:ascii="Consolas" w:hAnsi="Consolas" w:cs="Consolas"/>
+                <w:color w:val="000000"/>
+                <w:sz w:val="19"/>
+                <w:szCs w:val="19"/>
+                <w:highlight w:val="white"/>
+              </w:rPr>
+              <w:t xml:space="preserve">      </w:t>
+            </w:r>
+            <w:r>
+              <w:rPr>
+                <w:rFonts w:ascii="Consolas" w:hAnsi="Consolas" w:cs="Consolas"/>
+                <w:color w:val="2E75B6"/>
+                <w:sz w:val="19"/>
+                <w:szCs w:val="19"/>
+                <w:highlight w:val="white"/>
+              </w:rPr>
               <w:t>"IsSeen"</w:t>
             </w:r>
             <w:r>
@@ -6034,7 +6611,7 @@
                 <w:szCs w:val="19"/>
                 <w:highlight w:val="white"/>
               </w:rPr>
-              <w:t>true</w:t>
+              <w:t>false</w:t>
             </w:r>
           </w:p>
           <w:p>

</xml_diff>

<commit_message>
- Change api/notification/seen to allow program change a list of notification status.
</commit_message>
<xml_diff>
--- a/002 - DOCUMENT/API Documentation/Olives/Notification/api_endpoints_notification.docx
+++ b/002 - DOCUMENT/API Documentation/Olives/Notification/api_endpoints_notification.docx
@@ -15,9 +15,10 @@
           <w:color w:val="000000" w:themeColor="text1"/>
           <w:sz w:val="40"/>
           <w:szCs w:val="40"/>
-          <w:highlight w:val="yellow"/>
         </w:rPr>
       </w:pPr>
+      <w:bookmarkStart w:id="0" w:name="_GoBack"/>
+      <w:bookmarkEnd w:id="0"/>
       <w:r>
         <w:rPr>
           <w:rFonts w:ascii="Times New Roman" w:hAnsi="Times New Roman" w:cs="Times New Roman"/>
@@ -25,7 +26,6 @@
           <w:color w:val="000000" w:themeColor="text1"/>
           <w:sz w:val="40"/>
           <w:szCs w:val="40"/>
-          <w:highlight w:val="yellow"/>
         </w:rPr>
         <w:t>N</w:t>
       </w:r>
@@ -36,7 +36,6 @@
           <w:color w:val="000000" w:themeColor="text1"/>
           <w:sz w:val="40"/>
           <w:szCs w:val="40"/>
-          <w:highlight w:val="yellow"/>
         </w:rPr>
         <w:t>otification</w:t>
       </w:r>
@@ -47,7 +46,6 @@
           <w:color w:val="000000" w:themeColor="text1"/>
           <w:sz w:val="40"/>
           <w:szCs w:val="40"/>
-          <w:highlight w:val="yellow"/>
         </w:rPr>
         <w:t xml:space="preserve"> API</w:t>
       </w:r>
@@ -126,19 +124,18 @@
           <w:insideH w:val="single" w:sz="4" w:space="0" w:color="auto"/>
           <w:insideV w:val="single" w:sz="4" w:space="0" w:color="auto"/>
         </w:tblBorders>
-        <w:tblLayout w:type="fixed"/>
         <w:tblLook w:val="04A0" w:firstRow="1" w:lastRow="0" w:firstColumn="1" w:lastColumn="0" w:noHBand="0" w:noVBand="1"/>
       </w:tblPr>
       <w:tblGrid>
-        <w:gridCol w:w="1467"/>
-        <w:gridCol w:w="2444"/>
+        <w:gridCol w:w="1501"/>
+        <w:gridCol w:w="2410"/>
         <w:gridCol w:w="1056"/>
         <w:gridCol w:w="5948"/>
       </w:tblGrid>
       <w:tr>
         <w:tc>
           <w:tcPr>
-            <w:tcW w:w="1467" w:type="dxa"/>
+            <w:tcW w:w="1501" w:type="dxa"/>
             <w:shd w:val="clear" w:color="auto" w:fill="9CC2E5"/>
           </w:tcPr>
           <w:p>
@@ -166,7 +163,7 @@
         </w:tc>
         <w:tc>
           <w:tcPr>
-            <w:tcW w:w="9448" w:type="dxa"/>
+            <w:tcW w:w="9414" w:type="dxa"/>
             <w:gridSpan w:val="3"/>
             <w:shd w:val="clear" w:color="auto" w:fill="9CC2E5"/>
           </w:tcPr>
@@ -199,7 +196,7 @@
       <w:tr>
         <w:tc>
           <w:tcPr>
-            <w:tcW w:w="1467" w:type="dxa"/>
+            <w:tcW w:w="1501" w:type="dxa"/>
             <w:shd w:val="clear" w:color="auto" w:fill="auto"/>
           </w:tcPr>
           <w:p>
@@ -223,13 +220,13 @@
                 <w:sz w:val="20"/>
                 <w:szCs w:val="20"/>
               </w:rPr>
-              <w:t>PUT</w:t>
-            </w:r>
-          </w:p>
-        </w:tc>
-        <w:tc>
-          <w:tcPr>
-            <w:tcW w:w="9448" w:type="dxa"/>
+              <w:t>POST</w:t>
+            </w:r>
+          </w:p>
+        </w:tc>
+        <w:tc>
+          <w:tcPr>
+            <w:tcW w:w="9414" w:type="dxa"/>
             <w:gridSpan w:val="3"/>
             <w:shd w:val="clear" w:color="auto" w:fill="auto"/>
           </w:tcPr>
@@ -251,8 +248,39 @@
                 <w:sz w:val="19"/>
                 <w:szCs w:val="19"/>
                 <w:highlight w:val="white"/>
-              </w:rPr>
-              <w:t>api/notification/seen</w:t>
+                <w:lang w:val="vi-VN"/>
+              </w:rPr>
+              <w:t>api/</w:t>
+            </w:r>
+            <w:r>
+              <w:rPr>
+                <w:rFonts w:ascii="Consolas" w:hAnsi="Consolas" w:cs="Consolas"/>
+                <w:color w:val="A31515"/>
+                <w:sz w:val="19"/>
+                <w:szCs w:val="19"/>
+                <w:highlight w:val="white"/>
+              </w:rPr>
+              <w:t>notification</w:t>
+            </w:r>
+            <w:r>
+              <w:rPr>
+                <w:rFonts w:ascii="Consolas" w:hAnsi="Consolas" w:cs="Consolas"/>
+                <w:color w:val="A31515"/>
+                <w:sz w:val="19"/>
+                <w:szCs w:val="19"/>
+                <w:highlight w:val="white"/>
+                <w:lang w:val="vi-VN"/>
+              </w:rPr>
+              <w:t>/</w:t>
+            </w:r>
+            <w:r>
+              <w:rPr>
+                <w:rFonts w:ascii="Consolas" w:hAnsi="Consolas" w:cs="Consolas"/>
+                <w:color w:val="A31515"/>
+                <w:sz w:val="19"/>
+                <w:szCs w:val="19"/>
+              </w:rPr>
+              <w:t>seen</w:t>
             </w:r>
           </w:p>
         </w:tc>
@@ -260,7 +288,7 @@
       <w:tr>
         <w:tc>
           <w:tcPr>
-            <w:tcW w:w="1467" w:type="dxa"/>
+            <w:tcW w:w="1501" w:type="dxa"/>
             <w:shd w:val="clear" w:color="auto" w:fill="9CC2E5"/>
           </w:tcPr>
           <w:p>
@@ -288,7 +316,7 @@
         </w:tc>
         <w:tc>
           <w:tcPr>
-            <w:tcW w:w="2444" w:type="dxa"/>
+            <w:tcW w:w="2410" w:type="dxa"/>
             <w:shd w:val="clear" w:color="auto" w:fill="9CC2E5"/>
           </w:tcPr>
           <w:p>
@@ -374,7 +402,7 @@
       <w:tr>
         <w:tc>
           <w:tcPr>
-            <w:tcW w:w="1467" w:type="dxa"/>
+            <w:tcW w:w="1501" w:type="dxa"/>
             <w:shd w:val="clear" w:color="auto" w:fill="auto"/>
             <w:vAlign w:val="center"/>
           </w:tcPr>
@@ -403,7 +431,7 @@
         </w:tc>
         <w:tc>
           <w:tcPr>
-            <w:tcW w:w="2444" w:type="dxa"/>
+            <w:tcW w:w="2410" w:type="dxa"/>
             <w:shd w:val="clear" w:color="auto" w:fill="auto"/>
             <w:vAlign w:val="center"/>
           </w:tcPr>
@@ -489,7 +517,7 @@
       <w:tr>
         <w:tc>
           <w:tcPr>
-            <w:tcW w:w="1467" w:type="dxa"/>
+            <w:tcW w:w="1501" w:type="dxa"/>
             <w:shd w:val="clear" w:color="auto" w:fill="auto"/>
             <w:vAlign w:val="center"/>
           </w:tcPr>
@@ -518,7 +546,7 @@
         </w:tc>
         <w:tc>
           <w:tcPr>
-            <w:tcW w:w="2444" w:type="dxa"/>
+            <w:tcW w:w="2410" w:type="dxa"/>
             <w:shd w:val="clear" w:color="auto" w:fill="auto"/>
             <w:vAlign w:val="center"/>
           </w:tcPr>
@@ -604,7 +632,7 @@
       <w:tr>
         <w:tc>
           <w:tcPr>
-            <w:tcW w:w="1467" w:type="dxa"/>
+            <w:tcW w:w="1501" w:type="dxa"/>
             <w:shd w:val="clear" w:color="auto" w:fill="auto"/>
             <w:vAlign w:val="center"/>
           </w:tcPr>
@@ -633,7 +661,7 @@
         </w:tc>
         <w:tc>
           <w:tcPr>
-            <w:tcW w:w="2444" w:type="dxa"/>
+            <w:tcW w:w="2410" w:type="dxa"/>
             <w:shd w:val="clear" w:color="auto" w:fill="auto"/>
             <w:vAlign w:val="center"/>
           </w:tcPr>
@@ -753,7 +781,7 @@
       <w:tr>
         <w:tc>
           <w:tcPr>
-            <w:tcW w:w="1467" w:type="dxa"/>
+            <w:tcW w:w="1501" w:type="dxa"/>
             <w:shd w:val="clear" w:color="auto" w:fill="auto"/>
             <w:vAlign w:val="center"/>
           </w:tcPr>
@@ -776,13 +804,13 @@
                 <w:sz w:val="20"/>
                 <w:szCs w:val="20"/>
               </w:rPr>
-              <w:t>URL</w:t>
-            </w:r>
-          </w:p>
-        </w:tc>
-        <w:tc>
-          <w:tcPr>
-            <w:tcW w:w="2444" w:type="dxa"/>
+              <w:t>BODY</w:t>
+            </w:r>
+          </w:p>
+        </w:tc>
+        <w:tc>
+          <w:tcPr>
+            <w:tcW w:w="2410" w:type="dxa"/>
             <w:shd w:val="clear" w:color="auto" w:fill="auto"/>
             <w:vAlign w:val="center"/>
           </w:tcPr>
@@ -860,25 +888,1562 @@
                 <w:sz w:val="20"/>
                 <w:szCs w:val="20"/>
               </w:rPr>
-              <w:t xml:space="preserve">Id of </w:t>
-            </w:r>
-            <w:r>
-              <w:rPr>
-                <w:rFonts w:ascii="Times New Roman" w:hAnsi="Times New Roman" w:cs="Times New Roman"/>
-                <w:color w:val="000000" w:themeColor="text1"/>
-                <w:sz w:val="20"/>
-                <w:szCs w:val="20"/>
-              </w:rPr>
-              <w:t>notification</w:t>
-            </w:r>
-            <w:r>
-              <w:rPr>
-                <w:rFonts w:ascii="Times New Roman" w:hAnsi="Times New Roman" w:cs="Times New Roman"/>
-                <w:color w:val="000000" w:themeColor="text1"/>
-                <w:sz w:val="20"/>
-                <w:szCs w:val="20"/>
-              </w:rPr>
-              <w:t>.</w:t>
+              <w:t>Id of notification.</w:t>
+            </w:r>
+          </w:p>
+          <w:p>
+            <w:pPr>
+              <w:pStyle w:val="ListParagraph"/>
+              <w:numPr>
+                <w:ilvl w:val="0"/>
+                <w:numId w:val="4"/>
+              </w:numPr>
+              <w:rPr>
+                <w:rFonts w:ascii="Times New Roman" w:hAnsi="Times New Roman" w:cs="Times New Roman"/>
+                <w:color w:val="000000" w:themeColor="text1"/>
+                <w:sz w:val="20"/>
+                <w:szCs w:val="20"/>
+              </w:rPr>
+            </w:pPr>
+            <w:r>
+              <w:rPr>
+                <w:rFonts w:ascii="Times New Roman" w:hAnsi="Times New Roman" w:cs="Times New Roman"/>
+                <w:b/>
+                <w:color w:val="000000" w:themeColor="text1"/>
+                <w:sz w:val="20"/>
+                <w:szCs w:val="20"/>
+              </w:rPr>
+              <w:t>Optional</w:t>
+            </w:r>
+          </w:p>
+        </w:tc>
+      </w:tr>
+      <w:tr>
+        <w:tc>
+          <w:tcPr>
+            <w:tcW w:w="1501" w:type="dxa"/>
+            <w:shd w:val="clear" w:color="auto" w:fill="auto"/>
+            <w:vAlign w:val="center"/>
+          </w:tcPr>
+          <w:p>
+            <w:pPr>
+              <w:pStyle w:val="ListParagraph"/>
+              <w:ind w:left="0"/>
+              <w:jc w:val="center"/>
+              <w:rPr>
+                <w:rFonts w:ascii="Times New Roman" w:hAnsi="Times New Roman" w:cs="Times New Roman"/>
+                <w:color w:val="000000" w:themeColor="text1"/>
+                <w:sz w:val="20"/>
+                <w:szCs w:val="20"/>
+              </w:rPr>
+            </w:pPr>
+            <w:r>
+              <w:rPr>
+                <w:rFonts w:ascii="Times New Roman" w:hAnsi="Times New Roman" w:cs="Times New Roman"/>
+                <w:color w:val="000000" w:themeColor="text1"/>
+                <w:sz w:val="20"/>
+                <w:szCs w:val="20"/>
+              </w:rPr>
+              <w:t>BODY</w:t>
+            </w:r>
+          </w:p>
+        </w:tc>
+        <w:tc>
+          <w:tcPr>
+            <w:tcW w:w="2410" w:type="dxa"/>
+            <w:shd w:val="clear" w:color="auto" w:fill="auto"/>
+            <w:vAlign w:val="center"/>
+          </w:tcPr>
+          <w:p>
+            <w:pPr>
+              <w:pStyle w:val="ListParagraph"/>
+              <w:ind w:left="0"/>
+              <w:rPr>
+                <w:rFonts w:ascii="Times New Roman" w:hAnsi="Times New Roman" w:cs="Times New Roman"/>
+                <w:b/>
+                <w:color w:val="000000" w:themeColor="text1"/>
+                <w:sz w:val="20"/>
+                <w:szCs w:val="20"/>
+              </w:rPr>
+            </w:pPr>
+            <w:r>
+              <w:rPr>
+                <w:rFonts w:ascii="Times New Roman" w:hAnsi="Times New Roman" w:cs="Times New Roman"/>
+                <w:b/>
+                <w:color w:val="000000" w:themeColor="text1"/>
+                <w:sz w:val="20"/>
+                <w:szCs w:val="20"/>
+              </w:rPr>
+              <w:t>Partner</w:t>
+            </w:r>
+          </w:p>
+        </w:tc>
+        <w:tc>
+          <w:tcPr>
+            <w:tcW w:w="1056" w:type="dxa"/>
+            <w:shd w:val="clear" w:color="auto" w:fill="auto"/>
+            <w:vAlign w:val="center"/>
+          </w:tcPr>
+          <w:p>
+            <w:pPr>
+              <w:pStyle w:val="ListParagraph"/>
+              <w:ind w:left="0"/>
+              <w:jc w:val="center"/>
+              <w:rPr>
+                <w:rFonts w:ascii="Times New Roman" w:hAnsi="Times New Roman" w:cs="Times New Roman"/>
+                <w:color w:val="000000" w:themeColor="text1"/>
+                <w:sz w:val="20"/>
+                <w:szCs w:val="20"/>
+              </w:rPr>
+            </w:pPr>
+            <w:r>
+              <w:rPr>
+                <w:rFonts w:ascii="Times New Roman" w:hAnsi="Times New Roman" w:cs="Times New Roman"/>
+                <w:color w:val="000000" w:themeColor="text1"/>
+                <w:sz w:val="20"/>
+                <w:szCs w:val="20"/>
+              </w:rPr>
+              <w:t>int</w:t>
+            </w:r>
+          </w:p>
+        </w:tc>
+        <w:tc>
+          <w:tcPr>
+            <w:tcW w:w="5948" w:type="dxa"/>
+            <w:shd w:val="clear" w:color="auto" w:fill="auto"/>
+          </w:tcPr>
+          <w:p>
+            <w:pPr>
+              <w:rPr>
+                <w:rFonts w:ascii="Times New Roman" w:hAnsi="Times New Roman" w:cs="Times New Roman"/>
+                <w:color w:val="000000" w:themeColor="text1"/>
+                <w:sz w:val="20"/>
+                <w:szCs w:val="20"/>
+              </w:rPr>
+            </w:pPr>
+            <w:r>
+              <w:rPr>
+                <w:rFonts w:ascii="Times New Roman" w:hAnsi="Times New Roman" w:cs="Times New Roman"/>
+                <w:color w:val="000000" w:themeColor="text1"/>
+                <w:sz w:val="20"/>
+                <w:szCs w:val="20"/>
+              </w:rPr>
+              <w:t>Id of person who is included in notification.</w:t>
+            </w:r>
+          </w:p>
+          <w:p>
+            <w:pPr>
+              <w:pStyle w:val="ListParagraph"/>
+              <w:numPr>
+                <w:ilvl w:val="0"/>
+                <w:numId w:val="4"/>
+              </w:numPr>
+              <w:rPr>
+                <w:rFonts w:ascii="Times New Roman" w:hAnsi="Times New Roman" w:cs="Times New Roman"/>
+                <w:color w:val="000000" w:themeColor="text1"/>
+                <w:sz w:val="20"/>
+                <w:szCs w:val="20"/>
+              </w:rPr>
+            </w:pPr>
+            <w:r>
+              <w:rPr>
+                <w:rFonts w:ascii="Times New Roman" w:hAnsi="Times New Roman" w:cs="Times New Roman"/>
+                <w:b/>
+                <w:color w:val="000000" w:themeColor="text1"/>
+                <w:sz w:val="20"/>
+                <w:szCs w:val="20"/>
+              </w:rPr>
+              <w:t>Optional</w:t>
+            </w:r>
+          </w:p>
+        </w:tc>
+      </w:tr>
+      <w:tr>
+        <w:tc>
+          <w:tcPr>
+            <w:tcW w:w="1501" w:type="dxa"/>
+            <w:shd w:val="clear" w:color="auto" w:fill="auto"/>
+            <w:vAlign w:val="center"/>
+          </w:tcPr>
+          <w:p>
+            <w:pPr>
+              <w:pStyle w:val="ListParagraph"/>
+              <w:ind w:left="0"/>
+              <w:jc w:val="center"/>
+              <w:rPr>
+                <w:rFonts w:ascii="Times New Roman" w:hAnsi="Times New Roman" w:cs="Times New Roman"/>
+                <w:color w:val="000000" w:themeColor="text1"/>
+                <w:sz w:val="20"/>
+                <w:szCs w:val="20"/>
+              </w:rPr>
+            </w:pPr>
+            <w:r>
+              <w:rPr>
+                <w:rFonts w:ascii="Times New Roman" w:hAnsi="Times New Roman" w:cs="Times New Roman"/>
+                <w:color w:val="000000" w:themeColor="text1"/>
+                <w:sz w:val="20"/>
+                <w:szCs w:val="20"/>
+              </w:rPr>
+              <w:t>BODY</w:t>
+            </w:r>
+          </w:p>
+        </w:tc>
+        <w:tc>
+          <w:tcPr>
+            <w:tcW w:w="2410" w:type="dxa"/>
+            <w:shd w:val="clear" w:color="auto" w:fill="auto"/>
+            <w:vAlign w:val="center"/>
+          </w:tcPr>
+          <w:p>
+            <w:pPr>
+              <w:pStyle w:val="ListParagraph"/>
+              <w:ind w:left="0"/>
+              <w:rPr>
+                <w:rFonts w:ascii="Times New Roman" w:hAnsi="Times New Roman" w:cs="Times New Roman"/>
+                <w:b/>
+                <w:color w:val="000000" w:themeColor="text1"/>
+                <w:sz w:val="20"/>
+                <w:szCs w:val="20"/>
+              </w:rPr>
+            </w:pPr>
+            <w:r>
+              <w:rPr>
+                <w:rFonts w:ascii="Times New Roman" w:hAnsi="Times New Roman" w:cs="Times New Roman"/>
+                <w:b/>
+                <w:color w:val="000000" w:themeColor="text1"/>
+                <w:sz w:val="20"/>
+                <w:szCs w:val="20"/>
+              </w:rPr>
+              <w:t>Mode</w:t>
+            </w:r>
+          </w:p>
+        </w:tc>
+        <w:tc>
+          <w:tcPr>
+            <w:tcW w:w="1056" w:type="dxa"/>
+            <w:shd w:val="clear" w:color="auto" w:fill="auto"/>
+            <w:vAlign w:val="center"/>
+          </w:tcPr>
+          <w:p>
+            <w:pPr>
+              <w:pStyle w:val="ListParagraph"/>
+              <w:ind w:left="0"/>
+              <w:jc w:val="center"/>
+              <w:rPr>
+                <w:rFonts w:ascii="Times New Roman" w:hAnsi="Times New Roman" w:cs="Times New Roman"/>
+                <w:color w:val="000000" w:themeColor="text1"/>
+                <w:sz w:val="20"/>
+                <w:szCs w:val="20"/>
+              </w:rPr>
+            </w:pPr>
+            <w:r>
+              <w:rPr>
+                <w:rFonts w:ascii="Times New Roman" w:hAnsi="Times New Roman" w:cs="Times New Roman"/>
+                <w:color w:val="000000" w:themeColor="text1"/>
+                <w:sz w:val="20"/>
+                <w:szCs w:val="20"/>
+              </w:rPr>
+              <w:t>int</w:t>
+            </w:r>
+          </w:p>
+        </w:tc>
+        <w:tc>
+          <w:tcPr>
+            <w:tcW w:w="5948" w:type="dxa"/>
+            <w:shd w:val="clear" w:color="auto" w:fill="auto"/>
+          </w:tcPr>
+          <w:p>
+            <w:pPr>
+              <w:rPr>
+                <w:rFonts w:ascii="Times New Roman" w:hAnsi="Times New Roman" w:cs="Times New Roman"/>
+                <w:color w:val="000000" w:themeColor="text1"/>
+                <w:sz w:val="20"/>
+                <w:szCs w:val="20"/>
+              </w:rPr>
+            </w:pPr>
+            <w:r>
+              <w:rPr>
+                <w:rFonts w:ascii="Times New Roman" w:hAnsi="Times New Roman" w:cs="Times New Roman"/>
+                <w:color w:val="000000" w:themeColor="text1"/>
+                <w:sz w:val="20"/>
+                <w:szCs w:val="20"/>
+              </w:rPr>
+              <w:t>Mode of filtering.</w:t>
+            </w:r>
+          </w:p>
+          <w:p>
+            <w:pPr>
+              <w:pStyle w:val="ListParagraph"/>
+              <w:numPr>
+                <w:ilvl w:val="0"/>
+                <w:numId w:val="4"/>
+              </w:numPr>
+              <w:rPr>
+                <w:rFonts w:ascii="Times New Roman" w:hAnsi="Times New Roman" w:cs="Times New Roman"/>
+                <w:color w:val="000000" w:themeColor="text1"/>
+                <w:sz w:val="20"/>
+                <w:szCs w:val="20"/>
+              </w:rPr>
+            </w:pPr>
+            <w:r>
+              <w:rPr>
+                <w:rFonts w:ascii="Times New Roman" w:hAnsi="Times New Roman" w:cs="Times New Roman"/>
+                <w:b/>
+                <w:color w:val="000000" w:themeColor="text1"/>
+                <w:sz w:val="20"/>
+                <w:szCs w:val="20"/>
+              </w:rPr>
+              <w:t xml:space="preserve">0: </w:t>
+            </w:r>
+            <w:r>
+              <w:rPr>
+                <w:rFonts w:ascii="Times New Roman" w:hAnsi="Times New Roman" w:cs="Times New Roman"/>
+                <w:color w:val="000000" w:themeColor="text1"/>
+                <w:sz w:val="20"/>
+                <w:szCs w:val="20"/>
+              </w:rPr>
+              <w:t>Requester is the broadcaster.</w:t>
+            </w:r>
+          </w:p>
+          <w:p>
+            <w:pPr>
+              <w:pStyle w:val="ListParagraph"/>
+              <w:numPr>
+                <w:ilvl w:val="0"/>
+                <w:numId w:val="4"/>
+              </w:numPr>
+              <w:rPr>
+                <w:rFonts w:ascii="Times New Roman" w:hAnsi="Times New Roman" w:cs="Times New Roman"/>
+                <w:color w:val="000000" w:themeColor="text1"/>
+                <w:sz w:val="20"/>
+                <w:szCs w:val="20"/>
+              </w:rPr>
+            </w:pPr>
+            <w:r>
+              <w:rPr>
+                <w:rFonts w:ascii="Times New Roman" w:hAnsi="Times New Roman" w:cs="Times New Roman"/>
+                <w:b/>
+                <w:color w:val="000000" w:themeColor="text1"/>
+                <w:sz w:val="20"/>
+                <w:szCs w:val="20"/>
+              </w:rPr>
+              <w:t>1:</w:t>
+            </w:r>
+            <w:r>
+              <w:rPr>
+                <w:rFonts w:ascii="Times New Roman" w:hAnsi="Times New Roman" w:cs="Times New Roman"/>
+                <w:color w:val="000000" w:themeColor="text1"/>
+                <w:sz w:val="20"/>
+                <w:szCs w:val="20"/>
+              </w:rPr>
+              <w:t xml:space="preserve"> Requester is the recipient</w:t>
+            </w:r>
+          </w:p>
+          <w:p>
+            <w:pPr>
+              <w:pStyle w:val="ListParagraph"/>
+              <w:numPr>
+                <w:ilvl w:val="0"/>
+                <w:numId w:val="4"/>
+              </w:numPr>
+              <w:rPr>
+                <w:rFonts w:ascii="Times New Roman" w:hAnsi="Times New Roman" w:cs="Times New Roman"/>
+                <w:color w:val="000000" w:themeColor="text1"/>
+                <w:sz w:val="20"/>
+                <w:szCs w:val="20"/>
+              </w:rPr>
+            </w:pPr>
+            <w:r>
+              <w:rPr>
+                <w:rFonts w:ascii="Times New Roman" w:hAnsi="Times New Roman" w:cs="Times New Roman"/>
+                <w:b/>
+                <w:color w:val="000000" w:themeColor="text1"/>
+                <w:sz w:val="20"/>
+                <w:szCs w:val="20"/>
+              </w:rPr>
+              <w:t>Null :</w:t>
+            </w:r>
+            <w:r>
+              <w:rPr>
+                <w:rFonts w:ascii="Times New Roman" w:hAnsi="Times New Roman" w:cs="Times New Roman"/>
+                <w:color w:val="000000" w:themeColor="text1"/>
+                <w:sz w:val="20"/>
+                <w:szCs w:val="20"/>
+              </w:rPr>
+              <w:t xml:space="preserve"> all</w:t>
+            </w:r>
+          </w:p>
+        </w:tc>
+      </w:tr>
+      <w:tr>
+        <w:tc>
+          <w:tcPr>
+            <w:tcW w:w="1501" w:type="dxa"/>
+            <w:shd w:val="clear" w:color="auto" w:fill="auto"/>
+            <w:vAlign w:val="center"/>
+          </w:tcPr>
+          <w:p>
+            <w:pPr>
+              <w:pStyle w:val="ListParagraph"/>
+              <w:ind w:left="0"/>
+              <w:jc w:val="center"/>
+              <w:rPr>
+                <w:rFonts w:ascii="Times New Roman" w:hAnsi="Times New Roman" w:cs="Times New Roman"/>
+                <w:color w:val="000000" w:themeColor="text1"/>
+                <w:sz w:val="20"/>
+                <w:szCs w:val="20"/>
+              </w:rPr>
+            </w:pPr>
+            <w:r>
+              <w:rPr>
+                <w:rFonts w:ascii="Times New Roman" w:hAnsi="Times New Roman" w:cs="Times New Roman"/>
+                <w:color w:val="000000" w:themeColor="text1"/>
+                <w:sz w:val="20"/>
+                <w:szCs w:val="20"/>
+              </w:rPr>
+              <w:t>BODY</w:t>
+            </w:r>
+          </w:p>
+        </w:tc>
+        <w:tc>
+          <w:tcPr>
+            <w:tcW w:w="2410" w:type="dxa"/>
+            <w:shd w:val="clear" w:color="auto" w:fill="auto"/>
+            <w:vAlign w:val="center"/>
+          </w:tcPr>
+          <w:p>
+            <w:pPr>
+              <w:pStyle w:val="ListParagraph"/>
+              <w:ind w:left="0"/>
+              <w:rPr>
+                <w:rFonts w:ascii="Times New Roman" w:hAnsi="Times New Roman" w:cs="Times New Roman"/>
+                <w:b/>
+                <w:color w:val="000000" w:themeColor="text1"/>
+                <w:sz w:val="20"/>
+                <w:szCs w:val="20"/>
+              </w:rPr>
+            </w:pPr>
+            <w:r>
+              <w:rPr>
+                <w:rFonts w:ascii="Times New Roman" w:hAnsi="Times New Roman" w:cs="Times New Roman"/>
+                <w:b/>
+                <w:color w:val="000000" w:themeColor="text1"/>
+                <w:sz w:val="20"/>
+                <w:szCs w:val="20"/>
+              </w:rPr>
+              <w:t>Type</w:t>
+            </w:r>
+          </w:p>
+        </w:tc>
+        <w:tc>
+          <w:tcPr>
+            <w:tcW w:w="1056" w:type="dxa"/>
+            <w:shd w:val="clear" w:color="auto" w:fill="auto"/>
+            <w:vAlign w:val="center"/>
+          </w:tcPr>
+          <w:p>
+            <w:pPr>
+              <w:pStyle w:val="ListParagraph"/>
+              <w:ind w:left="0"/>
+              <w:jc w:val="center"/>
+              <w:rPr>
+                <w:rFonts w:ascii="Times New Roman" w:hAnsi="Times New Roman" w:cs="Times New Roman"/>
+                <w:color w:val="000000" w:themeColor="text1"/>
+                <w:sz w:val="20"/>
+                <w:szCs w:val="20"/>
+              </w:rPr>
+            </w:pPr>
+            <w:r>
+              <w:rPr>
+                <w:rFonts w:ascii="Times New Roman" w:hAnsi="Times New Roman" w:cs="Times New Roman"/>
+                <w:color w:val="000000" w:themeColor="text1"/>
+                <w:sz w:val="20"/>
+                <w:szCs w:val="20"/>
+              </w:rPr>
+              <w:t>int</w:t>
+            </w:r>
+          </w:p>
+        </w:tc>
+        <w:tc>
+          <w:tcPr>
+            <w:tcW w:w="5948" w:type="dxa"/>
+            <w:shd w:val="clear" w:color="auto" w:fill="auto"/>
+          </w:tcPr>
+          <w:p>
+            <w:pPr>
+              <w:rPr>
+                <w:rFonts w:ascii="Times New Roman" w:hAnsi="Times New Roman" w:cs="Times New Roman"/>
+                <w:color w:val="000000" w:themeColor="text1"/>
+                <w:sz w:val="20"/>
+                <w:szCs w:val="20"/>
+              </w:rPr>
+            </w:pPr>
+            <w:r>
+              <w:rPr>
+                <w:rFonts w:ascii="Times New Roman" w:hAnsi="Times New Roman" w:cs="Times New Roman"/>
+                <w:color w:val="000000" w:themeColor="text1"/>
+                <w:sz w:val="20"/>
+                <w:szCs w:val="20"/>
+              </w:rPr>
+              <w:t>Type of notification</w:t>
+            </w:r>
+          </w:p>
+          <w:p>
+            <w:pPr>
+              <w:pStyle w:val="ListParagraph"/>
+              <w:numPr>
+                <w:ilvl w:val="0"/>
+                <w:numId w:val="4"/>
+              </w:numPr>
+              <w:rPr>
+                <w:rFonts w:ascii="Times New Roman" w:hAnsi="Times New Roman" w:cs="Times New Roman"/>
+                <w:color w:val="000000" w:themeColor="text1"/>
+                <w:sz w:val="20"/>
+                <w:szCs w:val="20"/>
+              </w:rPr>
+            </w:pPr>
+            <w:r>
+              <w:rPr>
+                <w:rFonts w:ascii="Times New Roman" w:hAnsi="Times New Roman" w:cs="Times New Roman"/>
+                <w:b/>
+                <w:color w:val="000000" w:themeColor="text1"/>
+                <w:sz w:val="20"/>
+                <w:szCs w:val="20"/>
+              </w:rPr>
+              <w:t>0: Create</w:t>
+            </w:r>
+          </w:p>
+          <w:p>
+            <w:pPr>
+              <w:pStyle w:val="ListParagraph"/>
+              <w:numPr>
+                <w:ilvl w:val="0"/>
+                <w:numId w:val="4"/>
+              </w:numPr>
+              <w:rPr>
+                <w:rFonts w:ascii="Times New Roman" w:hAnsi="Times New Roman" w:cs="Times New Roman"/>
+                <w:color w:val="000000" w:themeColor="text1"/>
+                <w:sz w:val="20"/>
+                <w:szCs w:val="20"/>
+              </w:rPr>
+            </w:pPr>
+            <w:r>
+              <w:rPr>
+                <w:rFonts w:ascii="Times New Roman" w:hAnsi="Times New Roman" w:cs="Times New Roman"/>
+                <w:b/>
+                <w:color w:val="000000" w:themeColor="text1"/>
+                <w:sz w:val="20"/>
+                <w:szCs w:val="20"/>
+              </w:rPr>
+              <w:t>1: Edit</w:t>
+            </w:r>
+          </w:p>
+          <w:p>
+            <w:pPr>
+              <w:pStyle w:val="ListParagraph"/>
+              <w:numPr>
+                <w:ilvl w:val="0"/>
+                <w:numId w:val="4"/>
+              </w:numPr>
+              <w:rPr>
+                <w:rFonts w:ascii="Times New Roman" w:hAnsi="Times New Roman" w:cs="Times New Roman"/>
+                <w:color w:val="000000" w:themeColor="text1"/>
+                <w:sz w:val="20"/>
+                <w:szCs w:val="20"/>
+              </w:rPr>
+            </w:pPr>
+            <w:r>
+              <w:rPr>
+                <w:rFonts w:ascii="Times New Roman" w:hAnsi="Times New Roman" w:cs="Times New Roman"/>
+                <w:b/>
+                <w:color w:val="000000" w:themeColor="text1"/>
+                <w:sz w:val="20"/>
+                <w:szCs w:val="20"/>
+              </w:rPr>
+              <w:t>2: Delete</w:t>
+            </w:r>
+          </w:p>
+          <w:p>
+            <w:pPr>
+              <w:pStyle w:val="ListParagraph"/>
+              <w:numPr>
+                <w:ilvl w:val="0"/>
+                <w:numId w:val="4"/>
+              </w:numPr>
+              <w:rPr>
+                <w:rFonts w:ascii="Times New Roman" w:hAnsi="Times New Roman" w:cs="Times New Roman"/>
+                <w:color w:val="000000" w:themeColor="text1"/>
+                <w:sz w:val="20"/>
+                <w:szCs w:val="20"/>
+              </w:rPr>
+            </w:pPr>
+            <w:r>
+              <w:rPr>
+                <w:rFonts w:ascii="Times New Roman" w:hAnsi="Times New Roman" w:cs="Times New Roman"/>
+                <w:b/>
+                <w:color w:val="000000" w:themeColor="text1"/>
+                <w:sz w:val="20"/>
+                <w:szCs w:val="20"/>
+              </w:rPr>
+              <w:t>Null : all (default)</w:t>
+            </w:r>
+          </w:p>
+        </w:tc>
+      </w:tr>
+      <w:tr>
+        <w:tc>
+          <w:tcPr>
+            <w:tcW w:w="1501" w:type="dxa"/>
+            <w:shd w:val="clear" w:color="auto" w:fill="auto"/>
+            <w:vAlign w:val="center"/>
+          </w:tcPr>
+          <w:p>
+            <w:pPr>
+              <w:pStyle w:val="ListParagraph"/>
+              <w:ind w:left="0"/>
+              <w:jc w:val="center"/>
+              <w:rPr>
+                <w:rFonts w:ascii="Times New Roman" w:hAnsi="Times New Roman" w:cs="Times New Roman"/>
+                <w:color w:val="000000" w:themeColor="text1"/>
+                <w:sz w:val="20"/>
+                <w:szCs w:val="20"/>
+              </w:rPr>
+            </w:pPr>
+            <w:r>
+              <w:rPr>
+                <w:rFonts w:ascii="Times New Roman" w:hAnsi="Times New Roman" w:cs="Times New Roman"/>
+                <w:color w:val="000000" w:themeColor="text1"/>
+                <w:sz w:val="20"/>
+                <w:szCs w:val="20"/>
+              </w:rPr>
+              <w:t>BODY</w:t>
+            </w:r>
+          </w:p>
+        </w:tc>
+        <w:tc>
+          <w:tcPr>
+            <w:tcW w:w="2410" w:type="dxa"/>
+            <w:shd w:val="clear" w:color="auto" w:fill="auto"/>
+            <w:vAlign w:val="center"/>
+          </w:tcPr>
+          <w:p>
+            <w:pPr>
+              <w:pStyle w:val="ListParagraph"/>
+              <w:ind w:left="0"/>
+              <w:rPr>
+                <w:rFonts w:ascii="Times New Roman" w:hAnsi="Times New Roman" w:cs="Times New Roman"/>
+                <w:b/>
+                <w:color w:val="000000" w:themeColor="text1"/>
+                <w:sz w:val="20"/>
+                <w:szCs w:val="20"/>
+              </w:rPr>
+            </w:pPr>
+            <w:r>
+              <w:rPr>
+                <w:rFonts w:ascii="Times New Roman" w:hAnsi="Times New Roman" w:cs="Times New Roman"/>
+                <w:b/>
+                <w:color w:val="000000" w:themeColor="text1"/>
+                <w:sz w:val="20"/>
+                <w:szCs w:val="20"/>
+              </w:rPr>
+              <w:t>Topic</w:t>
+            </w:r>
+          </w:p>
+        </w:tc>
+        <w:tc>
+          <w:tcPr>
+            <w:tcW w:w="1056" w:type="dxa"/>
+            <w:shd w:val="clear" w:color="auto" w:fill="auto"/>
+            <w:vAlign w:val="center"/>
+          </w:tcPr>
+          <w:p>
+            <w:pPr>
+              <w:pStyle w:val="ListParagraph"/>
+              <w:ind w:left="0"/>
+              <w:jc w:val="center"/>
+              <w:rPr>
+                <w:rFonts w:ascii="Times New Roman" w:hAnsi="Times New Roman" w:cs="Times New Roman"/>
+                <w:color w:val="000000" w:themeColor="text1"/>
+                <w:sz w:val="20"/>
+                <w:szCs w:val="20"/>
+              </w:rPr>
+            </w:pPr>
+            <w:r>
+              <w:rPr>
+                <w:rFonts w:ascii="Times New Roman" w:hAnsi="Times New Roman" w:cs="Times New Roman"/>
+                <w:color w:val="000000" w:themeColor="text1"/>
+                <w:sz w:val="20"/>
+                <w:szCs w:val="20"/>
+              </w:rPr>
+              <w:t>int</w:t>
+            </w:r>
+          </w:p>
+        </w:tc>
+        <w:tc>
+          <w:tcPr>
+            <w:tcW w:w="5948" w:type="dxa"/>
+            <w:shd w:val="clear" w:color="auto" w:fill="auto"/>
+          </w:tcPr>
+          <w:p>
+            <w:pPr>
+              <w:rPr>
+                <w:rFonts w:ascii="Times New Roman" w:hAnsi="Times New Roman" w:cs="Times New Roman"/>
+                <w:color w:val="000000" w:themeColor="text1"/>
+                <w:sz w:val="20"/>
+                <w:szCs w:val="20"/>
+              </w:rPr>
+            </w:pPr>
+            <w:r>
+              <w:rPr>
+                <w:rFonts w:ascii="Times New Roman" w:hAnsi="Times New Roman" w:cs="Times New Roman"/>
+                <w:color w:val="000000" w:themeColor="text1"/>
+                <w:sz w:val="20"/>
+                <w:szCs w:val="20"/>
+              </w:rPr>
+              <w:t>Topic of notification</w:t>
+            </w:r>
+          </w:p>
+          <w:p>
+            <w:pPr>
+              <w:pStyle w:val="ListParagraph"/>
+              <w:numPr>
+                <w:ilvl w:val="0"/>
+                <w:numId w:val="4"/>
+              </w:numPr>
+              <w:rPr>
+                <w:rFonts w:ascii="Times New Roman" w:hAnsi="Times New Roman" w:cs="Times New Roman"/>
+                <w:b/>
+                <w:color w:val="000000" w:themeColor="text1"/>
+                <w:sz w:val="20"/>
+                <w:szCs w:val="20"/>
+              </w:rPr>
+            </w:pPr>
+            <w:r>
+              <w:rPr>
+                <w:rFonts w:ascii="Times New Roman" w:hAnsi="Times New Roman" w:cs="Times New Roman"/>
+                <w:b/>
+                <w:color w:val="000000" w:themeColor="text1"/>
+                <w:sz w:val="20"/>
+                <w:szCs w:val="20"/>
+              </w:rPr>
+              <w:t>0: Appointment</w:t>
+            </w:r>
+          </w:p>
+          <w:p>
+            <w:pPr>
+              <w:pStyle w:val="ListParagraph"/>
+              <w:numPr>
+                <w:ilvl w:val="0"/>
+                <w:numId w:val="4"/>
+              </w:numPr>
+              <w:rPr>
+                <w:rFonts w:ascii="Times New Roman" w:hAnsi="Times New Roman" w:cs="Times New Roman"/>
+                <w:b/>
+                <w:color w:val="000000" w:themeColor="text1"/>
+                <w:sz w:val="20"/>
+                <w:szCs w:val="20"/>
+              </w:rPr>
+            </w:pPr>
+            <w:r>
+              <w:rPr>
+                <w:rFonts w:ascii="Times New Roman" w:hAnsi="Times New Roman" w:cs="Times New Roman"/>
+                <w:b/>
+                <w:color w:val="000000" w:themeColor="text1"/>
+                <w:sz w:val="20"/>
+                <w:szCs w:val="20"/>
+              </w:rPr>
+              <w:t>1: Medical record</w:t>
+            </w:r>
+          </w:p>
+          <w:p>
+            <w:pPr>
+              <w:pStyle w:val="ListParagraph"/>
+              <w:numPr>
+                <w:ilvl w:val="0"/>
+                <w:numId w:val="4"/>
+              </w:numPr>
+              <w:rPr>
+                <w:rFonts w:ascii="Times New Roman" w:hAnsi="Times New Roman" w:cs="Times New Roman"/>
+                <w:b/>
+                <w:color w:val="000000" w:themeColor="text1"/>
+                <w:sz w:val="20"/>
+                <w:szCs w:val="20"/>
+              </w:rPr>
+            </w:pPr>
+            <w:r>
+              <w:rPr>
+                <w:rFonts w:ascii="Times New Roman" w:hAnsi="Times New Roman" w:cs="Times New Roman"/>
+                <w:b/>
+                <w:color w:val="000000" w:themeColor="text1"/>
+                <w:sz w:val="20"/>
+                <w:szCs w:val="20"/>
+              </w:rPr>
+              <w:t>2: Medical image</w:t>
+            </w:r>
+          </w:p>
+          <w:p>
+            <w:pPr>
+              <w:pStyle w:val="ListParagraph"/>
+              <w:numPr>
+                <w:ilvl w:val="0"/>
+                <w:numId w:val="4"/>
+              </w:numPr>
+              <w:rPr>
+                <w:rFonts w:ascii="Times New Roman" w:hAnsi="Times New Roman" w:cs="Times New Roman"/>
+                <w:b/>
+                <w:color w:val="000000" w:themeColor="text1"/>
+                <w:sz w:val="20"/>
+                <w:szCs w:val="20"/>
+              </w:rPr>
+            </w:pPr>
+            <w:r>
+              <w:rPr>
+                <w:rFonts w:ascii="Times New Roman" w:hAnsi="Times New Roman" w:cs="Times New Roman"/>
+                <w:b/>
+                <w:color w:val="000000" w:themeColor="text1"/>
+                <w:sz w:val="20"/>
+                <w:szCs w:val="20"/>
+              </w:rPr>
+              <w:t>3: Prescription</w:t>
+            </w:r>
+          </w:p>
+          <w:p>
+            <w:pPr>
+              <w:pStyle w:val="ListParagraph"/>
+              <w:numPr>
+                <w:ilvl w:val="0"/>
+                <w:numId w:val="4"/>
+              </w:numPr>
+              <w:rPr>
+                <w:rFonts w:ascii="Times New Roman" w:hAnsi="Times New Roman" w:cs="Times New Roman"/>
+                <w:b/>
+                <w:color w:val="000000" w:themeColor="text1"/>
+                <w:sz w:val="20"/>
+                <w:szCs w:val="20"/>
+              </w:rPr>
+            </w:pPr>
+            <w:r>
+              <w:rPr>
+                <w:rFonts w:ascii="Times New Roman" w:hAnsi="Times New Roman" w:cs="Times New Roman"/>
+                <w:b/>
+                <w:color w:val="000000" w:themeColor="text1"/>
+                <w:sz w:val="20"/>
+                <w:szCs w:val="20"/>
+              </w:rPr>
+              <w:t>4: Prescription image</w:t>
+            </w:r>
+          </w:p>
+          <w:p>
+            <w:pPr>
+              <w:pStyle w:val="ListParagraph"/>
+              <w:numPr>
+                <w:ilvl w:val="0"/>
+                <w:numId w:val="4"/>
+              </w:numPr>
+              <w:rPr>
+                <w:rFonts w:ascii="Times New Roman" w:hAnsi="Times New Roman" w:cs="Times New Roman"/>
+                <w:b/>
+                <w:color w:val="000000" w:themeColor="text1"/>
+                <w:sz w:val="20"/>
+                <w:szCs w:val="20"/>
+              </w:rPr>
+            </w:pPr>
+            <w:r>
+              <w:rPr>
+                <w:rFonts w:ascii="Times New Roman" w:hAnsi="Times New Roman" w:cs="Times New Roman"/>
+                <w:b/>
+                <w:color w:val="000000" w:themeColor="text1"/>
+                <w:sz w:val="20"/>
+                <w:szCs w:val="20"/>
+              </w:rPr>
+              <w:t>5 : Experiment note</w:t>
+            </w:r>
+          </w:p>
+          <w:p>
+            <w:pPr>
+              <w:pStyle w:val="ListParagraph"/>
+              <w:numPr>
+                <w:ilvl w:val="0"/>
+                <w:numId w:val="4"/>
+              </w:numPr>
+              <w:rPr>
+                <w:rFonts w:ascii="Times New Roman" w:hAnsi="Times New Roman" w:cs="Times New Roman"/>
+                <w:b/>
+                <w:color w:val="000000" w:themeColor="text1"/>
+                <w:sz w:val="20"/>
+                <w:szCs w:val="20"/>
+              </w:rPr>
+            </w:pPr>
+            <w:r>
+              <w:rPr>
+                <w:rFonts w:ascii="Times New Roman" w:hAnsi="Times New Roman" w:cs="Times New Roman"/>
+                <w:b/>
+                <w:color w:val="000000" w:themeColor="text1"/>
+                <w:sz w:val="20"/>
+                <w:szCs w:val="20"/>
+              </w:rPr>
+              <w:t>6: Medical note</w:t>
+            </w:r>
+          </w:p>
+          <w:p>
+            <w:pPr>
+              <w:pStyle w:val="ListParagraph"/>
+              <w:numPr>
+                <w:ilvl w:val="0"/>
+                <w:numId w:val="4"/>
+              </w:numPr>
+              <w:rPr>
+                <w:rFonts w:ascii="Times New Roman" w:hAnsi="Times New Roman" w:cs="Times New Roman"/>
+                <w:b/>
+                <w:color w:val="000000" w:themeColor="text1"/>
+                <w:sz w:val="20"/>
+                <w:szCs w:val="20"/>
+              </w:rPr>
+            </w:pPr>
+            <w:r>
+              <w:rPr>
+                <w:rFonts w:ascii="Times New Roman" w:hAnsi="Times New Roman" w:cs="Times New Roman"/>
+                <w:b/>
+                <w:color w:val="000000" w:themeColor="text1"/>
+                <w:sz w:val="20"/>
+                <w:szCs w:val="20"/>
+              </w:rPr>
+              <w:t>Null: all (default)</w:t>
+            </w:r>
+          </w:p>
+        </w:tc>
+      </w:tr>
+      <w:tr>
+        <w:tc>
+          <w:tcPr>
+            <w:tcW w:w="1501" w:type="dxa"/>
+            <w:shd w:val="clear" w:color="auto" w:fill="auto"/>
+            <w:vAlign w:val="center"/>
+          </w:tcPr>
+          <w:p>
+            <w:pPr>
+              <w:pStyle w:val="ListParagraph"/>
+              <w:ind w:left="0"/>
+              <w:jc w:val="center"/>
+              <w:rPr>
+                <w:rFonts w:ascii="Times New Roman" w:hAnsi="Times New Roman" w:cs="Times New Roman"/>
+                <w:color w:val="000000" w:themeColor="text1"/>
+                <w:sz w:val="20"/>
+                <w:szCs w:val="20"/>
+              </w:rPr>
+            </w:pPr>
+            <w:r>
+              <w:rPr>
+                <w:rFonts w:ascii="Times New Roman" w:hAnsi="Times New Roman" w:cs="Times New Roman"/>
+                <w:color w:val="000000" w:themeColor="text1"/>
+                <w:sz w:val="20"/>
+                <w:szCs w:val="20"/>
+              </w:rPr>
+              <w:t>BODY</w:t>
+            </w:r>
+          </w:p>
+        </w:tc>
+        <w:tc>
+          <w:tcPr>
+            <w:tcW w:w="2410" w:type="dxa"/>
+            <w:shd w:val="clear" w:color="auto" w:fill="auto"/>
+            <w:vAlign w:val="center"/>
+          </w:tcPr>
+          <w:p>
+            <w:pPr>
+              <w:pStyle w:val="ListParagraph"/>
+              <w:ind w:left="0"/>
+              <w:rPr>
+                <w:rFonts w:ascii="Times New Roman" w:hAnsi="Times New Roman" w:cs="Times New Roman"/>
+                <w:b/>
+                <w:color w:val="000000" w:themeColor="text1"/>
+                <w:sz w:val="20"/>
+                <w:szCs w:val="20"/>
+              </w:rPr>
+            </w:pPr>
+            <w:r>
+              <w:rPr>
+                <w:rFonts w:ascii="Times New Roman" w:hAnsi="Times New Roman" w:cs="Times New Roman"/>
+                <w:b/>
+                <w:color w:val="000000" w:themeColor="text1"/>
+                <w:sz w:val="20"/>
+                <w:szCs w:val="20"/>
+              </w:rPr>
+              <w:t>Record</w:t>
+            </w:r>
+          </w:p>
+        </w:tc>
+        <w:tc>
+          <w:tcPr>
+            <w:tcW w:w="1056" w:type="dxa"/>
+            <w:shd w:val="clear" w:color="auto" w:fill="auto"/>
+            <w:vAlign w:val="center"/>
+          </w:tcPr>
+          <w:p>
+            <w:pPr>
+              <w:pStyle w:val="ListParagraph"/>
+              <w:ind w:left="0"/>
+              <w:jc w:val="center"/>
+              <w:rPr>
+                <w:rFonts w:ascii="Times New Roman" w:hAnsi="Times New Roman" w:cs="Times New Roman"/>
+                <w:color w:val="000000" w:themeColor="text1"/>
+                <w:sz w:val="20"/>
+                <w:szCs w:val="20"/>
+              </w:rPr>
+            </w:pPr>
+            <w:r>
+              <w:rPr>
+                <w:rFonts w:ascii="Times New Roman" w:hAnsi="Times New Roman" w:cs="Times New Roman"/>
+                <w:color w:val="000000" w:themeColor="text1"/>
+                <w:sz w:val="20"/>
+                <w:szCs w:val="20"/>
+              </w:rPr>
+              <w:t>int</w:t>
+            </w:r>
+          </w:p>
+        </w:tc>
+        <w:tc>
+          <w:tcPr>
+            <w:tcW w:w="5948" w:type="dxa"/>
+            <w:shd w:val="clear" w:color="auto" w:fill="auto"/>
+          </w:tcPr>
+          <w:p>
+            <w:pPr>
+              <w:rPr>
+                <w:rFonts w:ascii="Times New Roman" w:hAnsi="Times New Roman" w:cs="Times New Roman"/>
+                <w:color w:val="000000" w:themeColor="text1"/>
+                <w:sz w:val="20"/>
+                <w:szCs w:val="20"/>
+              </w:rPr>
+            </w:pPr>
+            <w:r>
+              <w:rPr>
+                <w:rFonts w:ascii="Times New Roman" w:hAnsi="Times New Roman" w:cs="Times New Roman"/>
+                <w:color w:val="000000" w:themeColor="text1"/>
+                <w:sz w:val="20"/>
+                <w:szCs w:val="20"/>
+              </w:rPr>
+              <w:t>Id of appointment/medical record/medical image/... in notification.</w:t>
+            </w:r>
+          </w:p>
+          <w:p>
+            <w:pPr>
+              <w:pStyle w:val="ListParagraph"/>
+              <w:numPr>
+                <w:ilvl w:val="0"/>
+                <w:numId w:val="4"/>
+              </w:numPr>
+              <w:rPr>
+                <w:rFonts w:ascii="Times New Roman" w:hAnsi="Times New Roman" w:cs="Times New Roman"/>
+                <w:color w:val="000000" w:themeColor="text1"/>
+                <w:sz w:val="20"/>
+                <w:szCs w:val="20"/>
+              </w:rPr>
+            </w:pPr>
+            <w:r>
+              <w:rPr>
+                <w:rFonts w:ascii="Times New Roman" w:hAnsi="Times New Roman" w:cs="Times New Roman"/>
+                <w:b/>
+                <w:color w:val="000000" w:themeColor="text1"/>
+                <w:sz w:val="20"/>
+                <w:szCs w:val="20"/>
+              </w:rPr>
+              <w:t>Optional</w:t>
+            </w:r>
+          </w:p>
+        </w:tc>
+      </w:tr>
+      <w:tr>
+        <w:tc>
+          <w:tcPr>
+            <w:tcW w:w="1501" w:type="dxa"/>
+            <w:tcBorders>
+              <w:top w:val="single" w:sz="4" w:space="0" w:color="auto"/>
+              <w:left w:val="single" w:sz="4" w:space="0" w:color="auto"/>
+              <w:bottom w:val="single" w:sz="4" w:space="0" w:color="auto"/>
+              <w:right w:val="single" w:sz="4" w:space="0" w:color="auto"/>
+            </w:tcBorders>
+            <w:shd w:val="clear" w:color="auto" w:fill="auto"/>
+            <w:vAlign w:val="center"/>
+          </w:tcPr>
+          <w:p>
+            <w:pPr>
+              <w:pStyle w:val="ListParagraph"/>
+              <w:ind w:left="0"/>
+              <w:jc w:val="center"/>
+              <w:rPr>
+                <w:rFonts w:ascii="Times New Roman" w:hAnsi="Times New Roman" w:cs="Times New Roman"/>
+                <w:color w:val="000000" w:themeColor="text1"/>
+                <w:sz w:val="20"/>
+                <w:szCs w:val="20"/>
+              </w:rPr>
+            </w:pPr>
+            <w:r>
+              <w:rPr>
+                <w:rFonts w:ascii="Times New Roman" w:hAnsi="Times New Roman" w:cs="Times New Roman"/>
+                <w:color w:val="000000" w:themeColor="text1"/>
+                <w:sz w:val="20"/>
+                <w:szCs w:val="20"/>
+              </w:rPr>
+              <w:t>BODY</w:t>
+            </w:r>
+          </w:p>
+        </w:tc>
+        <w:tc>
+          <w:tcPr>
+            <w:tcW w:w="2410" w:type="dxa"/>
+            <w:tcBorders>
+              <w:top w:val="single" w:sz="4" w:space="0" w:color="auto"/>
+              <w:left w:val="single" w:sz="4" w:space="0" w:color="auto"/>
+              <w:bottom w:val="single" w:sz="4" w:space="0" w:color="auto"/>
+              <w:right w:val="single" w:sz="4" w:space="0" w:color="auto"/>
+            </w:tcBorders>
+            <w:shd w:val="clear" w:color="auto" w:fill="auto"/>
+            <w:vAlign w:val="center"/>
+          </w:tcPr>
+          <w:p>
+            <w:pPr>
+              <w:pStyle w:val="ListParagraph"/>
+              <w:ind w:left="0"/>
+              <w:rPr>
+                <w:rFonts w:ascii="Consolas" w:hAnsi="Consolas" w:cs="Consolas"/>
+                <w:b/>
+                <w:color w:val="000000"/>
+                <w:sz w:val="19"/>
+                <w:szCs w:val="19"/>
+                <w:highlight w:val="white"/>
+              </w:rPr>
+            </w:pPr>
+            <w:r>
+              <w:rPr>
+                <w:rFonts w:ascii="Consolas" w:hAnsi="Consolas" w:cs="Consolas"/>
+                <w:b/>
+                <w:color w:val="000000"/>
+                <w:sz w:val="19"/>
+                <w:szCs w:val="19"/>
+                <w:highlight w:val="white"/>
+              </w:rPr>
+              <w:t>MinCreated</w:t>
+            </w:r>
+          </w:p>
+        </w:tc>
+        <w:tc>
+          <w:tcPr>
+            <w:tcW w:w="1056" w:type="dxa"/>
+            <w:tcBorders>
+              <w:top w:val="single" w:sz="4" w:space="0" w:color="auto"/>
+              <w:left w:val="single" w:sz="4" w:space="0" w:color="auto"/>
+              <w:bottom w:val="single" w:sz="4" w:space="0" w:color="auto"/>
+              <w:right w:val="single" w:sz="4" w:space="0" w:color="auto"/>
+            </w:tcBorders>
+            <w:shd w:val="clear" w:color="auto" w:fill="auto"/>
+            <w:vAlign w:val="center"/>
+          </w:tcPr>
+          <w:p>
+            <w:pPr>
+              <w:pStyle w:val="ListParagraph"/>
+              <w:ind w:left="0"/>
+              <w:jc w:val="center"/>
+              <w:rPr>
+                <w:rFonts w:ascii="Times New Roman" w:hAnsi="Times New Roman" w:cs="Times New Roman"/>
+                <w:color w:val="000000" w:themeColor="text1"/>
+                <w:sz w:val="20"/>
+                <w:szCs w:val="20"/>
+              </w:rPr>
+            </w:pPr>
+            <w:r>
+              <w:rPr>
+                <w:rFonts w:ascii="Times New Roman" w:hAnsi="Times New Roman" w:cs="Times New Roman"/>
+                <w:color w:val="000000" w:themeColor="text1"/>
+                <w:sz w:val="20"/>
+                <w:szCs w:val="20"/>
+              </w:rPr>
+              <w:t>double</w:t>
+            </w:r>
+          </w:p>
+        </w:tc>
+        <w:tc>
+          <w:tcPr>
+            <w:tcW w:w="5948" w:type="dxa"/>
+            <w:tcBorders>
+              <w:top w:val="single" w:sz="4" w:space="0" w:color="auto"/>
+              <w:left w:val="single" w:sz="4" w:space="0" w:color="auto"/>
+              <w:bottom w:val="single" w:sz="4" w:space="0" w:color="auto"/>
+              <w:right w:val="single" w:sz="4" w:space="0" w:color="auto"/>
+            </w:tcBorders>
+            <w:shd w:val="clear" w:color="auto" w:fill="auto"/>
+          </w:tcPr>
+          <w:p>
+            <w:pPr>
+              <w:rPr>
+                <w:rFonts w:ascii="Times New Roman" w:hAnsi="Times New Roman" w:cs="Times New Roman"/>
+                <w:color w:val="000000" w:themeColor="text1"/>
+                <w:sz w:val="20"/>
+                <w:szCs w:val="20"/>
+              </w:rPr>
+            </w:pPr>
+            <w:r>
+              <w:rPr>
+                <w:rFonts w:ascii="Times New Roman" w:hAnsi="Times New Roman" w:cs="Times New Roman"/>
+                <w:color w:val="000000" w:themeColor="text1"/>
+                <w:sz w:val="20"/>
+                <w:szCs w:val="20"/>
+              </w:rPr>
+              <w:t>Time after which note was created.</w:t>
+            </w:r>
+          </w:p>
+          <w:p>
+            <w:pPr>
+              <w:pStyle w:val="ListParagraph"/>
+              <w:numPr>
+                <w:ilvl w:val="0"/>
+                <w:numId w:val="4"/>
+              </w:numPr>
+              <w:rPr>
+                <w:rFonts w:ascii="Times New Roman" w:hAnsi="Times New Roman" w:cs="Times New Roman"/>
+                <w:b/>
+                <w:color w:val="000000" w:themeColor="text1"/>
+                <w:sz w:val="20"/>
+                <w:szCs w:val="20"/>
+              </w:rPr>
+            </w:pPr>
+            <w:r>
+              <w:rPr>
+                <w:rFonts w:ascii="Times New Roman" w:hAnsi="Times New Roman" w:cs="Times New Roman"/>
+                <w:b/>
+                <w:color w:val="000000" w:themeColor="text1"/>
+                <w:sz w:val="20"/>
+                <w:szCs w:val="20"/>
+              </w:rPr>
+              <w:t>Year &gt; 1916</w:t>
+            </w:r>
+          </w:p>
+          <w:p>
+            <w:pPr>
+              <w:pStyle w:val="ListParagraph"/>
+              <w:numPr>
+                <w:ilvl w:val="0"/>
+                <w:numId w:val="4"/>
+              </w:numPr>
+              <w:rPr>
+                <w:rFonts w:ascii="Times New Roman" w:hAnsi="Times New Roman" w:cs="Times New Roman"/>
+                <w:b/>
+                <w:color w:val="000000" w:themeColor="text1"/>
+                <w:sz w:val="20"/>
+                <w:szCs w:val="20"/>
+              </w:rPr>
+            </w:pPr>
+            <w:r>
+              <w:rPr>
+                <w:rFonts w:ascii="Times New Roman" w:hAnsi="Times New Roman" w:cs="Times New Roman"/>
+                <w:b/>
+                <w:color w:val="000000" w:themeColor="text1"/>
+                <w:sz w:val="20"/>
+                <w:szCs w:val="20"/>
+              </w:rPr>
+              <w:t>Optional</w:t>
+            </w:r>
+          </w:p>
+        </w:tc>
+      </w:tr>
+      <w:tr>
+        <w:tc>
+          <w:tcPr>
+            <w:tcW w:w="1501" w:type="dxa"/>
+            <w:tcBorders>
+              <w:top w:val="single" w:sz="4" w:space="0" w:color="auto"/>
+              <w:left w:val="single" w:sz="4" w:space="0" w:color="auto"/>
+              <w:bottom w:val="single" w:sz="4" w:space="0" w:color="auto"/>
+              <w:right w:val="single" w:sz="4" w:space="0" w:color="auto"/>
+            </w:tcBorders>
+            <w:shd w:val="clear" w:color="auto" w:fill="auto"/>
+            <w:vAlign w:val="center"/>
+          </w:tcPr>
+          <w:p>
+            <w:pPr>
+              <w:pStyle w:val="ListParagraph"/>
+              <w:ind w:left="0"/>
+              <w:jc w:val="center"/>
+              <w:rPr>
+                <w:rFonts w:ascii="Times New Roman" w:hAnsi="Times New Roman" w:cs="Times New Roman"/>
+                <w:color w:val="000000" w:themeColor="text1"/>
+                <w:sz w:val="20"/>
+                <w:szCs w:val="20"/>
+              </w:rPr>
+            </w:pPr>
+            <w:r>
+              <w:rPr>
+                <w:rFonts w:ascii="Times New Roman" w:hAnsi="Times New Roman" w:cs="Times New Roman"/>
+                <w:color w:val="000000" w:themeColor="text1"/>
+                <w:sz w:val="20"/>
+                <w:szCs w:val="20"/>
+              </w:rPr>
+              <w:t>BODY</w:t>
+            </w:r>
+          </w:p>
+        </w:tc>
+        <w:tc>
+          <w:tcPr>
+            <w:tcW w:w="2410" w:type="dxa"/>
+            <w:tcBorders>
+              <w:top w:val="single" w:sz="4" w:space="0" w:color="auto"/>
+              <w:left w:val="single" w:sz="4" w:space="0" w:color="auto"/>
+              <w:bottom w:val="single" w:sz="4" w:space="0" w:color="auto"/>
+              <w:right w:val="single" w:sz="4" w:space="0" w:color="auto"/>
+            </w:tcBorders>
+            <w:shd w:val="clear" w:color="auto" w:fill="auto"/>
+            <w:vAlign w:val="center"/>
+          </w:tcPr>
+          <w:p>
+            <w:pPr>
+              <w:pStyle w:val="ListParagraph"/>
+              <w:ind w:left="0"/>
+              <w:rPr>
+                <w:rFonts w:ascii="Consolas" w:hAnsi="Consolas" w:cs="Consolas"/>
+                <w:b/>
+                <w:color w:val="000000"/>
+                <w:sz w:val="19"/>
+                <w:szCs w:val="19"/>
+                <w:highlight w:val="white"/>
+              </w:rPr>
+            </w:pPr>
+            <w:r>
+              <w:rPr>
+                <w:rFonts w:ascii="Consolas" w:hAnsi="Consolas" w:cs="Consolas"/>
+                <w:b/>
+                <w:color w:val="000000"/>
+                <w:sz w:val="19"/>
+                <w:szCs w:val="19"/>
+                <w:highlight w:val="white"/>
+              </w:rPr>
+              <w:t>MaxCreated</w:t>
+            </w:r>
+          </w:p>
+        </w:tc>
+        <w:tc>
+          <w:tcPr>
+            <w:tcW w:w="1056" w:type="dxa"/>
+            <w:tcBorders>
+              <w:top w:val="single" w:sz="4" w:space="0" w:color="auto"/>
+              <w:left w:val="single" w:sz="4" w:space="0" w:color="auto"/>
+              <w:bottom w:val="single" w:sz="4" w:space="0" w:color="auto"/>
+              <w:right w:val="single" w:sz="4" w:space="0" w:color="auto"/>
+            </w:tcBorders>
+            <w:shd w:val="clear" w:color="auto" w:fill="auto"/>
+            <w:vAlign w:val="center"/>
+          </w:tcPr>
+          <w:p>
+            <w:pPr>
+              <w:pStyle w:val="ListParagraph"/>
+              <w:ind w:left="0"/>
+              <w:jc w:val="center"/>
+              <w:rPr>
+                <w:rFonts w:ascii="Times New Roman" w:hAnsi="Times New Roman" w:cs="Times New Roman"/>
+                <w:color w:val="000000" w:themeColor="text1"/>
+                <w:sz w:val="20"/>
+                <w:szCs w:val="20"/>
+              </w:rPr>
+            </w:pPr>
+            <w:r>
+              <w:rPr>
+                <w:rFonts w:ascii="Times New Roman" w:hAnsi="Times New Roman" w:cs="Times New Roman"/>
+                <w:color w:val="000000" w:themeColor="text1"/>
+                <w:sz w:val="20"/>
+                <w:szCs w:val="20"/>
+              </w:rPr>
+              <w:t>double</w:t>
+            </w:r>
+          </w:p>
+        </w:tc>
+        <w:tc>
+          <w:tcPr>
+            <w:tcW w:w="5948" w:type="dxa"/>
+            <w:tcBorders>
+              <w:top w:val="single" w:sz="4" w:space="0" w:color="auto"/>
+              <w:left w:val="single" w:sz="4" w:space="0" w:color="auto"/>
+              <w:bottom w:val="single" w:sz="4" w:space="0" w:color="auto"/>
+              <w:right w:val="single" w:sz="4" w:space="0" w:color="auto"/>
+            </w:tcBorders>
+            <w:shd w:val="clear" w:color="auto" w:fill="auto"/>
+          </w:tcPr>
+          <w:p>
+            <w:pPr>
+              <w:rPr>
+                <w:rFonts w:ascii="Times New Roman" w:hAnsi="Times New Roman" w:cs="Times New Roman"/>
+                <w:color w:val="000000" w:themeColor="text1"/>
+                <w:sz w:val="20"/>
+                <w:szCs w:val="20"/>
+              </w:rPr>
+            </w:pPr>
+            <w:r>
+              <w:rPr>
+                <w:rFonts w:ascii="Times New Roman" w:hAnsi="Times New Roman" w:cs="Times New Roman"/>
+                <w:color w:val="000000" w:themeColor="text1"/>
+                <w:sz w:val="20"/>
+                <w:szCs w:val="20"/>
+              </w:rPr>
+              <w:t>Time before which note had been created.</w:t>
+            </w:r>
+          </w:p>
+          <w:p>
+            <w:pPr>
+              <w:pStyle w:val="ListParagraph"/>
+              <w:numPr>
+                <w:ilvl w:val="0"/>
+                <w:numId w:val="4"/>
+              </w:numPr>
+              <w:rPr>
+                <w:rFonts w:ascii="Times New Roman" w:hAnsi="Times New Roman" w:cs="Times New Roman"/>
+                <w:b/>
+                <w:color w:val="000000" w:themeColor="text1"/>
+                <w:sz w:val="20"/>
+                <w:szCs w:val="20"/>
+              </w:rPr>
+            </w:pPr>
+            <w:r>
+              <w:rPr>
+                <w:rFonts w:ascii="Times New Roman" w:hAnsi="Times New Roman" w:cs="Times New Roman"/>
+                <w:b/>
+                <w:color w:val="000000" w:themeColor="text1"/>
+                <w:sz w:val="20"/>
+                <w:szCs w:val="20"/>
+              </w:rPr>
+              <w:t>Year &gt; 1916</w:t>
+            </w:r>
+          </w:p>
+          <w:p>
+            <w:pPr>
+              <w:pStyle w:val="ListParagraph"/>
+              <w:numPr>
+                <w:ilvl w:val="0"/>
+                <w:numId w:val="4"/>
+              </w:numPr>
+              <w:rPr>
+                <w:rFonts w:ascii="Times New Roman" w:hAnsi="Times New Roman" w:cs="Times New Roman"/>
+                <w:b/>
+                <w:color w:val="000000" w:themeColor="text1"/>
+                <w:sz w:val="20"/>
+                <w:szCs w:val="20"/>
+              </w:rPr>
+            </w:pPr>
+            <w:r>
+              <w:rPr>
+                <w:rFonts w:ascii="Times New Roman" w:hAnsi="Times New Roman" w:cs="Times New Roman"/>
+                <w:b/>
+                <w:color w:val="000000" w:themeColor="text1"/>
+                <w:sz w:val="20"/>
+                <w:szCs w:val="20"/>
+              </w:rPr>
+              <w:t>Optional</w:t>
+            </w:r>
+          </w:p>
+        </w:tc>
+      </w:tr>
+      <w:tr>
+        <w:tc>
+          <w:tcPr>
+            <w:tcW w:w="10915" w:type="dxa"/>
+            <w:gridSpan w:val="4"/>
+            <w:shd w:val="clear" w:color="auto" w:fill="808080" w:themeFill="background1" w:themeFillShade="80"/>
+          </w:tcPr>
+          <w:p>
+            <w:pPr>
+              <w:pStyle w:val="ListParagraph"/>
+              <w:ind w:left="0"/>
+              <w:jc w:val="center"/>
+              <w:rPr>
+                <w:rFonts w:ascii="Times New Roman" w:hAnsi="Times New Roman" w:cs="Times New Roman"/>
+                <w:color w:val="000000" w:themeColor="text1"/>
+                <w:sz w:val="20"/>
+                <w:szCs w:val="20"/>
+              </w:rPr>
+            </w:pPr>
+          </w:p>
+        </w:tc>
+      </w:tr>
+      <w:tr>
+        <w:tc>
+          <w:tcPr>
+            <w:tcW w:w="1501" w:type="dxa"/>
+            <w:shd w:val="clear" w:color="auto" w:fill="92CDDC" w:themeFill="accent5" w:themeFillTint="99"/>
+            <w:vAlign w:val="center"/>
+          </w:tcPr>
+          <w:p>
+            <w:pPr>
+              <w:pStyle w:val="ListParagraph"/>
+              <w:ind w:left="0"/>
+              <w:jc w:val="center"/>
+              <w:rPr>
+                <w:rFonts w:ascii="Times New Roman" w:hAnsi="Times New Roman" w:cs="Times New Roman"/>
+                <w:color w:val="000000" w:themeColor="text1"/>
+                <w:sz w:val="20"/>
+                <w:szCs w:val="20"/>
+              </w:rPr>
+            </w:pPr>
+            <w:r>
+              <w:rPr>
+                <w:rFonts w:ascii="Times New Roman" w:hAnsi="Times New Roman" w:cs="Times New Roman"/>
+                <w:color w:val="000000" w:themeColor="text1"/>
+                <w:sz w:val="20"/>
+                <w:szCs w:val="20"/>
+              </w:rPr>
+              <w:t>Role</w:t>
+            </w:r>
+          </w:p>
+        </w:tc>
+        <w:tc>
+          <w:tcPr>
+            <w:tcW w:w="9414" w:type="dxa"/>
+            <w:gridSpan w:val="3"/>
+            <w:shd w:val="clear" w:color="auto" w:fill="92CDDC" w:themeFill="accent5" w:themeFillTint="99"/>
+            <w:vAlign w:val="center"/>
+          </w:tcPr>
+          <w:p>
+            <w:pPr>
+              <w:pStyle w:val="ListParagraph"/>
+              <w:numPr>
+                <w:ilvl w:val="0"/>
+                <w:numId w:val="4"/>
+              </w:numPr>
+              <w:rPr>
+                <w:rFonts w:ascii="Times New Roman" w:hAnsi="Times New Roman" w:cs="Times New Roman"/>
+                <w:color w:val="000000" w:themeColor="text1"/>
+                <w:sz w:val="20"/>
+                <w:szCs w:val="20"/>
+              </w:rPr>
+            </w:pPr>
+            <w:r>
+              <w:rPr>
+                <w:rFonts w:ascii="Times New Roman" w:hAnsi="Times New Roman" w:cs="Times New Roman"/>
+                <w:color w:val="000000" w:themeColor="text1"/>
+                <w:sz w:val="20"/>
+                <w:szCs w:val="20"/>
+              </w:rPr>
+              <w:t>Patient</w:t>
+            </w:r>
+          </w:p>
+          <w:p>
+            <w:pPr>
+              <w:pStyle w:val="ListParagraph"/>
+              <w:numPr>
+                <w:ilvl w:val="0"/>
+                <w:numId w:val="4"/>
+              </w:numPr>
+              <w:rPr>
+                <w:rFonts w:ascii="Times New Roman" w:hAnsi="Times New Roman" w:cs="Times New Roman"/>
+                <w:color w:val="000000" w:themeColor="text1"/>
+                <w:sz w:val="20"/>
+                <w:szCs w:val="20"/>
+              </w:rPr>
+            </w:pPr>
+            <w:r>
+              <w:rPr>
+                <w:rFonts w:ascii="Times New Roman" w:hAnsi="Times New Roman" w:cs="Times New Roman"/>
+                <w:color w:val="000000" w:themeColor="text1"/>
+                <w:sz w:val="20"/>
+                <w:szCs w:val="20"/>
+              </w:rPr>
+              <w:t>Doctor</w:t>
             </w:r>
           </w:p>
         </w:tc>
@@ -1036,24 +2601,74 @@
               <w:autoSpaceDN w:val="0"/>
               <w:adjustRightInd w:val="0"/>
               <w:rPr>
-                <w:rFonts w:ascii="Consolas" w:hAnsi="Consolas" w:cs="Consolas"/>
-                <w:color w:val="000000"/>
-                <w:sz w:val="19"/>
-                <w:szCs w:val="19"/>
-                <w:highlight w:val="white"/>
-              </w:rPr>
-            </w:pPr>
-            <w:r>
-              <w:rPr>
-                <w:rFonts w:ascii="Consolas" w:hAnsi="Consolas" w:cs="Consolas"/>
-                <w:color w:val="000000"/>
-                <w:sz w:val="19"/>
-                <w:szCs w:val="19"/>
-                <w:highlight w:val="white"/>
-              </w:rPr>
-              <w:t>{</w:t>
-            </w:r>
-          </w:p>
+                <w:rFonts w:ascii="Times New Roman" w:hAnsi="Times New Roman" w:cs="Times New Roman"/>
+                <w:color w:val="000000" w:themeColor="text1"/>
+                <w:sz w:val="20"/>
+                <w:szCs w:val="20"/>
+              </w:rPr>
+            </w:pPr>
+          </w:p>
+        </w:tc>
+      </w:tr>
+      <w:tr>
+        <w:tc>
+          <w:tcPr>
+            <w:tcW w:w="1560" w:type="dxa"/>
+            <w:shd w:val="clear" w:color="auto" w:fill="auto"/>
+            <w:vAlign w:val="center"/>
+          </w:tcPr>
+          <w:p>
+            <w:pPr>
+              <w:pStyle w:val="ListParagraph"/>
+              <w:ind w:left="0"/>
+              <w:jc w:val="center"/>
+              <w:rPr>
+                <w:rFonts w:ascii="Times New Roman" w:hAnsi="Times New Roman" w:cs="Times New Roman"/>
+                <w:b/>
+                <w:color w:val="FF0000"/>
+                <w:sz w:val="20"/>
+                <w:szCs w:val="20"/>
+              </w:rPr>
+            </w:pPr>
+            <w:r>
+              <w:rPr>
+                <w:rFonts w:ascii="Times New Roman" w:hAnsi="Times New Roman" w:cs="Times New Roman"/>
+                <w:b/>
+                <w:color w:val="FF0000"/>
+                <w:sz w:val="20"/>
+                <w:szCs w:val="20"/>
+              </w:rPr>
+              <w:t>400</w:t>
+            </w:r>
+          </w:p>
+          <w:p>
+            <w:pPr>
+              <w:pStyle w:val="ListParagraph"/>
+              <w:ind w:left="0"/>
+              <w:rPr>
+                <w:rFonts w:ascii="Times New Roman" w:hAnsi="Times New Roman" w:cs="Times New Roman"/>
+                <w:color w:val="000000" w:themeColor="text1"/>
+                <w:sz w:val="20"/>
+                <w:szCs w:val="20"/>
+              </w:rPr>
+            </w:pPr>
+            <w:r>
+              <w:rPr>
+                <w:rFonts w:ascii="Times New Roman" w:hAnsi="Times New Roman" w:cs="Times New Roman"/>
+                <w:color w:val="000000" w:themeColor="text1"/>
+                <w:sz w:val="20"/>
+                <w:szCs w:val="20"/>
+              </w:rPr>
+              <w:t>Request parameters are invalid.</w:t>
+            </w:r>
+          </w:p>
+        </w:tc>
+        <w:tc>
+          <w:tcPr>
+            <w:tcW w:w="9355" w:type="dxa"/>
+            <w:shd w:val="clear" w:color="auto" w:fill="auto"/>
+            <w:vAlign w:val="center"/>
+          </w:tcPr>
           <w:p>
             <w:pPr>
               <w:autoSpaceDE w:val="0"/>
@@ -1065,37 +2680,19 @@
                 <w:sz w:val="19"/>
                 <w:szCs w:val="19"/>
                 <w:highlight w:val="white"/>
-              </w:rPr>
-            </w:pPr>
-            <w:r>
-              <w:rPr>
-                <w:rFonts w:ascii="Consolas" w:hAnsi="Consolas" w:cs="Consolas"/>
-                <w:color w:val="000000"/>
-                <w:sz w:val="19"/>
-                <w:szCs w:val="19"/>
-                <w:highlight w:val="white"/>
-              </w:rPr>
-              <w:t xml:space="preserve">  </w:t>
-            </w:r>
-            <w:r>
-              <w:rPr>
-                <w:rFonts w:ascii="Consolas" w:hAnsi="Consolas" w:cs="Consolas"/>
-                <w:color w:val="2E75B6"/>
-                <w:sz w:val="19"/>
-                <w:szCs w:val="19"/>
-                <w:highlight w:val="white"/>
-              </w:rPr>
-              <w:t>"Notification"</w:t>
-            </w:r>
-            <w:r>
-              <w:rPr>
-                <w:rFonts w:ascii="Consolas" w:hAnsi="Consolas" w:cs="Consolas"/>
-                <w:color w:val="000000"/>
-                <w:sz w:val="19"/>
-                <w:szCs w:val="19"/>
-                <w:highlight w:val="white"/>
-              </w:rPr>
-              <w:t>: {</w:t>
+                <w:lang w:val="vi-VN"/>
+              </w:rPr>
+            </w:pPr>
+            <w:r>
+              <w:rPr>
+                <w:rFonts w:ascii="Consolas" w:hAnsi="Consolas" w:cs="Consolas"/>
+                <w:color w:val="000000"/>
+                <w:sz w:val="19"/>
+                <w:szCs w:val="19"/>
+                <w:highlight w:val="white"/>
+                <w:lang w:val="vi-VN"/>
+              </w:rPr>
+              <w:t>{</w:t>
             </w:r>
           </w:p>
           <w:p>
@@ -1109,17 +2706,19 @@
                 <w:sz w:val="19"/>
                 <w:szCs w:val="19"/>
                 <w:highlight w:val="white"/>
-              </w:rPr>
-            </w:pPr>
-            <w:r>
-              <w:rPr>
-                <w:rFonts w:ascii="Consolas" w:hAnsi="Consolas" w:cs="Consolas"/>
-                <w:color w:val="000000"/>
-                <w:sz w:val="19"/>
-                <w:szCs w:val="19"/>
-                <w:highlight w:val="white"/>
-              </w:rPr>
-              <w:t xml:space="preserve">    </w:t>
+                <w:lang w:val="vi-VN"/>
+              </w:rPr>
+            </w:pPr>
+            <w:r>
+              <w:rPr>
+                <w:rFonts w:ascii="Consolas" w:hAnsi="Consolas" w:cs="Consolas"/>
+                <w:color w:val="000000"/>
+                <w:sz w:val="19"/>
+                <w:szCs w:val="19"/>
+                <w:highlight w:val="white"/>
+                <w:lang w:val="vi-VN"/>
+              </w:rPr>
+              <w:t xml:space="preserve">  </w:t>
             </w:r>
             <w:r>
               <w:rPr>
@@ -1128,20 +2727,172 @@
                 <w:sz w:val="19"/>
                 <w:szCs w:val="19"/>
                 <w:highlight w:val="white"/>
-              </w:rPr>
-              <w:t>"Id"</w:t>
-            </w:r>
-            <w:r>
-              <w:rPr>
-                <w:rFonts w:ascii="Consolas" w:hAnsi="Consolas" w:cs="Consolas"/>
-                <w:color w:val="000000"/>
-                <w:sz w:val="19"/>
-                <w:szCs w:val="19"/>
-                <w:highlight w:val="white"/>
-              </w:rPr>
-              <w:t>: 0,</w:t>
-            </w:r>
-          </w:p>
+                <w:lang w:val="vi-VN"/>
+              </w:rPr>
+              <w:t>"Errors"</w:t>
+            </w:r>
+            <w:r>
+              <w:rPr>
+                <w:rFonts w:ascii="Consolas" w:hAnsi="Consolas" w:cs="Consolas"/>
+                <w:color w:val="000000"/>
+                <w:sz w:val="19"/>
+                <w:szCs w:val="19"/>
+                <w:highlight w:val="white"/>
+                <w:lang w:val="vi-VN"/>
+              </w:rPr>
+              <w:t>: [</w:t>
+            </w:r>
+            <w:r>
+              <w:rPr>
+                <w:rFonts w:ascii="Consolas" w:hAnsi="Consolas" w:cs="Consolas"/>
+                <w:color w:val="A31515"/>
+                <w:sz w:val="19"/>
+                <w:szCs w:val="19"/>
+                <w:highlight w:val="white"/>
+                <w:lang w:val="vi-VN"/>
+              </w:rPr>
+              <w:t>""</w:t>
+            </w:r>
+            <w:r>
+              <w:rPr>
+                <w:rFonts w:ascii="Consolas" w:hAnsi="Consolas" w:cs="Consolas"/>
+                <w:color w:val="000000"/>
+                <w:sz w:val="19"/>
+                <w:szCs w:val="19"/>
+                <w:highlight w:val="white"/>
+                <w:lang w:val="vi-VN"/>
+              </w:rPr>
+              <w:t xml:space="preserve">, </w:t>
+            </w:r>
+            <w:r>
+              <w:rPr>
+                <w:rFonts w:ascii="Consolas" w:hAnsi="Consolas" w:cs="Consolas"/>
+                <w:color w:val="A31515"/>
+                <w:sz w:val="19"/>
+                <w:szCs w:val="19"/>
+                <w:highlight w:val="white"/>
+                <w:lang w:val="vi-VN"/>
+              </w:rPr>
+              <w:t>""</w:t>
+            </w:r>
+            <w:r>
+              <w:rPr>
+                <w:rFonts w:ascii="Consolas" w:hAnsi="Consolas" w:cs="Consolas"/>
+                <w:color w:val="000000"/>
+                <w:sz w:val="19"/>
+                <w:szCs w:val="19"/>
+                <w:highlight w:val="white"/>
+                <w:lang w:val="vi-VN"/>
+              </w:rPr>
+              <w:t xml:space="preserve">, </w:t>
+            </w:r>
+            <w:r>
+              <w:rPr>
+                <w:rFonts w:ascii="Consolas" w:hAnsi="Consolas" w:cs="Consolas"/>
+                <w:color w:val="A31515"/>
+                <w:sz w:val="19"/>
+                <w:szCs w:val="19"/>
+                <w:highlight w:val="white"/>
+                <w:lang w:val="vi-VN"/>
+              </w:rPr>
+              <w:t>""</w:t>
+            </w:r>
+            <w:r>
+              <w:rPr>
+                <w:rFonts w:ascii="Consolas" w:hAnsi="Consolas" w:cs="Consolas"/>
+                <w:color w:val="000000"/>
+                <w:sz w:val="19"/>
+                <w:szCs w:val="19"/>
+                <w:highlight w:val="white"/>
+                <w:lang w:val="vi-VN"/>
+              </w:rPr>
+              <w:t>]</w:t>
+            </w:r>
+          </w:p>
+          <w:p>
+            <w:pPr>
+              <w:rPr>
+                <w:rStyle w:val="sbrace"/>
+                <w:rFonts w:ascii="Times New Roman" w:hAnsi="Times New Roman" w:cs="Times New Roman"/>
+                <w:color w:val="000000" w:themeColor="text1"/>
+                <w:sz w:val="20"/>
+                <w:szCs w:val="20"/>
+              </w:rPr>
+            </w:pPr>
+            <w:r>
+              <w:rPr>
+                <w:rFonts w:ascii="Consolas" w:hAnsi="Consolas" w:cs="Consolas"/>
+                <w:color w:val="000000"/>
+                <w:sz w:val="19"/>
+                <w:szCs w:val="19"/>
+                <w:highlight w:val="white"/>
+                <w:lang w:val="vi-VN"/>
+              </w:rPr>
+              <w:t>}</w:t>
+            </w:r>
+          </w:p>
+        </w:tc>
+      </w:tr>
+      <w:tr>
+        <w:tc>
+          <w:tcPr>
+            <w:tcW w:w="1560" w:type="dxa"/>
+            <w:shd w:val="clear" w:color="auto" w:fill="auto"/>
+            <w:vAlign w:val="center"/>
+          </w:tcPr>
+          <w:p>
+            <w:pPr>
+              <w:pStyle w:val="ListParagraph"/>
+              <w:ind w:left="0"/>
+              <w:jc w:val="center"/>
+              <w:rPr>
+                <w:rFonts w:ascii="Times New Roman" w:hAnsi="Times New Roman" w:cs="Times New Roman"/>
+                <w:b/>
+                <w:color w:val="FF0000"/>
+                <w:sz w:val="20"/>
+                <w:szCs w:val="20"/>
+              </w:rPr>
+            </w:pPr>
+            <w:r>
+              <w:rPr>
+                <w:rFonts w:ascii="Times New Roman" w:hAnsi="Times New Roman" w:cs="Times New Roman"/>
+                <w:b/>
+                <w:color w:val="FF0000"/>
+                <w:sz w:val="20"/>
+                <w:szCs w:val="20"/>
+              </w:rPr>
+              <w:lastRenderedPageBreak/>
+              <w:t>401</w:t>
+            </w:r>
+          </w:p>
+          <w:p>
+            <w:pPr>
+              <w:pStyle w:val="ListParagraph"/>
+              <w:ind w:left="0"/>
+              <w:rPr>
+                <w:rFonts w:ascii="Times New Roman" w:hAnsi="Times New Roman" w:cs="Times New Roman"/>
+                <w:color w:val="000000" w:themeColor="text1"/>
+                <w:sz w:val="20"/>
+                <w:szCs w:val="20"/>
+              </w:rPr>
+            </w:pPr>
+            <w:r>
+              <w:rPr>
+                <w:rFonts w:ascii="Times New Roman" w:hAnsi="Times New Roman" w:cs="Times New Roman"/>
+                <w:color w:val="000000" w:themeColor="text1"/>
+                <w:sz w:val="20"/>
+                <w:szCs w:val="20"/>
+              </w:rPr>
+              <w:t>No email or password contained in request header. Front-end should redirect user to login page.</w:t>
+            </w:r>
+          </w:p>
+        </w:tc>
+        <w:tc>
+          <w:tcPr>
+            <w:tcW w:w="9355" w:type="dxa"/>
+            <w:shd w:val="clear" w:color="auto" w:fill="auto"/>
+            <w:vAlign w:val="center"/>
+          </w:tcPr>
           <w:p>
             <w:pPr>
               <w:autoSpaceDE w:val="0"/>
@@ -1153,37 +2904,19 @@
                 <w:sz w:val="19"/>
                 <w:szCs w:val="19"/>
                 <w:highlight w:val="white"/>
-              </w:rPr>
-            </w:pPr>
-            <w:r>
-              <w:rPr>
-                <w:rFonts w:ascii="Consolas" w:hAnsi="Consolas" w:cs="Consolas"/>
-                <w:color w:val="000000"/>
-                <w:sz w:val="19"/>
-                <w:szCs w:val="19"/>
-                <w:highlight w:val="white"/>
-              </w:rPr>
-              <w:t xml:space="preserve">    </w:t>
-            </w:r>
-            <w:r>
-              <w:rPr>
-                <w:rFonts w:ascii="Consolas" w:hAnsi="Consolas" w:cs="Consolas"/>
-                <w:color w:val="2E75B6"/>
-                <w:sz w:val="19"/>
-                <w:szCs w:val="19"/>
-                <w:highlight w:val="white"/>
-              </w:rPr>
-              <w:t>"Type"</w:t>
-            </w:r>
-            <w:r>
-              <w:rPr>
-                <w:rFonts w:ascii="Consolas" w:hAnsi="Consolas" w:cs="Consolas"/>
-                <w:color w:val="000000"/>
-                <w:sz w:val="19"/>
-                <w:szCs w:val="19"/>
-                <w:highlight w:val="white"/>
-              </w:rPr>
-              <w:t>: 0,</w:t>
+                <w:lang w:val="vi-VN"/>
+              </w:rPr>
+            </w:pPr>
+            <w:r>
+              <w:rPr>
+                <w:rFonts w:ascii="Consolas" w:hAnsi="Consolas" w:cs="Consolas"/>
+                <w:color w:val="000000"/>
+                <w:sz w:val="19"/>
+                <w:szCs w:val="19"/>
+                <w:highlight w:val="white"/>
+                <w:lang w:val="vi-VN"/>
+              </w:rPr>
+              <w:t>{</w:t>
             </w:r>
           </w:p>
           <w:p>
@@ -1197,17 +2930,19 @@
                 <w:sz w:val="19"/>
                 <w:szCs w:val="19"/>
                 <w:highlight w:val="white"/>
-              </w:rPr>
-            </w:pPr>
-            <w:r>
-              <w:rPr>
-                <w:rFonts w:ascii="Consolas" w:hAnsi="Consolas" w:cs="Consolas"/>
-                <w:color w:val="000000"/>
-                <w:sz w:val="19"/>
-                <w:szCs w:val="19"/>
-                <w:highlight w:val="white"/>
-              </w:rPr>
-              <w:t xml:space="preserve">    </w:t>
+                <w:lang w:val="vi-VN"/>
+              </w:rPr>
+            </w:pPr>
+            <w:r>
+              <w:rPr>
+                <w:rFonts w:ascii="Consolas" w:hAnsi="Consolas" w:cs="Consolas"/>
+                <w:color w:val="000000"/>
+                <w:sz w:val="19"/>
+                <w:szCs w:val="19"/>
+                <w:highlight w:val="white"/>
+                <w:lang w:val="vi-VN"/>
+              </w:rPr>
+              <w:t xml:space="preserve">  </w:t>
             </w:r>
             <w:r>
               <w:rPr>
@@ -1216,20 +2951,116 @@
                 <w:sz w:val="19"/>
                 <w:szCs w:val="19"/>
                 <w:highlight w:val="white"/>
-              </w:rPr>
-              <w:t>"Topic"</w:t>
-            </w:r>
-            <w:r>
-              <w:rPr>
-                <w:rFonts w:ascii="Consolas" w:hAnsi="Consolas" w:cs="Consolas"/>
-                <w:color w:val="000000"/>
-                <w:sz w:val="19"/>
-                <w:szCs w:val="19"/>
-                <w:highlight w:val="white"/>
-              </w:rPr>
-              <w:t>: 0,</w:t>
-            </w:r>
-          </w:p>
+                <w:lang w:val="vi-VN"/>
+              </w:rPr>
+              <w:t>"Error"</w:t>
+            </w:r>
+            <w:r>
+              <w:rPr>
+                <w:rFonts w:ascii="Consolas" w:hAnsi="Consolas" w:cs="Consolas"/>
+                <w:color w:val="000000"/>
+                <w:sz w:val="19"/>
+                <w:szCs w:val="19"/>
+                <w:highlight w:val="white"/>
+                <w:lang w:val="vi-VN"/>
+              </w:rPr>
+              <w:t xml:space="preserve">: </w:t>
+            </w:r>
+            <w:r>
+              <w:rPr>
+                <w:rFonts w:ascii="Consolas" w:hAnsi="Consolas" w:cs="Consolas"/>
+                <w:color w:val="A31515"/>
+                <w:sz w:val="19"/>
+                <w:szCs w:val="19"/>
+                <w:highlight w:val="white"/>
+                <w:lang w:val="vi-VN"/>
+              </w:rPr>
+              <w:t>"W012"</w:t>
+            </w:r>
+          </w:p>
+          <w:p>
+            <w:pPr>
+              <w:rPr>
+                <w:rStyle w:val="sbrace"/>
+                <w:rFonts w:ascii="Times New Roman" w:hAnsi="Times New Roman" w:cs="Times New Roman"/>
+                <w:color w:val="000000" w:themeColor="text1"/>
+                <w:sz w:val="20"/>
+                <w:szCs w:val="20"/>
+              </w:rPr>
+            </w:pPr>
+            <w:r>
+              <w:rPr>
+                <w:rFonts w:ascii="Consolas" w:hAnsi="Consolas" w:cs="Consolas"/>
+                <w:color w:val="000000"/>
+                <w:sz w:val="19"/>
+                <w:szCs w:val="19"/>
+                <w:highlight w:val="white"/>
+                <w:lang w:val="vi-VN"/>
+              </w:rPr>
+              <w:t>}</w:t>
+            </w:r>
+          </w:p>
+        </w:tc>
+      </w:tr>
+      <w:tr>
+        <w:tc>
+          <w:tcPr>
+            <w:tcW w:w="1560" w:type="dxa"/>
+            <w:shd w:val="clear" w:color="auto" w:fill="auto"/>
+            <w:vAlign w:val="center"/>
+          </w:tcPr>
+          <w:p>
+            <w:pPr>
+              <w:pStyle w:val="ListParagraph"/>
+              <w:ind w:left="0"/>
+              <w:jc w:val="center"/>
+              <w:rPr>
+                <w:rFonts w:ascii="Times New Roman" w:hAnsi="Times New Roman" w:cs="Times New Roman"/>
+                <w:b/>
+                <w:color w:val="FF0000"/>
+                <w:sz w:val="20"/>
+                <w:szCs w:val="20"/>
+              </w:rPr>
+            </w:pPr>
+            <w:r>
+              <w:rPr>
+                <w:rFonts w:ascii="Times New Roman" w:hAnsi="Times New Roman" w:cs="Times New Roman"/>
+                <w:b/>
+                <w:color w:val="FF0000"/>
+                <w:sz w:val="20"/>
+                <w:szCs w:val="20"/>
+              </w:rPr>
+              <w:t>401</w:t>
+            </w:r>
+          </w:p>
+          <w:p>
+            <w:pPr>
+              <w:pStyle w:val="ListParagraph"/>
+              <w:ind w:left="0"/>
+              <w:rPr>
+                <w:rFonts w:ascii="Times New Roman" w:hAnsi="Times New Roman" w:cs="Times New Roman"/>
+                <w:color w:val="000000" w:themeColor="text1"/>
+                <w:sz w:val="20"/>
+                <w:szCs w:val="20"/>
+              </w:rPr>
+            </w:pPr>
+            <w:r>
+              <w:rPr>
+                <w:rFonts w:ascii="Times New Roman" w:hAnsi="Times New Roman" w:cs="Times New Roman"/>
+                <w:color w:val="000000" w:themeColor="text1"/>
+                <w:sz w:val="20"/>
+                <w:szCs w:val="20"/>
+              </w:rPr>
+              <w:t>Account has been disabled.</w:t>
+            </w:r>
+          </w:p>
+        </w:tc>
+        <w:tc>
+          <w:tcPr>
+            <w:tcW w:w="9355" w:type="dxa"/>
+            <w:shd w:val="clear" w:color="auto" w:fill="auto"/>
+            <w:vAlign w:val="center"/>
+          </w:tcPr>
           <w:p>
             <w:pPr>
               <w:autoSpaceDE w:val="0"/>
@@ -1241,37 +3072,19 @@
                 <w:sz w:val="19"/>
                 <w:szCs w:val="19"/>
                 <w:highlight w:val="white"/>
-              </w:rPr>
-            </w:pPr>
-            <w:r>
-              <w:rPr>
-                <w:rFonts w:ascii="Consolas" w:hAnsi="Consolas" w:cs="Consolas"/>
-                <w:color w:val="000000"/>
-                <w:sz w:val="19"/>
-                <w:szCs w:val="19"/>
-                <w:highlight w:val="white"/>
-              </w:rPr>
-              <w:t xml:space="preserve">    </w:t>
-            </w:r>
-            <w:r>
-              <w:rPr>
-                <w:rFonts w:ascii="Consolas" w:hAnsi="Consolas" w:cs="Consolas"/>
-                <w:color w:val="2E75B6"/>
-                <w:sz w:val="19"/>
-                <w:szCs w:val="19"/>
-                <w:highlight w:val="white"/>
-              </w:rPr>
-              <w:t>"Broadcaster"</w:t>
-            </w:r>
-            <w:r>
-              <w:rPr>
-                <w:rFonts w:ascii="Consolas" w:hAnsi="Consolas" w:cs="Consolas"/>
-                <w:color w:val="000000"/>
-                <w:sz w:val="19"/>
-                <w:szCs w:val="19"/>
-                <w:highlight w:val="white"/>
-              </w:rPr>
-              <w:t>: 0,</w:t>
+                <w:lang w:val="vi-VN"/>
+              </w:rPr>
+            </w:pPr>
+            <w:r>
+              <w:rPr>
+                <w:rFonts w:ascii="Consolas" w:hAnsi="Consolas" w:cs="Consolas"/>
+                <w:color w:val="000000"/>
+                <w:sz w:val="19"/>
+                <w:szCs w:val="19"/>
+                <w:highlight w:val="white"/>
+                <w:lang w:val="vi-VN"/>
+              </w:rPr>
+              <w:t>{</w:t>
             </w:r>
           </w:p>
           <w:p>
@@ -1285,17 +3098,19 @@
                 <w:sz w:val="19"/>
                 <w:szCs w:val="19"/>
                 <w:highlight w:val="white"/>
-              </w:rPr>
-            </w:pPr>
-            <w:r>
-              <w:rPr>
-                <w:rFonts w:ascii="Consolas" w:hAnsi="Consolas" w:cs="Consolas"/>
-                <w:color w:val="000000"/>
-                <w:sz w:val="19"/>
-                <w:szCs w:val="19"/>
-                <w:highlight w:val="white"/>
-              </w:rPr>
-              <w:t xml:space="preserve">    </w:t>
+                <w:lang w:val="vi-VN"/>
+              </w:rPr>
+            </w:pPr>
+            <w:r>
+              <w:rPr>
+                <w:rFonts w:ascii="Consolas" w:hAnsi="Consolas" w:cs="Consolas"/>
+                <w:color w:val="000000"/>
+                <w:sz w:val="19"/>
+                <w:szCs w:val="19"/>
+                <w:highlight w:val="white"/>
+                <w:lang w:val="vi-VN"/>
+              </w:rPr>
+              <w:t xml:space="preserve">  </w:t>
             </w:r>
             <w:r>
               <w:rPr>
@@ -1304,18 +3119,52 @@
                 <w:sz w:val="19"/>
                 <w:szCs w:val="19"/>
                 <w:highlight w:val="white"/>
-              </w:rPr>
-              <w:t>"Recipient"</w:t>
-            </w:r>
-            <w:r>
-              <w:rPr>
-                <w:rFonts w:ascii="Consolas" w:hAnsi="Consolas" w:cs="Consolas"/>
-                <w:color w:val="000000"/>
-                <w:sz w:val="19"/>
-                <w:szCs w:val="19"/>
-                <w:highlight w:val="white"/>
-              </w:rPr>
-              <w:t>: 0,</w:t>
+                <w:lang w:val="vi-VN"/>
+              </w:rPr>
+              <w:t>"Error"</w:t>
+            </w:r>
+            <w:r>
+              <w:rPr>
+                <w:rFonts w:ascii="Consolas" w:hAnsi="Consolas" w:cs="Consolas"/>
+                <w:color w:val="000000"/>
+                <w:sz w:val="19"/>
+                <w:szCs w:val="19"/>
+                <w:highlight w:val="white"/>
+                <w:lang w:val="vi-VN"/>
+              </w:rPr>
+              <w:t xml:space="preserve">: </w:t>
+            </w:r>
+            <w:r>
+              <w:rPr>
+                <w:rFonts w:ascii="Consolas" w:hAnsi="Consolas" w:cs="Consolas"/>
+                <w:color w:val="A31515"/>
+                <w:sz w:val="19"/>
+                <w:szCs w:val="19"/>
+                <w:highlight w:val="white"/>
+                <w:lang w:val="vi-VN"/>
+              </w:rPr>
+              <w:t>"</w:t>
+            </w:r>
+            <w:r>
+              <w:rPr>
+                <w:rFonts w:ascii="Consolas" w:hAnsi="Consolas" w:cs="Consolas"/>
+                <w:color w:val="A31515"/>
+                <w:sz w:val="19"/>
+                <w:szCs w:val="19"/>
+                <w:highlight w:val="white"/>
+              </w:rPr>
+              <w:t>W002</w:t>
+            </w:r>
+            <w:r>
+              <w:rPr>
+                <w:rFonts w:ascii="Consolas" w:hAnsi="Consolas" w:cs="Consolas"/>
+                <w:color w:val="A31515"/>
+                <w:sz w:val="19"/>
+                <w:szCs w:val="19"/>
+                <w:highlight w:val="white"/>
+                <w:lang w:val="vi-VN"/>
+              </w:rPr>
+              <w:t>"</w:t>
             </w:r>
           </w:p>
           <w:p>
@@ -1329,39 +3178,91 @@
                 <w:sz w:val="19"/>
                 <w:szCs w:val="19"/>
                 <w:highlight w:val="white"/>
-              </w:rPr>
-            </w:pPr>
-            <w:r>
-              <w:rPr>
-                <w:rFonts w:ascii="Consolas" w:hAnsi="Consolas" w:cs="Consolas"/>
-                <w:color w:val="000000"/>
-                <w:sz w:val="19"/>
-                <w:szCs w:val="19"/>
-                <w:highlight w:val="white"/>
-              </w:rPr>
-              <w:t xml:space="preserve">    </w:t>
-            </w:r>
-            <w:r>
-              <w:rPr>
-                <w:rFonts w:ascii="Consolas" w:hAnsi="Consolas" w:cs="Consolas"/>
-                <w:color w:val="2E75B6"/>
-                <w:sz w:val="19"/>
-                <w:szCs w:val="19"/>
-                <w:highlight w:val="white"/>
-              </w:rPr>
-              <w:t>"Record"</w:t>
-            </w:r>
-            <w:r>
-              <w:rPr>
-                <w:rFonts w:ascii="Consolas" w:hAnsi="Consolas" w:cs="Consolas"/>
-                <w:color w:val="000000"/>
-                <w:sz w:val="19"/>
-                <w:szCs w:val="19"/>
-                <w:highlight w:val="white"/>
-              </w:rPr>
-              <w:t>: 0,</w:t>
-            </w:r>
-          </w:p>
+                <w:lang w:val="vi-VN"/>
+              </w:rPr>
+            </w:pPr>
+            <w:r>
+              <w:rPr>
+                <w:rFonts w:ascii="Consolas" w:hAnsi="Consolas" w:cs="Consolas"/>
+                <w:color w:val="000000"/>
+                <w:sz w:val="19"/>
+                <w:szCs w:val="19"/>
+                <w:highlight w:val="white"/>
+                <w:lang w:val="vi-VN"/>
+              </w:rPr>
+              <w:t>}</w:t>
+            </w:r>
+          </w:p>
+        </w:tc>
+      </w:tr>
+      <w:tr>
+        <w:tc>
+          <w:tcPr>
+            <w:tcW w:w="1560" w:type="dxa"/>
+            <w:shd w:val="clear" w:color="auto" w:fill="auto"/>
+            <w:vAlign w:val="center"/>
+          </w:tcPr>
+          <w:p>
+            <w:pPr>
+              <w:pStyle w:val="ListParagraph"/>
+              <w:ind w:left="0"/>
+              <w:jc w:val="center"/>
+              <w:rPr>
+                <w:rFonts w:ascii="Times New Roman" w:hAnsi="Times New Roman" w:cs="Times New Roman"/>
+                <w:b/>
+                <w:color w:val="FF0000"/>
+                <w:sz w:val="20"/>
+                <w:szCs w:val="20"/>
+              </w:rPr>
+            </w:pPr>
+            <w:r>
+              <w:rPr>
+                <w:rFonts w:ascii="Times New Roman" w:hAnsi="Times New Roman" w:cs="Times New Roman"/>
+                <w:b/>
+                <w:color w:val="FF0000"/>
+                <w:sz w:val="20"/>
+                <w:szCs w:val="20"/>
+              </w:rPr>
+              <w:t>401</w:t>
+            </w:r>
+          </w:p>
+          <w:p>
+            <w:pPr>
+              <w:pStyle w:val="ListParagraph"/>
+              <w:ind w:left="0"/>
+              <w:rPr>
+                <w:rFonts w:ascii="Times New Roman" w:hAnsi="Times New Roman" w:cs="Times New Roman"/>
+                <w:color w:val="000000" w:themeColor="text1"/>
+                <w:sz w:val="20"/>
+                <w:szCs w:val="20"/>
+              </w:rPr>
+            </w:pPr>
+            <w:r>
+              <w:rPr>
+                <w:rFonts w:ascii="Times New Roman" w:hAnsi="Times New Roman" w:cs="Times New Roman"/>
+                <w:color w:val="000000" w:themeColor="text1"/>
+                <w:sz w:val="20"/>
+                <w:szCs w:val="20"/>
+              </w:rPr>
+              <w:t>Account is pending</w:t>
+            </w:r>
+            <w:r>
+              <w:rPr>
+                <w:rFonts w:ascii="Times New Roman" w:hAnsi="Times New Roman" w:cs="Times New Roman"/>
+                <w:color w:val="000000" w:themeColor="text1"/>
+                <w:sz w:val="20"/>
+                <w:szCs w:val="20"/>
+              </w:rPr>
+              <w:t>.</w:t>
+            </w:r>
+          </w:p>
+        </w:tc>
+        <w:tc>
+          <w:tcPr>
+            <w:tcW w:w="9355" w:type="dxa"/>
+            <w:shd w:val="clear" w:color="auto" w:fill="auto"/>
+            <w:vAlign w:val="center"/>
+          </w:tcPr>
           <w:p>
             <w:pPr>
               <w:autoSpaceDE w:val="0"/>
@@ -1373,57 +3274,19 @@
                 <w:sz w:val="19"/>
                 <w:szCs w:val="19"/>
                 <w:highlight w:val="white"/>
-              </w:rPr>
-            </w:pPr>
-            <w:r>
-              <w:rPr>
-                <w:rFonts w:ascii="Consolas" w:hAnsi="Consolas" w:cs="Consolas"/>
-                <w:color w:val="000000"/>
-                <w:sz w:val="19"/>
-                <w:szCs w:val="19"/>
-                <w:highlight w:val="white"/>
-              </w:rPr>
-              <w:t xml:space="preserve">    </w:t>
-            </w:r>
-            <w:r>
-              <w:rPr>
-                <w:rFonts w:ascii="Consolas" w:hAnsi="Consolas" w:cs="Consolas"/>
-                <w:color w:val="2E75B6"/>
-                <w:sz w:val="19"/>
-                <w:szCs w:val="19"/>
-                <w:highlight w:val="white"/>
-              </w:rPr>
-              <w:t>"Message"</w:t>
-            </w:r>
-            <w:r>
-              <w:rPr>
-                <w:rFonts w:ascii="Consolas" w:hAnsi="Consolas" w:cs="Consolas"/>
-                <w:color w:val="000000"/>
-                <w:sz w:val="19"/>
-                <w:szCs w:val="19"/>
-                <w:highlight w:val="white"/>
-              </w:rPr>
-              <w:t xml:space="preserve">: </w:t>
-            </w:r>
-            <w:r>
-              <w:rPr>
-                <w:rFonts w:ascii="Consolas" w:hAnsi="Consolas" w:cs="Consolas"/>
-                <w:color w:val="A31515"/>
-                <w:sz w:val="19"/>
-                <w:szCs w:val="19"/>
-                <w:highlight w:val="white"/>
-              </w:rPr>
-              <w:t>""</w:t>
-            </w:r>
-            <w:r>
-              <w:rPr>
-                <w:rFonts w:ascii="Consolas" w:hAnsi="Consolas" w:cs="Consolas"/>
-                <w:color w:val="000000"/>
-                <w:sz w:val="19"/>
-                <w:szCs w:val="19"/>
-                <w:highlight w:val="white"/>
-              </w:rPr>
-              <w:t>,</w:t>
+                <w:lang w:val="vi-VN"/>
+              </w:rPr>
+            </w:pPr>
+            <w:r>
+              <w:rPr>
+                <w:rFonts w:ascii="Consolas" w:hAnsi="Consolas" w:cs="Consolas"/>
+                <w:color w:val="000000"/>
+                <w:sz w:val="19"/>
+                <w:szCs w:val="19"/>
+                <w:highlight w:val="white"/>
+                <w:lang w:val="vi-VN"/>
+              </w:rPr>
+              <w:t>{</w:t>
             </w:r>
           </w:p>
           <w:p>
@@ -1437,17 +3300,19 @@
                 <w:sz w:val="19"/>
                 <w:szCs w:val="19"/>
                 <w:highlight w:val="white"/>
-              </w:rPr>
-            </w:pPr>
-            <w:r>
-              <w:rPr>
-                <w:rFonts w:ascii="Consolas" w:hAnsi="Consolas" w:cs="Consolas"/>
-                <w:color w:val="000000"/>
-                <w:sz w:val="19"/>
-                <w:szCs w:val="19"/>
-                <w:highlight w:val="white"/>
-              </w:rPr>
-              <w:t xml:space="preserve">    </w:t>
+                <w:lang w:val="vi-VN"/>
+              </w:rPr>
+            </w:pPr>
+            <w:r>
+              <w:rPr>
+                <w:rFonts w:ascii="Consolas" w:hAnsi="Consolas" w:cs="Consolas"/>
+                <w:color w:val="000000"/>
+                <w:sz w:val="19"/>
+                <w:szCs w:val="19"/>
+                <w:highlight w:val="white"/>
+                <w:lang w:val="vi-VN"/>
+              </w:rPr>
+              <w:t xml:space="preserve">  </w:t>
             </w:r>
             <w:r>
               <w:rPr>
@@ -1456,18 +3321,52 @@
                 <w:sz w:val="19"/>
                 <w:szCs w:val="19"/>
                 <w:highlight w:val="white"/>
-              </w:rPr>
-              <w:t>"Created"</w:t>
-            </w:r>
-            <w:r>
-              <w:rPr>
-                <w:rFonts w:ascii="Consolas" w:hAnsi="Consolas" w:cs="Consolas"/>
-                <w:color w:val="000000"/>
-                <w:sz w:val="19"/>
-                <w:szCs w:val="19"/>
-                <w:highlight w:val="white"/>
-              </w:rPr>
-              <w:t>: 0,</w:t>
+                <w:lang w:val="vi-VN"/>
+              </w:rPr>
+              <w:t>"Error"</w:t>
+            </w:r>
+            <w:r>
+              <w:rPr>
+                <w:rFonts w:ascii="Consolas" w:hAnsi="Consolas" w:cs="Consolas"/>
+                <w:color w:val="000000"/>
+                <w:sz w:val="19"/>
+                <w:szCs w:val="19"/>
+                <w:highlight w:val="white"/>
+                <w:lang w:val="vi-VN"/>
+              </w:rPr>
+              <w:t xml:space="preserve">: </w:t>
+            </w:r>
+            <w:r>
+              <w:rPr>
+                <w:rFonts w:ascii="Consolas" w:hAnsi="Consolas" w:cs="Consolas"/>
+                <w:color w:val="A31515"/>
+                <w:sz w:val="19"/>
+                <w:szCs w:val="19"/>
+                <w:highlight w:val="white"/>
+                <w:lang w:val="vi-VN"/>
+              </w:rPr>
+              <w:t>"</w:t>
+            </w:r>
+            <w:r>
+              <w:rPr>
+                <w:rFonts w:ascii="Consolas" w:hAnsi="Consolas" w:cs="Consolas"/>
+                <w:color w:val="A31515"/>
+                <w:sz w:val="19"/>
+                <w:szCs w:val="19"/>
+                <w:highlight w:val="white"/>
+              </w:rPr>
+              <w:t>W001</w:t>
+            </w:r>
+            <w:r>
+              <w:rPr>
+                <w:rFonts w:ascii="Consolas" w:hAnsi="Consolas" w:cs="Consolas"/>
+                <w:color w:val="A31515"/>
+                <w:sz w:val="19"/>
+                <w:szCs w:val="19"/>
+                <w:highlight w:val="white"/>
+                <w:lang w:val="vi-VN"/>
+              </w:rPr>
+              <w:t>"</w:t>
             </w:r>
           </w:p>
           <w:p>
@@ -1481,49 +3380,82 @@
                 <w:sz w:val="19"/>
                 <w:szCs w:val="19"/>
                 <w:highlight w:val="white"/>
-              </w:rPr>
-            </w:pPr>
-            <w:r>
-              <w:rPr>
-                <w:rFonts w:ascii="Consolas" w:hAnsi="Consolas" w:cs="Consolas"/>
-                <w:color w:val="000000"/>
-                <w:sz w:val="19"/>
-                <w:szCs w:val="19"/>
-                <w:highlight w:val="white"/>
-              </w:rPr>
-              <w:t xml:space="preserve">    </w:t>
-            </w:r>
-            <w:r>
-              <w:rPr>
-                <w:rFonts w:ascii="Consolas" w:hAnsi="Consolas" w:cs="Consolas"/>
-                <w:color w:val="2E75B6"/>
-                <w:sz w:val="19"/>
-                <w:szCs w:val="19"/>
-                <w:highlight w:val="white"/>
-              </w:rPr>
-              <w:t>"IsSeen"</w:t>
-            </w:r>
-            <w:r>
-              <w:rPr>
-                <w:rFonts w:ascii="Consolas" w:hAnsi="Consolas" w:cs="Consolas"/>
-                <w:color w:val="000000"/>
-                <w:sz w:val="19"/>
-                <w:szCs w:val="19"/>
-                <w:highlight w:val="white"/>
-              </w:rPr>
-              <w:t xml:space="preserve">: </w:t>
-            </w:r>
-            <w:r>
-              <w:rPr>
-                <w:rFonts w:ascii="Consolas" w:hAnsi="Consolas" w:cs="Consolas"/>
-                <w:color w:val="0000FF"/>
-                <w:sz w:val="19"/>
-                <w:szCs w:val="19"/>
-                <w:highlight w:val="white"/>
-              </w:rPr>
-              <w:t>false</w:t>
-            </w:r>
-          </w:p>
+                <w:lang w:val="vi-VN"/>
+              </w:rPr>
+            </w:pPr>
+            <w:r>
+              <w:rPr>
+                <w:rFonts w:ascii="Consolas" w:hAnsi="Consolas" w:cs="Consolas"/>
+                <w:color w:val="000000"/>
+                <w:sz w:val="19"/>
+                <w:szCs w:val="19"/>
+                <w:highlight w:val="white"/>
+                <w:lang w:val="vi-VN"/>
+              </w:rPr>
+              <w:t>}</w:t>
+            </w:r>
+          </w:p>
+        </w:tc>
+      </w:tr>
+      <w:tr>
+        <w:tc>
+          <w:tcPr>
+            <w:tcW w:w="1560" w:type="dxa"/>
+            <w:shd w:val="clear" w:color="auto" w:fill="auto"/>
+            <w:vAlign w:val="center"/>
+          </w:tcPr>
+          <w:p>
+            <w:pPr>
+              <w:pStyle w:val="ListParagraph"/>
+              <w:ind w:left="0"/>
+              <w:jc w:val="center"/>
+              <w:rPr>
+                <w:rFonts w:ascii="Times New Roman" w:hAnsi="Times New Roman" w:cs="Times New Roman"/>
+                <w:b/>
+                <w:color w:val="FF0000"/>
+                <w:sz w:val="20"/>
+                <w:szCs w:val="20"/>
+              </w:rPr>
+            </w:pPr>
+            <w:r>
+              <w:rPr>
+                <w:rFonts w:ascii="Times New Roman" w:hAnsi="Times New Roman" w:cs="Times New Roman"/>
+                <w:b/>
+                <w:color w:val="FF0000"/>
+                <w:sz w:val="20"/>
+                <w:szCs w:val="20"/>
+              </w:rPr>
+              <w:t>403</w:t>
+            </w:r>
+          </w:p>
+          <w:p>
+            <w:pPr>
+              <w:pStyle w:val="ListParagraph"/>
+              <w:ind w:left="0"/>
+              <w:rPr>
+                <w:rFonts w:ascii="Times New Roman" w:hAnsi="Times New Roman" w:cs="Times New Roman"/>
+                <w:color w:val="000000" w:themeColor="text1"/>
+                <w:sz w:val="20"/>
+                <w:szCs w:val="20"/>
+              </w:rPr>
+            </w:pPr>
+            <w:r>
+              <w:rPr>
+                <w:rFonts w:ascii="Times New Roman" w:hAnsi="Times New Roman" w:cs="Times New Roman"/>
+                <w:color w:val="000000" w:themeColor="text1"/>
+                <w:sz w:val="20"/>
+                <w:szCs w:val="20"/>
+              </w:rPr>
+              <w:t>Account is not allowed to access the function.</w:t>
+            </w:r>
+          </w:p>
+        </w:tc>
+        <w:tc>
+          <w:tcPr>
+            <w:tcW w:w="9355" w:type="dxa"/>
+            <w:shd w:val="clear" w:color="auto" w:fill="auto"/>
+            <w:vAlign w:val="center"/>
+          </w:tcPr>
           <w:p>
             <w:pPr>
               <w:autoSpaceDE w:val="0"/>
@@ -1535,17 +3467,19 @@
                 <w:sz w:val="19"/>
                 <w:szCs w:val="19"/>
                 <w:highlight w:val="white"/>
-              </w:rPr>
-            </w:pPr>
-            <w:r>
-              <w:rPr>
-                <w:rFonts w:ascii="Consolas" w:hAnsi="Consolas" w:cs="Consolas"/>
-                <w:color w:val="000000"/>
-                <w:sz w:val="19"/>
-                <w:szCs w:val="19"/>
-                <w:highlight w:val="white"/>
-              </w:rPr>
-              <w:t xml:space="preserve">  }</w:t>
+                <w:lang w:val="vi-VN"/>
+              </w:rPr>
+            </w:pPr>
+            <w:r>
+              <w:rPr>
+                <w:rFonts w:ascii="Consolas" w:hAnsi="Consolas" w:cs="Consolas"/>
+                <w:color w:val="000000"/>
+                <w:sz w:val="19"/>
+                <w:szCs w:val="19"/>
+                <w:highlight w:val="white"/>
+                <w:lang w:val="vi-VN"/>
+              </w:rPr>
+              <w:t>{</w:t>
             </w:r>
           </w:p>
           <w:p>
@@ -1554,19 +3488,98 @@
               <w:autoSpaceDN w:val="0"/>
               <w:adjustRightInd w:val="0"/>
               <w:rPr>
-                <w:rFonts w:ascii="Times New Roman" w:hAnsi="Times New Roman" w:cs="Times New Roman"/>
-                <w:color w:val="000000" w:themeColor="text1"/>
-                <w:sz w:val="20"/>
-                <w:szCs w:val="20"/>
-              </w:rPr>
-            </w:pPr>
-            <w:r>
-              <w:rPr>
-                <w:rFonts w:ascii="Consolas" w:hAnsi="Consolas" w:cs="Consolas"/>
-                <w:color w:val="000000"/>
-                <w:sz w:val="19"/>
-                <w:szCs w:val="19"/>
-                <w:highlight w:val="white"/>
+                <w:rFonts w:ascii="Consolas" w:hAnsi="Consolas" w:cs="Consolas"/>
+                <w:color w:val="000000"/>
+                <w:sz w:val="19"/>
+                <w:szCs w:val="19"/>
+                <w:highlight w:val="white"/>
+                <w:lang w:val="vi-VN"/>
+              </w:rPr>
+            </w:pPr>
+            <w:r>
+              <w:rPr>
+                <w:rFonts w:ascii="Consolas" w:hAnsi="Consolas" w:cs="Consolas"/>
+                <w:color w:val="000000"/>
+                <w:sz w:val="19"/>
+                <w:szCs w:val="19"/>
+                <w:highlight w:val="white"/>
+                <w:lang w:val="vi-VN"/>
+              </w:rPr>
+              <w:t xml:space="preserve">  </w:t>
+            </w:r>
+            <w:r>
+              <w:rPr>
+                <w:rFonts w:ascii="Consolas" w:hAnsi="Consolas" w:cs="Consolas"/>
+                <w:color w:val="2E75B6"/>
+                <w:sz w:val="19"/>
+                <w:szCs w:val="19"/>
+                <w:highlight w:val="white"/>
+                <w:lang w:val="vi-VN"/>
+              </w:rPr>
+              <w:t>"Error"</w:t>
+            </w:r>
+            <w:r>
+              <w:rPr>
+                <w:rFonts w:ascii="Consolas" w:hAnsi="Consolas" w:cs="Consolas"/>
+                <w:color w:val="000000"/>
+                <w:sz w:val="19"/>
+                <w:szCs w:val="19"/>
+                <w:highlight w:val="white"/>
+                <w:lang w:val="vi-VN"/>
+              </w:rPr>
+              <w:t xml:space="preserve">: </w:t>
+            </w:r>
+            <w:r>
+              <w:rPr>
+                <w:rFonts w:ascii="Consolas" w:hAnsi="Consolas" w:cs="Consolas"/>
+                <w:color w:val="A31515"/>
+                <w:sz w:val="19"/>
+                <w:szCs w:val="19"/>
+                <w:highlight w:val="white"/>
+                <w:lang w:val="vi-VN"/>
+              </w:rPr>
+              <w:t>"</w:t>
+            </w:r>
+            <w:r>
+              <w:rPr>
+                <w:rFonts w:ascii="Consolas" w:hAnsi="Consolas" w:cs="Consolas"/>
+                <w:color w:val="A31515"/>
+                <w:sz w:val="19"/>
+                <w:szCs w:val="19"/>
+                <w:highlight w:val="white"/>
+              </w:rPr>
+              <w:t>W013</w:t>
+            </w:r>
+            <w:r>
+              <w:rPr>
+                <w:rFonts w:ascii="Consolas" w:hAnsi="Consolas" w:cs="Consolas"/>
+                <w:color w:val="A31515"/>
+                <w:sz w:val="19"/>
+                <w:szCs w:val="19"/>
+                <w:highlight w:val="white"/>
+                <w:lang w:val="vi-VN"/>
+              </w:rPr>
+              <w:t>"</w:t>
+            </w:r>
+          </w:p>
+          <w:p>
+            <w:pPr>
+              <w:rPr>
+                <w:rStyle w:val="sbrace"/>
+                <w:rFonts w:ascii="Times New Roman" w:hAnsi="Times New Roman" w:cs="Times New Roman"/>
+                <w:color w:val="000000" w:themeColor="text1"/>
+                <w:sz w:val="20"/>
+                <w:szCs w:val="20"/>
+              </w:rPr>
+            </w:pPr>
+            <w:r>
+              <w:rPr>
+                <w:rFonts w:ascii="Consolas" w:hAnsi="Consolas" w:cs="Consolas"/>
+                <w:color w:val="000000"/>
+                <w:sz w:val="19"/>
+                <w:szCs w:val="19"/>
+                <w:highlight w:val="white"/>
+                <w:lang w:val="vi-VN"/>
               </w:rPr>
               <w:t>}</w:t>
             </w:r>
@@ -1601,28 +3614,28 @@
                 <w:sz w:val="20"/>
                 <w:szCs w:val="20"/>
               </w:rPr>
-              <w:t>401</w:t>
-            </w:r>
-          </w:p>
-          <w:p>
-            <w:pPr>
-              <w:pStyle w:val="ListParagraph"/>
-              <w:ind w:left="0"/>
-              <w:rPr>
-                <w:rFonts w:ascii="Times New Roman" w:hAnsi="Times New Roman" w:cs="Times New Roman"/>
-                <w:color w:val="000000" w:themeColor="text1"/>
-                <w:sz w:val="20"/>
-                <w:szCs w:val="20"/>
-              </w:rPr>
-            </w:pPr>
-            <w:r>
-              <w:rPr>
-                <w:rFonts w:ascii="Times New Roman" w:hAnsi="Times New Roman" w:cs="Times New Roman"/>
-                <w:color w:val="000000" w:themeColor="text1"/>
-                <w:sz w:val="20"/>
-                <w:szCs w:val="20"/>
-              </w:rPr>
-              <w:t>No email or password contained in request header. Front-end should redirect user to login page.</w:t>
+              <w:t>500</w:t>
+            </w:r>
+          </w:p>
+          <w:p>
+            <w:pPr>
+              <w:pStyle w:val="ListParagraph"/>
+              <w:ind w:left="0"/>
+              <w:rPr>
+                <w:rFonts w:ascii="Times New Roman" w:hAnsi="Times New Roman" w:cs="Times New Roman"/>
+                <w:color w:val="000000" w:themeColor="text1"/>
+                <w:sz w:val="20"/>
+                <w:szCs w:val="20"/>
+              </w:rPr>
+            </w:pPr>
+            <w:r>
+              <w:rPr>
+                <w:rFonts w:ascii="Times New Roman" w:hAnsi="Times New Roman" w:cs="Times New Roman"/>
+                <w:color w:val="000000" w:themeColor="text1"/>
+                <w:sz w:val="20"/>
+                <w:szCs w:val="20"/>
+              </w:rPr>
+              <w:t>Internal server error.</w:t>
             </w:r>
           </w:p>
         </w:tc>
@@ -1634,892 +3647,15 @@
           </w:tcPr>
           <w:p>
             <w:pPr>
-              <w:autoSpaceDE w:val="0"/>
-              <w:autoSpaceDN w:val="0"/>
-              <w:adjustRightInd w:val="0"/>
-              <w:rPr>
-                <w:rFonts w:ascii="Consolas" w:hAnsi="Consolas" w:cs="Consolas"/>
-                <w:color w:val="000000"/>
-                <w:sz w:val="19"/>
-                <w:szCs w:val="19"/>
-                <w:highlight w:val="white"/>
-                <w:lang w:val="vi-VN"/>
-              </w:rPr>
-            </w:pPr>
-            <w:r>
-              <w:rPr>
-                <w:rFonts w:ascii="Consolas" w:hAnsi="Consolas" w:cs="Consolas"/>
-                <w:color w:val="000000"/>
-                <w:sz w:val="19"/>
-                <w:szCs w:val="19"/>
-                <w:highlight w:val="white"/>
-                <w:lang w:val="vi-VN"/>
-              </w:rPr>
-              <w:t>{</w:t>
-            </w:r>
-          </w:p>
-          <w:p>
-            <w:pPr>
-              <w:autoSpaceDE w:val="0"/>
-              <w:autoSpaceDN w:val="0"/>
-              <w:adjustRightInd w:val="0"/>
-              <w:rPr>
-                <w:rFonts w:ascii="Consolas" w:hAnsi="Consolas" w:cs="Consolas"/>
-                <w:color w:val="000000"/>
-                <w:sz w:val="19"/>
-                <w:szCs w:val="19"/>
-                <w:highlight w:val="white"/>
-                <w:lang w:val="vi-VN"/>
-              </w:rPr>
-            </w:pPr>
-            <w:r>
-              <w:rPr>
-                <w:rFonts w:ascii="Consolas" w:hAnsi="Consolas" w:cs="Consolas"/>
-                <w:color w:val="000000"/>
-                <w:sz w:val="19"/>
-                <w:szCs w:val="19"/>
-                <w:highlight w:val="white"/>
-                <w:lang w:val="vi-VN"/>
-              </w:rPr>
-              <w:t xml:space="preserve">  </w:t>
-            </w:r>
-            <w:r>
-              <w:rPr>
-                <w:rFonts w:ascii="Consolas" w:hAnsi="Consolas" w:cs="Consolas"/>
-                <w:color w:val="2E75B6"/>
-                <w:sz w:val="19"/>
-                <w:szCs w:val="19"/>
-                <w:highlight w:val="white"/>
-                <w:lang w:val="vi-VN"/>
-              </w:rPr>
-              <w:t>"Error"</w:t>
-            </w:r>
-            <w:r>
-              <w:rPr>
-                <w:rFonts w:ascii="Consolas" w:hAnsi="Consolas" w:cs="Consolas"/>
-                <w:color w:val="000000"/>
-                <w:sz w:val="19"/>
-                <w:szCs w:val="19"/>
-                <w:highlight w:val="white"/>
-                <w:lang w:val="vi-VN"/>
-              </w:rPr>
-              <w:t xml:space="preserve">: </w:t>
-            </w:r>
-            <w:r>
-              <w:rPr>
-                <w:rFonts w:ascii="Consolas" w:hAnsi="Consolas" w:cs="Consolas"/>
-                <w:color w:val="A31515"/>
-                <w:sz w:val="19"/>
-                <w:szCs w:val="19"/>
-                <w:highlight w:val="white"/>
-                <w:lang w:val="vi-VN"/>
-              </w:rPr>
-              <w:t>"W012"</w:t>
-            </w:r>
-          </w:p>
-          <w:p>
-            <w:pPr>
               <w:rPr>
                 <w:rStyle w:val="sbrace"/>
-                <w:rFonts w:ascii="Times New Roman" w:hAnsi="Times New Roman" w:cs="Times New Roman"/>
-                <w:color w:val="000000" w:themeColor="text1"/>
-                <w:sz w:val="20"/>
-                <w:szCs w:val="20"/>
-              </w:rPr>
-            </w:pPr>
-            <w:r>
-              <w:rPr>
-                <w:rFonts w:ascii="Consolas" w:hAnsi="Consolas" w:cs="Consolas"/>
-                <w:color w:val="000000"/>
-                <w:sz w:val="19"/>
-                <w:szCs w:val="19"/>
-                <w:highlight w:val="white"/>
-                <w:lang w:val="vi-VN"/>
-              </w:rPr>
-              <w:t>}</w:t>
-            </w:r>
-          </w:p>
-        </w:tc>
-      </w:tr>
-      <w:tr>
-        <w:tc>
-          <w:tcPr>
-            <w:tcW w:w="1560" w:type="dxa"/>
-            <w:shd w:val="clear" w:color="auto" w:fill="auto"/>
-            <w:vAlign w:val="center"/>
-          </w:tcPr>
-          <w:p>
-            <w:pPr>
-              <w:pStyle w:val="ListParagraph"/>
-              <w:ind w:left="0"/>
-              <w:jc w:val="center"/>
-              <w:rPr>
-                <w:rFonts w:ascii="Times New Roman" w:hAnsi="Times New Roman" w:cs="Times New Roman"/>
-                <w:b/>
-                <w:color w:val="FF0000"/>
-                <w:sz w:val="20"/>
-                <w:szCs w:val="20"/>
-              </w:rPr>
-            </w:pPr>
-            <w:r>
-              <w:rPr>
-                <w:rFonts w:ascii="Times New Roman" w:hAnsi="Times New Roman" w:cs="Times New Roman"/>
-                <w:b/>
-                <w:color w:val="FF0000"/>
-                <w:sz w:val="20"/>
-                <w:szCs w:val="20"/>
-              </w:rPr>
-              <w:t>401</w:t>
-            </w:r>
-          </w:p>
-          <w:p>
-            <w:pPr>
-              <w:pStyle w:val="ListParagraph"/>
-              <w:ind w:left="0"/>
-              <w:rPr>
-                <w:rFonts w:ascii="Times New Roman" w:hAnsi="Times New Roman" w:cs="Times New Roman"/>
-                <w:color w:val="000000" w:themeColor="text1"/>
-                <w:sz w:val="20"/>
-                <w:szCs w:val="20"/>
-              </w:rPr>
-            </w:pPr>
-            <w:r>
-              <w:rPr>
-                <w:rFonts w:ascii="Times New Roman" w:hAnsi="Times New Roman" w:cs="Times New Roman"/>
-                <w:color w:val="000000" w:themeColor="text1"/>
-                <w:sz w:val="20"/>
-                <w:szCs w:val="20"/>
-              </w:rPr>
-              <w:t>Account has been disabled.</w:t>
-            </w:r>
-          </w:p>
-        </w:tc>
-        <w:tc>
-          <w:tcPr>
-            <w:tcW w:w="9355" w:type="dxa"/>
-            <w:shd w:val="clear" w:color="auto" w:fill="auto"/>
-            <w:vAlign w:val="center"/>
-          </w:tcPr>
-          <w:p>
-            <w:pPr>
-              <w:autoSpaceDE w:val="0"/>
-              <w:autoSpaceDN w:val="0"/>
-              <w:adjustRightInd w:val="0"/>
-              <w:rPr>
-                <w:rFonts w:ascii="Consolas" w:hAnsi="Consolas" w:cs="Consolas"/>
-                <w:color w:val="000000"/>
-                <w:sz w:val="19"/>
-                <w:szCs w:val="19"/>
-                <w:highlight w:val="white"/>
-                <w:lang w:val="vi-VN"/>
-              </w:rPr>
-            </w:pPr>
-            <w:r>
-              <w:rPr>
-                <w:rFonts w:ascii="Consolas" w:hAnsi="Consolas" w:cs="Consolas"/>
-                <w:color w:val="000000"/>
-                <w:sz w:val="19"/>
-                <w:szCs w:val="19"/>
-                <w:highlight w:val="white"/>
-                <w:lang w:val="vi-VN"/>
-              </w:rPr>
-              <w:t>{</w:t>
-            </w:r>
-          </w:p>
-          <w:p>
-            <w:pPr>
-              <w:autoSpaceDE w:val="0"/>
-              <w:autoSpaceDN w:val="0"/>
-              <w:adjustRightInd w:val="0"/>
-              <w:rPr>
-                <w:rFonts w:ascii="Consolas" w:hAnsi="Consolas" w:cs="Consolas"/>
-                <w:color w:val="000000"/>
-                <w:sz w:val="19"/>
-                <w:szCs w:val="19"/>
-                <w:highlight w:val="white"/>
-                <w:lang w:val="vi-VN"/>
-              </w:rPr>
-            </w:pPr>
-            <w:r>
-              <w:rPr>
-                <w:rFonts w:ascii="Consolas" w:hAnsi="Consolas" w:cs="Consolas"/>
-                <w:color w:val="000000"/>
-                <w:sz w:val="19"/>
-                <w:szCs w:val="19"/>
-                <w:highlight w:val="white"/>
-                <w:lang w:val="vi-VN"/>
-              </w:rPr>
-              <w:t xml:space="preserve">  </w:t>
-            </w:r>
-            <w:r>
-              <w:rPr>
-                <w:rFonts w:ascii="Consolas" w:hAnsi="Consolas" w:cs="Consolas"/>
-                <w:color w:val="2E75B6"/>
-                <w:sz w:val="19"/>
-                <w:szCs w:val="19"/>
-                <w:highlight w:val="white"/>
-                <w:lang w:val="vi-VN"/>
-              </w:rPr>
-              <w:t>"Error"</w:t>
-            </w:r>
-            <w:r>
-              <w:rPr>
-                <w:rFonts w:ascii="Consolas" w:hAnsi="Consolas" w:cs="Consolas"/>
-                <w:color w:val="000000"/>
-                <w:sz w:val="19"/>
-                <w:szCs w:val="19"/>
-                <w:highlight w:val="white"/>
-                <w:lang w:val="vi-VN"/>
-              </w:rPr>
-              <w:t xml:space="preserve">: </w:t>
-            </w:r>
-            <w:r>
-              <w:rPr>
-                <w:rFonts w:ascii="Consolas" w:hAnsi="Consolas" w:cs="Consolas"/>
-                <w:color w:val="A31515"/>
-                <w:sz w:val="19"/>
-                <w:szCs w:val="19"/>
-                <w:highlight w:val="white"/>
-                <w:lang w:val="vi-VN"/>
-              </w:rPr>
-              <w:t>"</w:t>
-            </w:r>
-            <w:r>
-              <w:rPr>
-                <w:rFonts w:ascii="Consolas" w:hAnsi="Consolas" w:cs="Consolas"/>
-                <w:color w:val="A31515"/>
-                <w:sz w:val="19"/>
-                <w:szCs w:val="19"/>
-                <w:highlight w:val="white"/>
-              </w:rPr>
-              <w:t>W002</w:t>
-            </w:r>
-            <w:r>
-              <w:rPr>
-                <w:rFonts w:ascii="Consolas" w:hAnsi="Consolas" w:cs="Consolas"/>
-                <w:color w:val="A31515"/>
-                <w:sz w:val="19"/>
-                <w:szCs w:val="19"/>
-                <w:highlight w:val="white"/>
-                <w:lang w:val="vi-VN"/>
-              </w:rPr>
-              <w:t>"</w:t>
-            </w:r>
-          </w:p>
-          <w:p>
-            <w:pPr>
-              <w:autoSpaceDE w:val="0"/>
-              <w:autoSpaceDN w:val="0"/>
-              <w:adjustRightInd w:val="0"/>
-              <w:rPr>
-                <w:rFonts w:ascii="Consolas" w:hAnsi="Consolas" w:cs="Consolas"/>
-                <w:color w:val="000000"/>
-                <w:sz w:val="19"/>
-                <w:szCs w:val="19"/>
-                <w:highlight w:val="white"/>
-                <w:lang w:val="vi-VN"/>
-              </w:rPr>
-            </w:pPr>
-            <w:r>
-              <w:rPr>
-                <w:rFonts w:ascii="Consolas" w:hAnsi="Consolas" w:cs="Consolas"/>
-                <w:color w:val="000000"/>
-                <w:sz w:val="19"/>
-                <w:szCs w:val="19"/>
-                <w:highlight w:val="white"/>
-                <w:lang w:val="vi-VN"/>
-              </w:rPr>
-              <w:t>}</w:t>
-            </w:r>
-          </w:p>
-        </w:tc>
-      </w:tr>
-      <w:tr>
-        <w:tc>
-          <w:tcPr>
-            <w:tcW w:w="1560" w:type="dxa"/>
-            <w:shd w:val="clear" w:color="auto" w:fill="auto"/>
-            <w:vAlign w:val="center"/>
-          </w:tcPr>
-          <w:p>
-            <w:pPr>
-              <w:pStyle w:val="ListParagraph"/>
-              <w:ind w:left="0"/>
-              <w:jc w:val="center"/>
-              <w:rPr>
-                <w:rFonts w:ascii="Times New Roman" w:hAnsi="Times New Roman" w:cs="Times New Roman"/>
-                <w:b/>
-                <w:color w:val="FF0000"/>
-                <w:sz w:val="20"/>
-                <w:szCs w:val="20"/>
-              </w:rPr>
-            </w:pPr>
-            <w:r>
-              <w:rPr>
-                <w:rFonts w:ascii="Times New Roman" w:hAnsi="Times New Roman" w:cs="Times New Roman"/>
-                <w:b/>
-                <w:color w:val="FF0000"/>
-                <w:sz w:val="20"/>
-                <w:szCs w:val="20"/>
-              </w:rPr>
-              <w:t>401</w:t>
-            </w:r>
-          </w:p>
-          <w:p>
-            <w:pPr>
-              <w:pStyle w:val="ListParagraph"/>
-              <w:ind w:left="0"/>
-              <w:rPr>
-                <w:rFonts w:ascii="Times New Roman" w:hAnsi="Times New Roman" w:cs="Times New Roman"/>
-                <w:color w:val="000000" w:themeColor="text1"/>
-                <w:sz w:val="20"/>
-                <w:szCs w:val="20"/>
-              </w:rPr>
-            </w:pPr>
-            <w:r>
-              <w:rPr>
-                <w:rFonts w:ascii="Times New Roman" w:hAnsi="Times New Roman" w:cs="Times New Roman"/>
-                <w:color w:val="000000" w:themeColor="text1"/>
-                <w:sz w:val="20"/>
-                <w:szCs w:val="20"/>
-              </w:rPr>
-              <w:t>Account is pending</w:t>
-            </w:r>
-            <w:r>
-              <w:rPr>
-                <w:rFonts w:ascii="Times New Roman" w:hAnsi="Times New Roman" w:cs="Times New Roman"/>
-                <w:color w:val="000000" w:themeColor="text1"/>
-                <w:sz w:val="20"/>
-                <w:szCs w:val="20"/>
-              </w:rPr>
-              <w:t>.</w:t>
-            </w:r>
-          </w:p>
-        </w:tc>
-        <w:tc>
-          <w:tcPr>
-            <w:tcW w:w="9355" w:type="dxa"/>
-            <w:shd w:val="clear" w:color="auto" w:fill="auto"/>
-            <w:vAlign w:val="center"/>
-          </w:tcPr>
-          <w:p>
-            <w:pPr>
-              <w:autoSpaceDE w:val="0"/>
-              <w:autoSpaceDN w:val="0"/>
-              <w:adjustRightInd w:val="0"/>
-              <w:rPr>
-                <w:rFonts w:ascii="Consolas" w:hAnsi="Consolas" w:cs="Consolas"/>
-                <w:color w:val="000000"/>
-                <w:sz w:val="19"/>
-                <w:szCs w:val="19"/>
-                <w:highlight w:val="white"/>
-                <w:lang w:val="vi-VN"/>
-              </w:rPr>
-            </w:pPr>
-            <w:r>
-              <w:rPr>
-                <w:rFonts w:ascii="Consolas" w:hAnsi="Consolas" w:cs="Consolas"/>
-                <w:color w:val="000000"/>
-                <w:sz w:val="19"/>
-                <w:szCs w:val="19"/>
-                <w:highlight w:val="white"/>
-                <w:lang w:val="vi-VN"/>
-              </w:rPr>
-              <w:t>{</w:t>
-            </w:r>
-          </w:p>
-          <w:p>
-            <w:pPr>
-              <w:autoSpaceDE w:val="0"/>
-              <w:autoSpaceDN w:val="0"/>
-              <w:adjustRightInd w:val="0"/>
-              <w:rPr>
-                <w:rFonts w:ascii="Consolas" w:hAnsi="Consolas" w:cs="Consolas"/>
-                <w:color w:val="000000"/>
-                <w:sz w:val="19"/>
-                <w:szCs w:val="19"/>
-                <w:highlight w:val="white"/>
-                <w:lang w:val="vi-VN"/>
-              </w:rPr>
-            </w:pPr>
-            <w:r>
-              <w:rPr>
-                <w:rFonts w:ascii="Consolas" w:hAnsi="Consolas" w:cs="Consolas"/>
-                <w:color w:val="000000"/>
-                <w:sz w:val="19"/>
-                <w:szCs w:val="19"/>
-                <w:highlight w:val="white"/>
-                <w:lang w:val="vi-VN"/>
-              </w:rPr>
-              <w:t xml:space="preserve">  </w:t>
-            </w:r>
-            <w:r>
-              <w:rPr>
-                <w:rFonts w:ascii="Consolas" w:hAnsi="Consolas" w:cs="Consolas"/>
-                <w:color w:val="2E75B6"/>
-                <w:sz w:val="19"/>
-                <w:szCs w:val="19"/>
-                <w:highlight w:val="white"/>
-                <w:lang w:val="vi-VN"/>
-              </w:rPr>
-              <w:t>"Error"</w:t>
-            </w:r>
-            <w:r>
-              <w:rPr>
-                <w:rFonts w:ascii="Consolas" w:hAnsi="Consolas" w:cs="Consolas"/>
-                <w:color w:val="000000"/>
-                <w:sz w:val="19"/>
-                <w:szCs w:val="19"/>
-                <w:highlight w:val="white"/>
-                <w:lang w:val="vi-VN"/>
-              </w:rPr>
-              <w:t xml:space="preserve">: </w:t>
-            </w:r>
-            <w:r>
-              <w:rPr>
-                <w:rFonts w:ascii="Consolas" w:hAnsi="Consolas" w:cs="Consolas"/>
-                <w:color w:val="A31515"/>
-                <w:sz w:val="19"/>
-                <w:szCs w:val="19"/>
-                <w:highlight w:val="white"/>
-                <w:lang w:val="vi-VN"/>
-              </w:rPr>
-              <w:t>"</w:t>
-            </w:r>
-            <w:r>
-              <w:rPr>
-                <w:rFonts w:ascii="Consolas" w:hAnsi="Consolas" w:cs="Consolas"/>
-                <w:color w:val="A31515"/>
-                <w:sz w:val="19"/>
-                <w:szCs w:val="19"/>
-                <w:highlight w:val="white"/>
-              </w:rPr>
-              <w:t>W001</w:t>
-            </w:r>
-            <w:r>
-              <w:rPr>
-                <w:rFonts w:ascii="Consolas" w:hAnsi="Consolas" w:cs="Consolas"/>
-                <w:color w:val="A31515"/>
-                <w:sz w:val="19"/>
-                <w:szCs w:val="19"/>
-                <w:highlight w:val="white"/>
-                <w:lang w:val="vi-VN"/>
-              </w:rPr>
-              <w:t>"</w:t>
-            </w:r>
-          </w:p>
-          <w:p>
-            <w:pPr>
-              <w:autoSpaceDE w:val="0"/>
-              <w:autoSpaceDN w:val="0"/>
-              <w:adjustRightInd w:val="0"/>
-              <w:rPr>
-                <w:rFonts w:ascii="Consolas" w:hAnsi="Consolas" w:cs="Consolas"/>
-                <w:color w:val="000000"/>
-                <w:sz w:val="19"/>
-                <w:szCs w:val="19"/>
-                <w:highlight w:val="white"/>
-                <w:lang w:val="vi-VN"/>
-              </w:rPr>
-            </w:pPr>
-            <w:r>
-              <w:rPr>
-                <w:rFonts w:ascii="Consolas" w:hAnsi="Consolas" w:cs="Consolas"/>
-                <w:color w:val="000000"/>
-                <w:sz w:val="19"/>
-                <w:szCs w:val="19"/>
-                <w:highlight w:val="white"/>
-                <w:lang w:val="vi-VN"/>
-              </w:rPr>
-              <w:t>}</w:t>
-            </w:r>
-          </w:p>
-        </w:tc>
-      </w:tr>
-      <w:tr>
-        <w:tc>
-          <w:tcPr>
-            <w:tcW w:w="1560" w:type="dxa"/>
-            <w:shd w:val="clear" w:color="auto" w:fill="auto"/>
-            <w:vAlign w:val="center"/>
-          </w:tcPr>
-          <w:p>
-            <w:pPr>
-              <w:pStyle w:val="ListParagraph"/>
-              <w:ind w:left="0"/>
-              <w:jc w:val="center"/>
-              <w:rPr>
-                <w:rFonts w:ascii="Times New Roman" w:hAnsi="Times New Roman" w:cs="Times New Roman"/>
-                <w:b/>
-                <w:color w:val="FF0000"/>
-                <w:sz w:val="20"/>
-                <w:szCs w:val="20"/>
-              </w:rPr>
-            </w:pPr>
-            <w:r>
-              <w:rPr>
-                <w:rFonts w:ascii="Times New Roman" w:hAnsi="Times New Roman" w:cs="Times New Roman"/>
-                <w:b/>
-                <w:color w:val="FF0000"/>
-                <w:sz w:val="20"/>
-                <w:szCs w:val="20"/>
-              </w:rPr>
-              <w:t>403</w:t>
-            </w:r>
-          </w:p>
-          <w:p>
-            <w:pPr>
-              <w:pStyle w:val="ListParagraph"/>
-              <w:ind w:left="0"/>
-              <w:rPr>
-                <w:rFonts w:ascii="Times New Roman" w:hAnsi="Times New Roman" w:cs="Times New Roman"/>
-                <w:color w:val="000000" w:themeColor="text1"/>
-                <w:sz w:val="20"/>
-                <w:szCs w:val="20"/>
-              </w:rPr>
-            </w:pPr>
-            <w:r>
-              <w:rPr>
-                <w:rFonts w:ascii="Times New Roman" w:hAnsi="Times New Roman" w:cs="Times New Roman"/>
-                <w:color w:val="000000" w:themeColor="text1"/>
-                <w:sz w:val="20"/>
-                <w:szCs w:val="20"/>
-              </w:rPr>
-              <w:t>Account is not allowed to access the function.</w:t>
-            </w:r>
-          </w:p>
-        </w:tc>
-        <w:tc>
-          <w:tcPr>
-            <w:tcW w:w="9355" w:type="dxa"/>
-            <w:shd w:val="clear" w:color="auto" w:fill="auto"/>
-            <w:vAlign w:val="center"/>
-          </w:tcPr>
-          <w:p>
-            <w:pPr>
-              <w:autoSpaceDE w:val="0"/>
-              <w:autoSpaceDN w:val="0"/>
-              <w:adjustRightInd w:val="0"/>
-              <w:rPr>
-                <w:rFonts w:ascii="Consolas" w:hAnsi="Consolas" w:cs="Consolas"/>
-                <w:color w:val="000000"/>
-                <w:sz w:val="19"/>
-                <w:szCs w:val="19"/>
-                <w:highlight w:val="white"/>
-                <w:lang w:val="vi-VN"/>
-              </w:rPr>
-            </w:pPr>
-            <w:r>
-              <w:rPr>
-                <w:rFonts w:ascii="Consolas" w:hAnsi="Consolas" w:cs="Consolas"/>
-                <w:color w:val="000000"/>
-                <w:sz w:val="19"/>
-                <w:szCs w:val="19"/>
-                <w:highlight w:val="white"/>
-                <w:lang w:val="vi-VN"/>
-              </w:rPr>
-              <w:t>{</w:t>
-            </w:r>
-          </w:p>
-          <w:p>
-            <w:pPr>
-              <w:autoSpaceDE w:val="0"/>
-              <w:autoSpaceDN w:val="0"/>
-              <w:adjustRightInd w:val="0"/>
-              <w:rPr>
-                <w:rFonts w:ascii="Consolas" w:hAnsi="Consolas" w:cs="Consolas"/>
-                <w:color w:val="000000"/>
-                <w:sz w:val="19"/>
-                <w:szCs w:val="19"/>
-                <w:highlight w:val="white"/>
-                <w:lang w:val="vi-VN"/>
-              </w:rPr>
-            </w:pPr>
-            <w:r>
-              <w:rPr>
-                <w:rFonts w:ascii="Consolas" w:hAnsi="Consolas" w:cs="Consolas"/>
-                <w:color w:val="000000"/>
-                <w:sz w:val="19"/>
-                <w:szCs w:val="19"/>
-                <w:highlight w:val="white"/>
-                <w:lang w:val="vi-VN"/>
-              </w:rPr>
-              <w:t xml:space="preserve">  </w:t>
-            </w:r>
-            <w:r>
-              <w:rPr>
-                <w:rFonts w:ascii="Consolas" w:hAnsi="Consolas" w:cs="Consolas"/>
-                <w:color w:val="2E75B6"/>
-                <w:sz w:val="19"/>
-                <w:szCs w:val="19"/>
-                <w:highlight w:val="white"/>
-                <w:lang w:val="vi-VN"/>
-              </w:rPr>
-              <w:t>"Error"</w:t>
-            </w:r>
-            <w:r>
-              <w:rPr>
-                <w:rFonts w:ascii="Consolas" w:hAnsi="Consolas" w:cs="Consolas"/>
-                <w:color w:val="000000"/>
-                <w:sz w:val="19"/>
-                <w:szCs w:val="19"/>
-                <w:highlight w:val="white"/>
-                <w:lang w:val="vi-VN"/>
-              </w:rPr>
-              <w:t xml:space="preserve">: </w:t>
-            </w:r>
-            <w:r>
-              <w:rPr>
-                <w:rFonts w:ascii="Consolas" w:hAnsi="Consolas" w:cs="Consolas"/>
-                <w:color w:val="A31515"/>
-                <w:sz w:val="19"/>
-                <w:szCs w:val="19"/>
-                <w:highlight w:val="white"/>
-                <w:lang w:val="vi-VN"/>
-              </w:rPr>
-              <w:t>"</w:t>
-            </w:r>
-            <w:r>
-              <w:rPr>
-                <w:rFonts w:ascii="Consolas" w:hAnsi="Consolas" w:cs="Consolas"/>
-                <w:color w:val="A31515"/>
-                <w:sz w:val="19"/>
-                <w:szCs w:val="19"/>
-                <w:highlight w:val="white"/>
-              </w:rPr>
-              <w:t>W013</w:t>
-            </w:r>
-            <w:r>
-              <w:rPr>
-                <w:rFonts w:ascii="Consolas" w:hAnsi="Consolas" w:cs="Consolas"/>
-                <w:color w:val="A31515"/>
-                <w:sz w:val="19"/>
-                <w:szCs w:val="19"/>
-                <w:highlight w:val="white"/>
-                <w:lang w:val="vi-VN"/>
-              </w:rPr>
-              <w:t>"</w:t>
-            </w:r>
-          </w:p>
-          <w:p>
-            <w:pPr>
-              <w:rPr>
-                <w:rStyle w:val="sbrace"/>
-                <w:rFonts w:ascii="Times New Roman" w:hAnsi="Times New Roman" w:cs="Times New Roman"/>
-                <w:color w:val="000000" w:themeColor="text1"/>
-                <w:sz w:val="20"/>
-                <w:szCs w:val="20"/>
-              </w:rPr>
-            </w:pPr>
-            <w:r>
-              <w:rPr>
-                <w:rFonts w:ascii="Consolas" w:hAnsi="Consolas" w:cs="Consolas"/>
-                <w:color w:val="000000"/>
-                <w:sz w:val="19"/>
-                <w:szCs w:val="19"/>
-                <w:highlight w:val="white"/>
-                <w:lang w:val="vi-VN"/>
-              </w:rPr>
-              <w:t>}</w:t>
-            </w:r>
-          </w:p>
-        </w:tc>
-      </w:tr>
-      <w:tr>
-        <w:tc>
-          <w:tcPr>
-            <w:tcW w:w="1560" w:type="dxa"/>
-            <w:shd w:val="clear" w:color="auto" w:fill="auto"/>
-            <w:vAlign w:val="center"/>
-          </w:tcPr>
-          <w:p>
-            <w:pPr>
-              <w:pStyle w:val="ListParagraph"/>
-              <w:ind w:left="0"/>
-              <w:jc w:val="center"/>
-              <w:rPr>
-                <w:rFonts w:ascii="Times New Roman" w:hAnsi="Times New Roman" w:cs="Times New Roman"/>
-                <w:b/>
-                <w:color w:val="FF0000"/>
-                <w:sz w:val="20"/>
-                <w:szCs w:val="20"/>
-              </w:rPr>
-            </w:pPr>
-            <w:r>
-              <w:rPr>
-                <w:rFonts w:ascii="Times New Roman" w:hAnsi="Times New Roman" w:cs="Times New Roman"/>
-                <w:b/>
-                <w:color w:val="FF0000"/>
-                <w:sz w:val="20"/>
-                <w:szCs w:val="20"/>
-              </w:rPr>
-              <w:t>404</w:t>
-            </w:r>
-          </w:p>
-          <w:p>
-            <w:pPr>
-              <w:pStyle w:val="ListParagraph"/>
-              <w:ind w:left="0"/>
-              <w:rPr>
-                <w:rFonts w:ascii="Times New Roman" w:hAnsi="Times New Roman" w:cs="Times New Roman"/>
-                <w:color w:val="000000" w:themeColor="text1"/>
-                <w:sz w:val="20"/>
-                <w:szCs w:val="20"/>
-              </w:rPr>
-            </w:pPr>
-            <w:r>
-              <w:rPr>
-                <w:rFonts w:ascii="Times New Roman" w:hAnsi="Times New Roman" w:cs="Times New Roman"/>
-                <w:color w:val="000000" w:themeColor="text1"/>
-                <w:sz w:val="20"/>
-                <w:szCs w:val="20"/>
-              </w:rPr>
-              <w:t>Notification is not found</w:t>
-            </w:r>
-            <w:r>
-              <w:rPr>
-                <w:rFonts w:ascii="Times New Roman" w:hAnsi="Times New Roman" w:cs="Times New Roman"/>
-                <w:color w:val="000000" w:themeColor="text1"/>
-                <w:sz w:val="20"/>
-                <w:szCs w:val="20"/>
-              </w:rPr>
-              <w:t>.</w:t>
-            </w:r>
-          </w:p>
-        </w:tc>
-        <w:tc>
-          <w:tcPr>
-            <w:tcW w:w="9355" w:type="dxa"/>
-            <w:shd w:val="clear" w:color="auto" w:fill="auto"/>
-            <w:vAlign w:val="center"/>
-          </w:tcPr>
-          <w:p>
-            <w:pPr>
-              <w:autoSpaceDE w:val="0"/>
-              <w:autoSpaceDN w:val="0"/>
-              <w:adjustRightInd w:val="0"/>
-              <w:rPr>
-                <w:rFonts w:ascii="Consolas" w:hAnsi="Consolas" w:cs="Consolas"/>
-                <w:color w:val="000000"/>
-                <w:sz w:val="19"/>
-                <w:szCs w:val="19"/>
-                <w:highlight w:val="white"/>
-                <w:lang w:val="vi-VN"/>
-              </w:rPr>
-            </w:pPr>
-            <w:r>
-              <w:rPr>
-                <w:rFonts w:ascii="Consolas" w:hAnsi="Consolas" w:cs="Consolas"/>
-                <w:color w:val="000000"/>
-                <w:sz w:val="19"/>
-                <w:szCs w:val="19"/>
-                <w:highlight w:val="white"/>
-                <w:lang w:val="vi-VN"/>
-              </w:rPr>
-              <w:t>{</w:t>
-            </w:r>
-          </w:p>
-          <w:p>
-            <w:pPr>
-              <w:autoSpaceDE w:val="0"/>
-              <w:autoSpaceDN w:val="0"/>
-              <w:adjustRightInd w:val="0"/>
-              <w:rPr>
-                <w:rFonts w:ascii="Consolas" w:hAnsi="Consolas" w:cs="Consolas"/>
-                <w:color w:val="000000"/>
-                <w:sz w:val="19"/>
-                <w:szCs w:val="19"/>
-                <w:highlight w:val="white"/>
-                <w:lang w:val="vi-VN"/>
-              </w:rPr>
-            </w:pPr>
-            <w:r>
-              <w:rPr>
-                <w:rFonts w:ascii="Consolas" w:hAnsi="Consolas" w:cs="Consolas"/>
-                <w:color w:val="000000"/>
-                <w:sz w:val="19"/>
-                <w:szCs w:val="19"/>
-                <w:highlight w:val="white"/>
-                <w:lang w:val="vi-VN"/>
-              </w:rPr>
-              <w:t xml:space="preserve">  </w:t>
-            </w:r>
-            <w:r>
-              <w:rPr>
-                <w:rFonts w:ascii="Consolas" w:hAnsi="Consolas" w:cs="Consolas"/>
-                <w:color w:val="2E75B6"/>
-                <w:sz w:val="19"/>
-                <w:szCs w:val="19"/>
-                <w:highlight w:val="white"/>
-                <w:lang w:val="vi-VN"/>
-              </w:rPr>
-              <w:t>"Error"</w:t>
-            </w:r>
-            <w:r>
-              <w:rPr>
-                <w:rFonts w:ascii="Consolas" w:hAnsi="Consolas" w:cs="Consolas"/>
-                <w:color w:val="000000"/>
-                <w:sz w:val="19"/>
-                <w:szCs w:val="19"/>
-                <w:highlight w:val="white"/>
-                <w:lang w:val="vi-VN"/>
-              </w:rPr>
-              <w:t xml:space="preserve">: </w:t>
-            </w:r>
-            <w:r>
-              <w:rPr>
-                <w:rFonts w:ascii="Consolas" w:hAnsi="Consolas" w:cs="Consolas"/>
-                <w:color w:val="A31515"/>
-                <w:sz w:val="19"/>
-                <w:szCs w:val="19"/>
-                <w:highlight w:val="white"/>
-                <w:lang w:val="vi-VN"/>
-              </w:rPr>
-              <w:t>"</w:t>
-            </w:r>
-            <w:r>
-              <w:rPr>
-                <w:rFonts w:ascii="Consolas" w:hAnsi="Consolas" w:cs="Consolas"/>
-                <w:color w:val="A31515"/>
-                <w:sz w:val="19"/>
-                <w:szCs w:val="19"/>
-                <w:highlight w:val="white"/>
-              </w:rPr>
-              <w:t>W006</w:t>
-            </w:r>
-            <w:r>
-              <w:rPr>
-                <w:rFonts w:ascii="Consolas" w:hAnsi="Consolas" w:cs="Consolas"/>
-                <w:color w:val="A31515"/>
-                <w:sz w:val="19"/>
-                <w:szCs w:val="19"/>
-                <w:highlight w:val="white"/>
-                <w:lang w:val="vi-VN"/>
-              </w:rPr>
-              <w:t>"</w:t>
-            </w:r>
-          </w:p>
-          <w:p>
-            <w:pPr>
-              <w:rPr>
-                <w:rStyle w:val="sbrace"/>
-                <w:rFonts w:ascii="Times New Roman" w:hAnsi="Times New Roman" w:cs="Times New Roman"/>
-                <w:color w:val="000000" w:themeColor="text1"/>
-                <w:sz w:val="20"/>
-                <w:szCs w:val="20"/>
-              </w:rPr>
-            </w:pPr>
-            <w:r>
-              <w:rPr>
-                <w:rFonts w:ascii="Consolas" w:hAnsi="Consolas" w:cs="Consolas"/>
-                <w:color w:val="000000"/>
-                <w:sz w:val="19"/>
-                <w:szCs w:val="19"/>
-                <w:highlight w:val="white"/>
-                <w:lang w:val="vi-VN"/>
-              </w:rPr>
-              <w:t>}</w:t>
-            </w:r>
+                <w:rFonts w:ascii="Consolas" w:hAnsi="Consolas" w:cs="Consolas"/>
+                <w:color w:val="000000"/>
+                <w:sz w:val="19"/>
+                <w:szCs w:val="19"/>
+                <w:lang w:val="vi-VN"/>
+              </w:rPr>
+            </w:pPr>
           </w:p>
         </w:tc>
       </w:tr>
@@ -2557,20 +3693,7 @@
           <w:sz w:val="28"/>
           <w:szCs w:val="28"/>
         </w:rPr>
-        <w:lastRenderedPageBreak/>
-        <w:t>F</w:t>
-      </w:r>
-      <w:bookmarkStart w:id="0" w:name="_GoBack"/>
-      <w:bookmarkEnd w:id="0"/>
-      <w:r>
-        <w:rPr>
-          <w:rFonts w:ascii="Times New Roman" w:hAnsi="Times New Roman" w:cs="Times New Roman"/>
-          <w:b/>
-          <w:color w:val="000000" w:themeColor="text1"/>
-          <w:sz w:val="28"/>
-          <w:szCs w:val="28"/>
-        </w:rPr>
-        <w:t>ilter</w:t>
+        <w:t>Filter</w:t>
       </w:r>
     </w:p>
     <w:p>
@@ -4313,6 +5436,7 @@
                 <w:sz w:val="20"/>
                 <w:szCs w:val="20"/>
               </w:rPr>
+              <w:lastRenderedPageBreak/>
               <w:t>Null: all (default)</w:t>
             </w:r>
           </w:p>
@@ -4344,6 +5468,7 @@
                 <w:sz w:val="20"/>
                 <w:szCs w:val="20"/>
               </w:rPr>
+              <w:lastRenderedPageBreak/>
               <w:t>BODY</w:t>
             </w:r>
           </w:p>
@@ -5834,7 +6959,6 @@
                 <w:sz w:val="20"/>
                 <w:szCs w:val="20"/>
               </w:rPr>
-              <w:lastRenderedPageBreak/>
               <w:t>Max : 20</w:t>
             </w:r>
           </w:p>
@@ -7003,7 +8127,17 @@
                 <w:sz w:val="20"/>
                 <w:szCs w:val="20"/>
               </w:rPr>
-              <w:t>No email or password contained in request header. Front-end should redirect user to login page.</w:t>
+              <w:t xml:space="preserve">No email or password </w:t>
+            </w:r>
+            <w:r>
+              <w:rPr>
+                <w:rFonts w:ascii="Times New Roman" w:hAnsi="Times New Roman" w:cs="Times New Roman"/>
+                <w:color w:val="000000" w:themeColor="text1"/>
+                <w:sz w:val="20"/>
+                <w:szCs w:val="20"/>
+              </w:rPr>
+              <w:lastRenderedPageBreak/>
+              <w:t>contained in request header. Front-end should redirect user to login page.</w:t>
             </w:r>
           </w:p>
         </w:tc>
@@ -7036,6 +8170,7 @@
                 <w:highlight w:val="white"/>
                 <w:lang w:val="vi-VN"/>
               </w:rPr>
+              <w:lastRenderedPageBreak/>
               <w:t>{</w:t>
             </w:r>
           </w:p>
@@ -7150,6 +8285,7 @@
                 <w:sz w:val="20"/>
                 <w:szCs w:val="20"/>
               </w:rPr>
+              <w:lastRenderedPageBreak/>
               <w:t>401</w:t>
             </w:r>
           </w:p>

</xml_diff>

<commit_message>
- Changed Type -> Types, Topic -> Topics.
</commit_message>
<xml_diff>
--- a/002 - DOCUMENT/API Documentation/Olives/Notification/api_endpoints_notification.docx
+++ b/002 - DOCUMENT/API Documentation/Olives/Notification/api_endpoints_notification.docx
@@ -17,8 +17,6 @@
           <w:szCs w:val="40"/>
         </w:rPr>
       </w:pPr>
-      <w:bookmarkStart w:id="0" w:name="_GoBack"/>
-      <w:bookmarkEnd w:id="0"/>
       <w:r>
         <w:rPr>
           <w:rFonts w:ascii="Times New Roman" w:hAnsi="Times New Roman" w:cs="Times New Roman"/>
@@ -1143,7 +1141,16 @@
                 <w:sz w:val="20"/>
                 <w:szCs w:val="20"/>
               </w:rPr>
-              <w:t>int</w:t>
+              <w:t>I</w:t>
+            </w:r>
+            <w:r>
+              <w:rPr>
+                <w:rFonts w:ascii="Times New Roman" w:hAnsi="Times New Roman" w:cs="Times New Roman"/>
+                <w:color w:val="000000" w:themeColor="text1"/>
+                <w:sz w:val="20"/>
+                <w:szCs w:val="20"/>
+              </w:rPr>
+              <w:t>nt</w:t>
             </w:r>
           </w:p>
         </w:tc>
@@ -1333,6 +1340,16 @@
               </w:rPr>
               <w:t>Type</w:t>
             </w:r>
+            <w:r>
+              <w:rPr>
+                <w:rFonts w:ascii="Times New Roman" w:hAnsi="Times New Roman" w:cs="Times New Roman"/>
+                <w:b/>
+                <w:color w:val="000000" w:themeColor="text1"/>
+                <w:sz w:val="20"/>
+                <w:szCs w:val="20"/>
+              </w:rPr>
+              <w:t>s</w:t>
+            </w:r>
           </w:p>
         </w:tc>
         <w:tc>
@@ -1360,7 +1377,7 @@
                 <w:sz w:val="20"/>
                 <w:szCs w:val="20"/>
               </w:rPr>
-              <w:t>int</w:t>
+              <w:t>Byte[]</w:t>
             </w:r>
           </w:p>
         </w:tc>
@@ -1548,6 +1565,16 @@
               </w:rPr>
               <w:t>Topic</w:t>
             </w:r>
+            <w:r>
+              <w:rPr>
+                <w:rFonts w:ascii="Times New Roman" w:hAnsi="Times New Roman" w:cs="Times New Roman"/>
+                <w:b/>
+                <w:color w:val="000000" w:themeColor="text1"/>
+                <w:sz w:val="20"/>
+                <w:szCs w:val="20"/>
+              </w:rPr>
+              <w:t>s</w:t>
+            </w:r>
           </w:p>
         </w:tc>
         <w:tc>
@@ -1575,7 +1602,7 @@
                 <w:sz w:val="20"/>
                 <w:szCs w:val="20"/>
               </w:rPr>
-              <w:t>int</w:t>
+              <w:t>Byte[]</w:t>
             </w:r>
           </w:p>
         </w:tc>
@@ -1898,7 +1925,16 @@
                 <w:sz w:val="20"/>
                 <w:szCs w:val="20"/>
               </w:rPr>
-              <w:t>int</w:t>
+              <w:t>I</w:t>
+            </w:r>
+            <w:r>
+              <w:rPr>
+                <w:rFonts w:ascii="Times New Roman" w:hAnsi="Times New Roman" w:cs="Times New Roman"/>
+                <w:color w:val="000000" w:themeColor="text1"/>
+                <w:sz w:val="20"/>
+                <w:szCs w:val="20"/>
+              </w:rPr>
+              <w:t>nt</w:t>
             </w:r>
           </w:p>
         </w:tc>
@@ -2058,7 +2094,16 @@
                 <w:sz w:val="20"/>
                 <w:szCs w:val="20"/>
               </w:rPr>
-              <w:t>double</w:t>
+              <w:t>D</w:t>
+            </w:r>
+            <w:r>
+              <w:rPr>
+                <w:rFonts w:ascii="Times New Roman" w:hAnsi="Times New Roman" w:cs="Times New Roman"/>
+                <w:color w:val="000000" w:themeColor="text1"/>
+                <w:sz w:val="20"/>
+                <w:szCs w:val="20"/>
+              </w:rPr>
+              <w:t>ouble</w:t>
             </w:r>
           </w:p>
         </w:tc>
@@ -4961,6 +5006,16 @@
               </w:rPr>
               <w:t>Type</w:t>
             </w:r>
+            <w:r>
+              <w:rPr>
+                <w:rFonts w:ascii="Times New Roman" w:hAnsi="Times New Roman" w:cs="Times New Roman"/>
+                <w:b/>
+                <w:color w:val="000000" w:themeColor="text1"/>
+                <w:sz w:val="20"/>
+                <w:szCs w:val="20"/>
+              </w:rPr>
+              <w:t>s</w:t>
+            </w:r>
           </w:p>
         </w:tc>
         <w:tc>
@@ -4988,7 +5043,7 @@
                 <w:sz w:val="20"/>
                 <w:szCs w:val="20"/>
               </w:rPr>
-              <w:t>int</w:t>
+              <w:t>Byte[]</w:t>
             </w:r>
           </w:p>
         </w:tc>
@@ -5176,6 +5231,16 @@
               </w:rPr>
               <w:t>Topic</w:t>
             </w:r>
+            <w:r>
+              <w:rPr>
+                <w:rFonts w:ascii="Times New Roman" w:hAnsi="Times New Roman" w:cs="Times New Roman"/>
+                <w:b/>
+                <w:color w:val="000000" w:themeColor="text1"/>
+                <w:sz w:val="20"/>
+                <w:szCs w:val="20"/>
+              </w:rPr>
+              <w:t>s</w:t>
+            </w:r>
           </w:p>
         </w:tc>
         <w:tc>
@@ -5203,8 +5268,10 @@
                 <w:sz w:val="20"/>
                 <w:szCs w:val="20"/>
               </w:rPr>
-              <w:t>int</w:t>
-            </w:r>
+              <w:t>Byte[]</w:t>
+            </w:r>
+            <w:bookmarkStart w:id="0" w:name="_GoBack"/>
+            <w:bookmarkEnd w:id="0"/>
           </w:p>
         </w:tc>
         <w:tc>

</xml_diff>